<commit_message>
CEO Khang commit 1 : Function
</commit_message>
<xml_diff>
--- a/docs/MyProjectMgnt.docx
+++ b/docs/MyProjectMgnt.docx
@@ -1,6 +1,6 @@
 
 <file path=word/document.xml><?xml version="1.0" encoding="utf-8"?>
-<w:document xmlns:wpc="http://schemas.microsoft.com/office/word/2010/wordprocessingCanvas" xmlns:cx="http://schemas.microsoft.com/office/drawing/2014/chartex" xmlns:mc="http://schemas.openxmlformats.org/markup-compatibility/2006" xmlns:o="urn:schemas-microsoft-com:office:office" xmlns:r="http://schemas.openxmlformats.org/officeDocument/2006/relationships" xmlns:m="http://schemas.openxmlformats.org/officeDocument/2006/math" xmlns:v="urn:schemas-microsoft-com:vml" xmlns:wp14="http://schemas.microsoft.com/office/word/2010/wordprocessingDrawing" xmlns:wp="http://schemas.openxmlformats.org/drawingml/2006/wordprocessingDrawing" xmlns:w10="urn:schemas-microsoft-com:office:word" xmlns:w="http://schemas.openxmlformats.org/wordprocessingml/2006/main" xmlns:w14="http://schemas.microsoft.com/office/word/2010/wordml" xmlns:w15="http://schemas.microsoft.com/office/word/2012/wordml" xmlns:w16se="http://schemas.microsoft.com/office/word/2015/wordml/symex" xmlns:wpg="http://schemas.microsoft.com/office/word/2010/wordprocessingGroup" xmlns:wpi="http://schemas.microsoft.com/office/word/2010/wordprocessingInk" xmlns:wne="http://schemas.microsoft.com/office/word/2006/wordml" xmlns:wps="http://schemas.microsoft.com/office/word/2010/wordprocessingShape" mc:Ignorable="w14 w15 w16se wp14">
+<w:document xmlns:wpc="http://schemas.microsoft.com/office/word/2010/wordprocessingCanvas" xmlns:cx="http://schemas.microsoft.com/office/drawing/2014/chartex" xmlns:cx1="http://schemas.microsoft.com/office/drawing/2015/9/8/chartex" xmlns:cx2="http://schemas.microsoft.com/office/drawing/2015/10/21/chartex" xmlns:cx3="http://schemas.microsoft.com/office/drawing/2016/5/9/chartex" xmlns:cx4="http://schemas.microsoft.com/office/drawing/2016/5/10/chartex" xmlns:cx5="http://schemas.microsoft.com/office/drawing/2016/5/11/chartex" xmlns:cx6="http://schemas.microsoft.com/office/drawing/2016/5/12/chartex" xmlns:cx7="http://schemas.microsoft.com/office/drawing/2016/5/13/chartex" xmlns:cx8="http://schemas.microsoft.com/office/drawing/2016/5/14/chartex" xmlns:mc="http://schemas.openxmlformats.org/markup-compatibility/2006" xmlns:aink="http://schemas.microsoft.com/office/drawing/2016/ink" xmlns:am3d="http://schemas.microsoft.com/office/drawing/2017/model3d" xmlns:o="urn:schemas-microsoft-com:office:office" xmlns:r="http://schemas.openxmlformats.org/officeDocument/2006/relationships" xmlns:m="http://schemas.openxmlformats.org/officeDocument/2006/math" xmlns:v="urn:schemas-microsoft-com:vml" xmlns:wp14="http://schemas.microsoft.com/office/word/2010/wordprocessingDrawing" xmlns:wp="http://schemas.openxmlformats.org/drawingml/2006/wordprocessingDrawing" xmlns:w10="urn:schemas-microsoft-com:office:word" xmlns:w="http://schemas.openxmlformats.org/wordprocessingml/2006/main" xmlns:w14="http://schemas.microsoft.com/office/word/2010/wordml" xmlns:w15="http://schemas.microsoft.com/office/word/2012/wordml" xmlns:w16cid="http://schemas.microsoft.com/office/word/2016/wordml/cid" xmlns:w16se="http://schemas.microsoft.com/office/word/2015/wordml/symex" xmlns:wpg="http://schemas.microsoft.com/office/word/2010/wordprocessingGroup" xmlns:wpi="http://schemas.microsoft.com/office/word/2010/wordprocessingInk" xmlns:wne="http://schemas.microsoft.com/office/word/2006/wordml" xmlns:wps="http://schemas.microsoft.com/office/word/2010/wordprocessingShape" mc:Ignorable="w14 w15 w16se w16cid wp14">
   <w:background w:color="FFFFFF"/>
   <w:body>
     <w:p>
@@ -3424,6 +3424,7 @@
           <w:color w:val="FF0000"/>
         </w:rPr>
       </w:pPr>
+      <w:proofErr w:type="gramStart"/>
       <w:r>
         <w:rPr>
           <w:b/>
@@ -3432,7 +3433,11 @@
         <w:t>references </w:t>
       </w:r>
       <w:r>
-        <w:t>: thư</w:t>
+        <w:t>:</w:t>
+      </w:r>
+      <w:proofErr w:type="gramEnd"/>
+      <w:r>
+        <w:t xml:space="preserve"> thư</w:t>
       </w:r>
       <w:r>
         <w:t xml:space="preserve"> mục chứa </w:t>
@@ -3686,13 +3691,23 @@
           <w:lang w:val="fr-FR"/>
         </w:rPr>
       </w:pPr>
+      <w:proofErr w:type="gramStart"/>
       <w:r>
         <w:rPr>
           <w:b/>
           <w:bCs/>
           <w:lang w:val="fr-FR"/>
         </w:rPr>
-        <w:t xml:space="preserve">sources: </w:t>
+        <w:t>sources:</w:t>
+      </w:r>
+      <w:proofErr w:type="gramEnd"/>
+      <w:r>
+        <w:rPr>
+          <w:b/>
+          <w:bCs/>
+          <w:lang w:val="fr-FR"/>
+        </w:rPr>
+        <w:t xml:space="preserve"> </w:t>
       </w:r>
       <w:r>
         <w:rPr>
@@ -4084,10 +4099,18 @@
         </w:numPr>
       </w:pPr>
       <w:r>
-        <w:t>Ở mỗi cột,</w:t>
-      </w:r>
-      <w:r>
-        <w:t xml:space="preserve">  yêu cầu t</w:t>
+        <w:t xml:space="preserve">Ở mỗi </w:t>
+      </w:r>
+      <w:proofErr w:type="gramStart"/>
+      <w:r>
+        <w:t>cột,</w:t>
+      </w:r>
+      <w:r>
+        <w:t xml:space="preserve">  yêu</w:t>
+      </w:r>
+      <w:proofErr w:type="gramEnd"/>
+      <w:r>
+        <w:t xml:space="preserve"> cầu t</w:t>
       </w:r>
       <w:r>
         <w:t>ạo ra</w:t>
@@ -4268,7 +4291,7 @@
               </wp:inline>
             </w:drawing>
           </mc:Choice>
-          <mc:Fallback xmlns:w16cid="http://schemas.microsoft.com/office/word/2016/wordml/cid" xmlns:am3d="http://schemas.microsoft.com/office/drawing/2017/model3d" xmlns:aink="http://schemas.microsoft.com/office/drawing/2016/ink" xmlns:cx8="http://schemas.microsoft.com/office/drawing/2016/5/14/chartex" xmlns:cx7="http://schemas.microsoft.com/office/drawing/2016/5/13/chartex" xmlns:cx6="http://schemas.microsoft.com/office/drawing/2016/5/12/chartex" xmlns:cx5="http://schemas.microsoft.com/office/drawing/2016/5/11/chartex" xmlns:cx4="http://schemas.microsoft.com/office/drawing/2016/5/10/chartex" xmlns:cx3="http://schemas.microsoft.com/office/drawing/2016/5/9/chartex" xmlns:cx2="http://schemas.microsoft.com/office/drawing/2015/10/21/chartex" xmlns:cx1="http://schemas.microsoft.com/office/drawing/2015/9/8/chartex">
+          <mc:Fallback>
             <w:pict>
               <v:group w14:anchorId="456B0A6C" id="Canvas 5" o:spid="_x0000_s1026" editas="canvas" style="width:210.35pt;height:92.05pt;mso-position-horizontal-relative:char;mso-position-vertical-relative:line" coordsize="26714,11684" o:gfxdata="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">
                 <v:shapetype id="_x0000_t75" coordsize="21600,21600" o:spt="75" o:preferrelative="t" path="m@4@5l@4@11@9@11@9@5xe" filled="f" stroked="f">
@@ -5084,7 +5107,15 @@
               <w:cnfStyle w:val="000000000000" w:firstRow="0" w:lastRow="0" w:firstColumn="0" w:lastColumn="0" w:oddVBand="0" w:evenVBand="0" w:oddHBand="0" w:evenHBand="0" w:firstRowFirstColumn="0" w:firstRowLastColumn="0" w:lastRowFirstColumn="0" w:lastRowLastColumn="0"/>
             </w:pPr>
             <w:r>
-              <w:t>Văn Tài, An Khang</w:t>
+              <w:t xml:space="preserve">Văn Tài, </w:t>
+            </w:r>
+            <w:proofErr w:type="gramStart"/>
+            <w:r>
+              <w:t>An</w:t>
+            </w:r>
+            <w:proofErr w:type="gramEnd"/>
+            <w:r>
+              <w:t xml:space="preserve"> Khang</w:t>
             </w:r>
           </w:p>
         </w:tc>
@@ -5152,7 +5183,15 @@
               <w:cnfStyle w:val="000000000000" w:firstRow="0" w:lastRow="0" w:firstColumn="0" w:lastColumn="0" w:oddVBand="0" w:evenVBand="0" w:oddHBand="0" w:evenHBand="0" w:firstRowFirstColumn="0" w:firstRowLastColumn="0" w:lastRowFirstColumn="0" w:lastRowLastColumn="0"/>
             </w:pPr>
             <w:r>
-              <w:t>Văn Tài, An Khang</w:t>
+              <w:t xml:space="preserve">Văn Tài, </w:t>
+            </w:r>
+            <w:proofErr w:type="gramStart"/>
+            <w:r>
+              <w:t>An</w:t>
+            </w:r>
+            <w:proofErr w:type="gramEnd"/>
+            <w:r>
+              <w:t xml:space="preserve"> Khang</w:t>
             </w:r>
           </w:p>
         </w:tc>
@@ -5220,7 +5259,15 @@
               <w:cnfStyle w:val="000000000000" w:firstRow="0" w:lastRow="0" w:firstColumn="0" w:lastColumn="0" w:oddVBand="0" w:evenVBand="0" w:oddHBand="0" w:evenHBand="0" w:firstRowFirstColumn="0" w:firstRowLastColumn="0" w:lastRowFirstColumn="0" w:lastRowLastColumn="0"/>
             </w:pPr>
             <w:r>
-              <w:t>Văn Tài, An Khang</w:t>
+              <w:t xml:space="preserve">Văn Tài, </w:t>
+            </w:r>
+            <w:proofErr w:type="gramStart"/>
+            <w:r>
+              <w:t>An</w:t>
+            </w:r>
+            <w:proofErr w:type="gramEnd"/>
+            <w:r>
+              <w:t xml:space="preserve"> Khang</w:t>
             </w:r>
           </w:p>
         </w:tc>
@@ -7779,21 +7826,7 @@
           <w:i/>
           <w:iCs/>
         </w:rPr>
-        <w:t>Hiển thị thông tin về các mã chứng kh</w:t>
-      </w:r>
-      <w:r>
-        <w:rPr>
-          <w:i/>
-          <w:iCs/>
-        </w:rPr>
-        <w:t>oán</w:t>
-      </w:r>
-      <w:r>
-        <w:rPr>
-          <w:i/>
-          <w:iCs/>
-        </w:rPr>
-        <w:t xml:space="preserve"> </w:t>
+        <w:t>Đăng ký, đăng nhập, đăng xuất</w:t>
       </w:r>
     </w:p>
     <w:p>
@@ -7813,21 +7846,14 @@
           <w:i/>
           <w:iCs/>
         </w:rPr>
-        <w:t>G</w:t>
+        <w:t xml:space="preserve">Hiển thị thông tin về các mã </w:t>
       </w:r>
       <w:r>
         <w:rPr>
           <w:i/>
           <w:iCs/>
         </w:rPr>
-        <w:t>iao dịch trực tuyế</w:t>
-      </w:r>
-      <w:r>
-        <w:rPr>
-          <w:i/>
-          <w:iCs/>
-        </w:rPr>
-        <w:t>n</w:t>
+        <w:t>cổ phiếu</w:t>
       </w:r>
     </w:p>
     <w:p>
@@ -7847,21 +7873,7 @@
           <w:i/>
           <w:iCs/>
         </w:rPr>
-        <w:t>Đ</w:t>
-      </w:r>
-      <w:r>
-        <w:rPr>
-          <w:i/>
-          <w:iCs/>
-        </w:rPr>
-        <w:t>ấ</w:t>
-      </w:r>
-      <w:r>
-        <w:rPr>
-          <w:i/>
-          <w:iCs/>
-        </w:rPr>
-        <w:t>u giá</w:t>
+        <w:t xml:space="preserve">Biểu diễn sự biến động về giá </w:t>
       </w:r>
     </w:p>
     <w:p>
@@ -7881,21 +7893,7 @@
           <w:i/>
           <w:iCs/>
         </w:rPr>
-        <w:t>T</w:t>
-      </w:r>
-      <w:r>
-        <w:rPr>
-          <w:i/>
-          <w:iCs/>
-        </w:rPr>
-        <w:t>ra cứu giao dị</w:t>
-      </w:r>
-      <w:r>
-        <w:rPr>
-          <w:i/>
-          <w:iCs/>
-        </w:rPr>
-        <w:t>ch</w:t>
+        <w:t>Cập nhật thông tin mã cổ phiếu</w:t>
       </w:r>
     </w:p>
     <w:p>
@@ -7915,25 +7913,108 @@
           <w:i/>
           <w:iCs/>
         </w:rPr>
-        <w:t>L</w:t>
-      </w:r>
-      <w:r>
+        <w:t>Dự đoán giá cổ phiếu</w:t>
+      </w:r>
+    </w:p>
+    <w:p>
+      <w:pPr>
+        <w:pStyle w:val="ListParagraph"/>
+        <w:numPr>
+          <w:ilvl w:val="0"/>
+          <w:numId w:val="10"/>
+        </w:numPr>
         <w:rPr>
           <w:i/>
           <w:iCs/>
         </w:rPr>
-        <w:t>ưu vết</w:t>
-      </w:r>
+      </w:pPr>
+      <w:r>
+        <w:rPr>
+          <w:i/>
+          <w:iCs/>
+        </w:rPr>
+        <w:t>G</w:t>
+      </w:r>
+      <w:r>
+        <w:rPr>
+          <w:i/>
+          <w:iCs/>
+        </w:rPr>
+        <w:t>iao dịch trực tuyế</w:t>
+      </w:r>
+      <w:r>
+        <w:rPr>
+          <w:i/>
+          <w:iCs/>
+        </w:rPr>
+        <w:t>n</w:t>
+      </w:r>
+    </w:p>
+    <w:p>
+      <w:pPr>
+        <w:pStyle w:val="ListParagraph"/>
+        <w:numPr>
+          <w:ilvl w:val="0"/>
+          <w:numId w:val="10"/>
+        </w:numPr>
+        <w:rPr>
+          <w:i/>
+          <w:iCs/>
+        </w:rPr>
+      </w:pPr>
+      <w:r>
+        <w:rPr>
+          <w:i/>
+          <w:iCs/>
+        </w:rPr>
+        <w:t>Đ</w:t>
+      </w:r>
+      <w:r>
+        <w:rPr>
+          <w:i/>
+          <w:iCs/>
+        </w:rPr>
+        <w:t>ấ</w:t>
+      </w:r>
+      <w:r>
+        <w:rPr>
+          <w:i/>
+          <w:iCs/>
+        </w:rPr>
+        <w:t>u giá</w:t>
+      </w:r>
+    </w:p>
+    <w:p>
+      <w:pPr>
+        <w:pStyle w:val="ListParagraph"/>
+        <w:numPr>
+          <w:ilvl w:val="0"/>
+          <w:numId w:val="10"/>
+        </w:numPr>
+        <w:rPr>
+          <w:i/>
+          <w:iCs/>
+        </w:rPr>
+      </w:pPr>
+      <w:r>
+        <w:rPr>
+          <w:i/>
+          <w:iCs/>
+        </w:rPr>
+        <w:t>Lưu trữ giao dịch</w:t>
+      </w:r>
+      <w:bookmarkStart w:id="15" w:name="_GoBack"/>
+      <w:bookmarkEnd w:id="15"/>
     </w:p>
     <w:p>
       <w:pPr>
         <w:pStyle w:val="Heading2"/>
       </w:pPr>
-      <w:bookmarkStart w:id="15" w:name="_Toc25660393"/>
+      <w:bookmarkStart w:id="16" w:name="_Toc25660393"/>
       <w:r>
         <w:t>Work Breakdown Structure</w:t>
       </w:r>
-      <w:bookmarkEnd w:id="15"/>
+      <w:bookmarkEnd w:id="16"/>
     </w:p>
     <w:p/>
     <w:p/>
@@ -8193,7 +8274,6 @@
           <w:szCs w:val="28"/>
           <w:lang w:eastAsia="en-US" w:bidi="ar-SA"/>
         </w:rPr>
-        <w:lastRenderedPageBreak/>
         <mc:AlternateContent>
           <mc:Choice Requires="wpg">
             <w:drawing>
@@ -10207,7 +10287,23 @@
                                           <w:rFonts w:cs="Times New Roman"/>
                                           <w:b/>
                                         </w:rPr>
-                                        <w:t>Viết tài liệu  đặc tả yêu cầu</w:t>
+                                        <w:t xml:space="preserve">Viết tài </w:t>
+                                      </w:r>
+                                      <w:proofErr w:type="gramStart"/>
+                                      <w:r>
+                                        <w:rPr>
+                                          <w:rFonts w:cs="Times New Roman"/>
+                                          <w:b/>
+                                        </w:rPr>
+                                        <w:t>liệu  đặc</w:t>
+                                      </w:r>
+                                      <w:proofErr w:type="gramEnd"/>
+                                      <w:r>
+                                        <w:rPr>
+                                          <w:rFonts w:cs="Times New Roman"/>
+                                          <w:b/>
+                                        </w:rPr>
+                                        <w:t xml:space="preserve"> tả yêu cầu</w:t>
                                       </w:r>
                                     </w:p>
                                     <w:p>
@@ -12541,9 +12637,9 @@
               </wp:anchor>
             </w:drawing>
           </mc:Choice>
-          <mc:Fallback xmlns:w16cid="http://schemas.microsoft.com/office/word/2016/wordml/cid" xmlns:am3d="http://schemas.microsoft.com/office/drawing/2017/model3d" xmlns:aink="http://schemas.microsoft.com/office/drawing/2016/ink" xmlns:cx8="http://schemas.microsoft.com/office/drawing/2016/5/14/chartex" xmlns:cx7="http://schemas.microsoft.com/office/drawing/2016/5/13/chartex" xmlns:cx6="http://schemas.microsoft.com/office/drawing/2016/5/12/chartex" xmlns:cx5="http://schemas.microsoft.com/office/drawing/2016/5/11/chartex" xmlns:cx4="http://schemas.microsoft.com/office/drawing/2016/5/10/chartex" xmlns:cx3="http://schemas.microsoft.com/office/drawing/2016/5/9/chartex" xmlns:cx2="http://schemas.microsoft.com/office/drawing/2015/10/21/chartex" xmlns:cx1="http://schemas.microsoft.com/office/drawing/2015/9/8/chartex">
+          <mc:Fallback>
             <w:pict>
-              <v:group w14:anchorId="64346448" id="Group 193" o:spid="_x0000_s1026" style="position:absolute;margin-left:445.95pt;margin-top:.65pt;width:497.15pt;height:673.85pt;z-index:251659264;mso-position-horizontal:right;mso-position-horizontal-relative:margin" coordorigin="812,1964" coordsize="10500,12035" o:gfxdata="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">
+              <v:group w14:anchorId="64346448" id="Group 193" o:spid="_x0000_s1026" style="position:absolute;margin-left:445.95pt;margin-top:.65pt;width:497.15pt;height:673.85pt;z-index:251659264;mso-position-horizontal:right;mso-position-horizontal-relative:margin" coordorigin="812,1964" coordsize="10500,12035" o:gfxdata="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">
                 <v:shapetype id="_x0000_t32" coordsize="21600,21600" o:spt="32" o:oned="t" path="m,l21600,21600e" filled="f">
                   <v:path arrowok="t" fillok="f" o:connecttype="none"/>
                   <o:lock v:ext="edit" shapetype="t"/>
@@ -13238,7 +13334,23 @@
                                     <w:rFonts w:cs="Times New Roman"/>
                                     <w:b/>
                                   </w:rPr>
-                                  <w:t>Viết tài liệu  đặc tả yêu cầu</w:t>
+                                  <w:t xml:space="preserve">Viết tài </w:t>
+                                </w:r>
+                                <w:proofErr w:type="gramStart"/>
+                                <w:r>
+                                  <w:rPr>
+                                    <w:rFonts w:cs="Times New Roman"/>
+                                    <w:b/>
+                                  </w:rPr>
+                                  <w:t>liệu  đặc</w:t>
+                                </w:r>
+                                <w:proofErr w:type="gramEnd"/>
+                                <w:r>
+                                  <w:rPr>
+                                    <w:rFonts w:cs="Times New Roman"/>
+                                    <w:b/>
+                                  </w:rPr>
+                                  <w:t xml:space="preserve"> tả yêu cầu</w:t>
                                 </w:r>
                               </w:p>
                               <w:p>
@@ -14060,11 +14172,11 @@
       <w:pPr>
         <w:pStyle w:val="Heading2"/>
       </w:pPr>
-      <w:bookmarkStart w:id="16" w:name="_Toc25660394"/>
+      <w:bookmarkStart w:id="17" w:name="_Toc25660394"/>
       <w:r>
         <w:t>Ước lượng thời gian</w:t>
       </w:r>
-      <w:bookmarkEnd w:id="16"/>
+      <w:bookmarkEnd w:id="17"/>
     </w:p>
     <w:p>
       <w:pPr>
@@ -14085,7 +14197,23 @@
           <w:i/>
           <w:iCs/>
         </w:rPr>
-        <w:t>7 tháng(180</w:t>
+        <w:t xml:space="preserve">7 </w:t>
+      </w:r>
+      <w:proofErr w:type="gramStart"/>
+      <w:r>
+        <w:rPr>
+          <w:i/>
+          <w:iCs/>
+        </w:rPr>
+        <w:t>tháng(</w:t>
+      </w:r>
+      <w:proofErr w:type="gramEnd"/>
+      <w:r>
+        <w:rPr>
+          <w:i/>
+          <w:iCs/>
+        </w:rPr>
+        <w:t>180</w:t>
       </w:r>
       <w:r>
         <w:rPr>
@@ -14244,11 +14372,11 @@
       <w:pPr>
         <w:pStyle w:val="Heading2"/>
       </w:pPr>
-      <w:bookmarkStart w:id="17" w:name="_Toc25660395"/>
+      <w:bookmarkStart w:id="18" w:name="_Toc25660395"/>
       <w:r>
         <w:t>Ước lượng rủi ro</w:t>
       </w:r>
-      <w:bookmarkEnd w:id="17"/>
+      <w:bookmarkEnd w:id="18"/>
     </w:p>
     <w:tbl>
       <w:tblPr>
@@ -14943,7 +15071,29 @@
                 <w:sz w:val="24"/>
                 <w:szCs w:val="24"/>
               </w:rPr>
-              <w:t>Khi thực hiện kế hoạch  có nhiều phát sinh so với dự kiến</w:t>
+              <w:t xml:space="preserve">Khi thực hiện kế </w:t>
+            </w:r>
+            <w:proofErr w:type="gramStart"/>
+            <w:r>
+              <w:rPr>
+                <w:rFonts w:cs="Tahoma"/>
+                <w:color w:val="000000"/>
+                <w:spacing w:val="-1"/>
+                <w:sz w:val="24"/>
+                <w:szCs w:val="24"/>
+              </w:rPr>
+              <w:t>hoạch  có</w:t>
+            </w:r>
+            <w:proofErr w:type="gramEnd"/>
+            <w:r>
+              <w:rPr>
+                <w:rFonts w:cs="Tahoma"/>
+                <w:color w:val="000000"/>
+                <w:spacing w:val="-1"/>
+                <w:sz w:val="24"/>
+                <w:szCs w:val="24"/>
+              </w:rPr>
+              <w:t xml:space="preserve"> nhiều phát sinh so với dự kiến</w:t>
             </w:r>
           </w:p>
         </w:tc>
@@ -15130,7 +15280,29 @@
                 <w:sz w:val="24"/>
                 <w:szCs w:val="24"/>
               </w:rPr>
-              <w:t>Khi thực hiện kế  hoạch có nhiều phát sinh so với dự kiến.</w:t>
+              <w:t xml:space="preserve">Khi thực hiện </w:t>
+            </w:r>
+            <w:proofErr w:type="gramStart"/>
+            <w:r>
+              <w:rPr>
+                <w:rFonts w:cs="Tahoma"/>
+                <w:color w:val="000000"/>
+                <w:spacing w:val="-1"/>
+                <w:sz w:val="24"/>
+                <w:szCs w:val="24"/>
+              </w:rPr>
+              <w:t>kế  hoạch</w:t>
+            </w:r>
+            <w:proofErr w:type="gramEnd"/>
+            <w:r>
+              <w:rPr>
+                <w:rFonts w:cs="Tahoma"/>
+                <w:color w:val="000000"/>
+                <w:spacing w:val="-1"/>
+                <w:sz w:val="24"/>
+                <w:szCs w:val="24"/>
+              </w:rPr>
+              <w:t xml:space="preserve"> có nhiều phát sinh so với dự kiến.</w:t>
             </w:r>
           </w:p>
         </w:tc>
@@ -15578,7 +15750,29 @@
                 <w:sz w:val="24"/>
                 <w:szCs w:val="24"/>
               </w:rPr>
-              <w:t>Liên tục điều chỉnh kế hoạch cả về thời gian thực hiện và tiến trình các công việc cần thực hiện (sắp xếp một cách khoa học các công việc cần làm) để phù hợp  với những phát sinh.</w:t>
+              <w:t xml:space="preserve">Liên tục điều chỉnh kế hoạch cả về thời gian thực hiện và tiến trình các công việc cần thực hiện (sắp xếp một cách khoa học các công việc cần làm) để phù </w:t>
+            </w:r>
+            <w:proofErr w:type="gramStart"/>
+            <w:r>
+              <w:rPr>
+                <w:rFonts w:cs="Tahoma"/>
+                <w:color w:val="000000"/>
+                <w:spacing w:val="-1"/>
+                <w:sz w:val="24"/>
+                <w:szCs w:val="24"/>
+              </w:rPr>
+              <w:t>hợp  với</w:t>
+            </w:r>
+            <w:proofErr w:type="gramEnd"/>
+            <w:r>
+              <w:rPr>
+                <w:rFonts w:cs="Tahoma"/>
+                <w:color w:val="000000"/>
+                <w:spacing w:val="-1"/>
+                <w:sz w:val="24"/>
+                <w:szCs w:val="24"/>
+              </w:rPr>
+              <w:t xml:space="preserve"> những phát sinh.</w:t>
             </w:r>
           </w:p>
         </w:tc>
@@ -16819,7 +17013,6 @@
                 <w:sz w:val="24"/>
                 <w:szCs w:val="24"/>
               </w:rPr>
-              <w:lastRenderedPageBreak/>
               <w:t>Không lấy được các dự liệu mẫu cũng như các mẫu biểu cần thiết liên quan đến</w:t>
             </w:r>
           </w:p>
@@ -17028,7 +17221,29 @@
                 <w:sz w:val="24"/>
                 <w:szCs w:val="24"/>
               </w:rPr>
-              <w:t>những mẫu biểu cần thiết,những yêu cầu dự liệu mẫu để có thể test thử các chức năng của hệ thống.</w:t>
+              <w:t xml:space="preserve">những mẫu biểu cần </w:t>
+            </w:r>
+            <w:proofErr w:type="gramStart"/>
+            <w:r>
+              <w:rPr>
+                <w:rFonts w:cs="Tahoma"/>
+                <w:color w:val="000000"/>
+                <w:spacing w:val="-2"/>
+                <w:sz w:val="24"/>
+                <w:szCs w:val="24"/>
+              </w:rPr>
+              <w:t>thiết,những</w:t>
+            </w:r>
+            <w:proofErr w:type="gramEnd"/>
+            <w:r>
+              <w:rPr>
+                <w:rFonts w:cs="Tahoma"/>
+                <w:color w:val="000000"/>
+                <w:spacing w:val="-2"/>
+                <w:sz w:val="24"/>
+                <w:szCs w:val="24"/>
+              </w:rPr>
+              <w:t xml:space="preserve"> yêu cầu dự liệu mẫu để có thể test thử các chức năng của hệ thống.</w:t>
             </w:r>
           </w:p>
         </w:tc>
@@ -17519,7 +17734,29 @@
                 <w:sz w:val="24"/>
                 <w:szCs w:val="24"/>
               </w:rPr>
-              <w:t xml:space="preserve">phiên bản(phiên bản sau được bổ </w:t>
+              <w:t xml:space="preserve">phiên </w:t>
+            </w:r>
+            <w:proofErr w:type="gramStart"/>
+            <w:r>
+              <w:rPr>
+                <w:rFonts w:cs="Tahoma"/>
+                <w:color w:val="000000"/>
+                <w:spacing w:val="-2"/>
+                <w:sz w:val="24"/>
+                <w:szCs w:val="24"/>
+              </w:rPr>
+              <w:t>bản(</w:t>
+            </w:r>
+            <w:proofErr w:type="gramEnd"/>
+            <w:r>
+              <w:rPr>
+                <w:rFonts w:cs="Tahoma"/>
+                <w:color w:val="000000"/>
+                <w:spacing w:val="-2"/>
+                <w:sz w:val="24"/>
+                <w:szCs w:val="24"/>
+              </w:rPr>
+              <w:t xml:space="preserve">phiên bản sau được bổ </w:t>
             </w:r>
             <w:r>
               <w:rPr>
@@ -18060,11 +18297,11 @@
       <w:pPr>
         <w:pStyle w:val="Heading1"/>
       </w:pPr>
-      <w:bookmarkStart w:id="18" w:name="_Toc25660396"/>
+      <w:bookmarkStart w:id="19" w:name="_Toc25660396"/>
       <w:r>
         <w:t>Ước lượng giá thành</w:t>
       </w:r>
-      <w:bookmarkEnd w:id="18"/>
+      <w:bookmarkEnd w:id="19"/>
     </w:p>
     <w:p>
       <w:pPr>
@@ -18082,12 +18319,26 @@
         <w:rPr>
           <w:i/>
         </w:rPr>
-        <w:t>phát triển  +  Chi phí kiểm thử</w:t>
-      </w:r>
+        <w:t xml:space="preserve">phát </w:t>
+      </w:r>
+      <w:proofErr w:type="gramStart"/>
       <w:r>
         <w:rPr>
           <w:i/>
         </w:rPr>
+        <w:t>triển  +</w:t>
+      </w:r>
+      <w:proofErr w:type="gramEnd"/>
+      <w:r>
+        <w:rPr>
+          <w:i/>
+        </w:rPr>
+        <w:t xml:space="preserve">  Chi phí kiểm thử</w:t>
+      </w:r>
+      <w:r>
+        <w:rPr>
+          <w:i/>
+        </w:rPr>
         <w:t xml:space="preserve">: </w:t>
       </w:r>
       <w:r>
@@ -18133,8 +18384,6 @@
         </w:rPr>
         <w:t>70</w:t>
       </w:r>
-      <w:bookmarkStart w:id="19" w:name="_GoBack"/>
-      <w:bookmarkEnd w:id="19"/>
       <w:r>
         <w:rPr>
           <w:i/>
@@ -18212,18 +18461,32 @@
         <w:rPr>
           <w:i/>
         </w:rPr>
-        <w:t xml:space="preserve">Ước lượng số testcase </w:t>
-      </w:r>
+        <w:t xml:space="preserve">Ước lượng số </w:t>
+      </w:r>
+      <w:proofErr w:type="gramStart"/>
       <w:r>
         <w:rPr>
           <w:i/>
         </w:rPr>
-        <w:t>: 500</w:t>
+        <w:t xml:space="preserve">testcase </w:t>
       </w:r>
       <w:r>
         <w:rPr>
           <w:i/>
         </w:rPr>
+        <w:t>:</w:t>
+      </w:r>
+      <w:proofErr w:type="gramEnd"/>
+      <w:r>
+        <w:rPr>
+          <w:i/>
+        </w:rPr>
+        <w:t xml:space="preserve"> 500</w:t>
+      </w:r>
+      <w:r>
+        <w:rPr>
+          <w:i/>
+        </w:rPr>
         <w:t>0</w:t>
       </w:r>
     </w:p>
@@ -18237,12 +18500,19 @@
         <w:rPr>
           <w:i/>
         </w:rPr>
-        <w:t>Qui định số dòng comment trên mỗi K</w:t>
-      </w:r>
+        <w:t xml:space="preserve">Qui định số dòng comment trên mỗi </w:t>
+      </w:r>
+      <w:proofErr w:type="gramStart"/>
       <w:r>
         <w:rPr>
           <w:i/>
         </w:rPr>
+        <w:t>K</w:t>
+      </w:r>
+      <w:r>
+        <w:rPr>
+          <w:i/>
+        </w:rPr>
         <w:t>l</w:t>
       </w:r>
       <w:r>
@@ -18255,7 +18525,14 @@
         <w:rPr>
           <w:i/>
         </w:rPr>
-        <w:t> : 20</w:t>
+        <w:t> :</w:t>
+      </w:r>
+      <w:proofErr w:type="gramEnd"/>
+      <w:r>
+        <w:rPr>
+          <w:i/>
+        </w:rPr>
+        <w:t xml:space="preserve"> 20</w:t>
       </w:r>
       <w:r>
         <w:rPr>
@@ -18395,27 +18672,14 @@
       <w:r>
         <w:t xml:space="preserve">Hình </w:t>
       </w:r>
-      <w:r>
-        <w:fldChar w:fldCharType="begin"/>
-      </w:r>
-      <w:r>
-        <w:instrText xml:space="preserve"> SEQ Hình \* ARABIC </w:instrText>
-      </w:r>
-      <w:r>
-        <w:fldChar w:fldCharType="separate"/>
-      </w:r>
-      <w:r>
-        <w:rPr>
-          <w:noProof/>
-        </w:rPr>
-        <w:t>1</w:t>
-      </w:r>
-      <w:r>
-        <w:rPr>
-          <w:noProof/>
-        </w:rPr>
-        <w:fldChar w:fldCharType="end"/>
-      </w:r>
+      <w:fldSimple w:instr=" SEQ Hình \* ARABIC ">
+        <w:r>
+          <w:rPr>
+            <w:noProof/>
+          </w:rPr>
+          <w:t>1</w:t>
+        </w:r>
+      </w:fldSimple>
       <w:r>
         <w:t>: Giao diện sàn giao dịch</w:t>
       </w:r>
@@ -18505,27 +18769,14 @@
       <w:r>
         <w:t xml:space="preserve">Hình </w:t>
       </w:r>
-      <w:r>
-        <w:fldChar w:fldCharType="begin"/>
-      </w:r>
-      <w:r>
-        <w:instrText xml:space="preserve"> SEQ Hình \* ARABIC </w:instrText>
-      </w:r>
-      <w:r>
-        <w:fldChar w:fldCharType="separate"/>
-      </w:r>
-      <w:r>
-        <w:rPr>
-          <w:noProof/>
-        </w:rPr>
-        <w:t>2</w:t>
-      </w:r>
-      <w:r>
-        <w:rPr>
-          <w:noProof/>
-        </w:rPr>
-        <w:fldChar w:fldCharType="end"/>
-      </w:r>
+      <w:fldSimple w:instr=" SEQ Hình \* ARABIC ">
+        <w:r>
+          <w:rPr>
+            <w:noProof/>
+          </w:rPr>
+          <w:t>2</w:t>
+        </w:r>
+      </w:fldSimple>
       <w:r>
         <w:t>: Cơ sở dữ liệu sàn giao dịch</w:t>
       </w:r>
@@ -18752,10 +19003,18 @@
         </w:rPr>
       </w:pPr>
       <w:r>
-        <w:t>Nhóm quản lý sẽ trả lời thế nào:</w:t>
-      </w:r>
-      <w:r>
-        <w:t>Phần mềm mà công ty các anh yêu cầu chúng tôi làm vô cùng phức tạp, khối lượng công việc vô cùng lớn, đòi hỏi đội ngũ lập trình viên dày dạn kinh nghiệm. Do đó chúng tôi không thể đồng ý với mức giá 100 triệu được. Hiện nay, trên thị trường với 1 phần mềm sàn giao dịch chứng khoán như này, công ty các anh thuê bất cứ đội ngũ nào cũng không có giá dưới 350 triệu, tôi đảm bảo chắc chắn. Chúng tôi hiểu bên các anh là công ty đang trong giai đoạn phát triển, vậy nên chúng tôi đưa ra giá cho phần mềm này là 300 triệu chưa gồm VAT. Giá cho trường hợp có VAT là 330 triệu.</w:t>
+        <w:t xml:space="preserve">Nhóm quản lý sẽ trả lời thế </w:t>
+      </w:r>
+      <w:proofErr w:type="gramStart"/>
+      <w:r>
+        <w:t>nào:</w:t>
+      </w:r>
+      <w:r>
+        <w:t>Phần</w:t>
+      </w:r>
+      <w:proofErr w:type="gramEnd"/>
+      <w:r>
+        <w:t xml:space="preserve"> mềm mà công ty các anh yêu cầu chúng tôi làm vô cùng phức tạp, khối lượng công việc vô cùng lớn, đòi hỏi đội ngũ lập trình viên dày dạn kinh nghiệm. Do đó chúng tôi không thể đồng ý với mức giá 100 triệu được. Hiện nay, trên thị trường với 1 phần mềm sàn giao dịch chứng khoán như này, công ty các anh thuê bất cứ đội ngũ nào cũng không có giá dưới 350 triệu, tôi đảm bảo chắc chắn. Chúng tôi hiểu bên các anh là công ty đang trong giai đoạn phát triển, vậy nên chúng tôi đưa ra giá cho phần mềm này là 300 triệu chưa gồm VAT. Giá cho trường hợp có VAT là 330 triệu.</w:t>
       </w:r>
     </w:p>
     <w:p>
@@ -18960,10 +19219,18 @@
         <w:t>ành, chưa hoàn thành,</w:t>
       </w:r>
       <w:r>
-        <w:t xml:space="preserve"> muộn…</w:t>
-      </w:r>
-      <w:r>
-        <w:t xml:space="preserve"> : 36 task đã hoàn thành, 0 task chưa hoàn thành, 0 task muộn</w:t>
+        <w:t xml:space="preserve"> muộn</w:t>
+      </w:r>
+      <w:proofErr w:type="gramStart"/>
+      <w:r>
+        <w:t>…</w:t>
+      </w:r>
+      <w:r>
+        <w:t xml:space="preserve"> :</w:t>
+      </w:r>
+      <w:proofErr w:type="gramEnd"/>
+      <w:r>
+        <w:t xml:space="preserve"> 36 task đã hoàn thành, 0 task chưa hoàn thành, 0 task muộn</w:t>
       </w:r>
     </w:p>
     <w:p>
@@ -19048,7 +19315,7 @@
 </file>
 
 <file path=word/endnotes.xml><?xml version="1.0" encoding="utf-8"?>
-<w:endnotes xmlns:wpc="http://schemas.microsoft.com/office/word/2010/wordprocessingCanvas" xmlns:cx="http://schemas.microsoft.com/office/drawing/2014/chartex" xmlns:mc="http://schemas.openxmlformats.org/markup-compatibility/2006" xmlns:o="urn:schemas-microsoft-com:office:office" xmlns:r="http://schemas.openxmlformats.org/officeDocument/2006/relationships" xmlns:m="http://schemas.openxmlformats.org/officeDocument/2006/math" xmlns:v="urn:schemas-microsoft-com:vml" xmlns:wp14="http://schemas.microsoft.com/office/word/2010/wordprocessingDrawing" xmlns:wp="http://schemas.openxmlformats.org/drawingml/2006/wordprocessingDrawing" xmlns:w10="urn:schemas-microsoft-com:office:word" xmlns:w="http://schemas.openxmlformats.org/wordprocessingml/2006/main" xmlns:w14="http://schemas.microsoft.com/office/word/2010/wordml" xmlns:w15="http://schemas.microsoft.com/office/word/2012/wordml" xmlns:w16se="http://schemas.microsoft.com/office/word/2015/wordml/symex" xmlns:wpg="http://schemas.microsoft.com/office/word/2010/wordprocessingGroup" xmlns:wpi="http://schemas.microsoft.com/office/word/2010/wordprocessingInk" xmlns:wne="http://schemas.microsoft.com/office/word/2006/wordml" xmlns:wps="http://schemas.microsoft.com/office/word/2010/wordprocessingShape" mc:Ignorable="w14 w15 w16se wp14">
+<w:endnotes xmlns:wpc="http://schemas.microsoft.com/office/word/2010/wordprocessingCanvas" xmlns:cx="http://schemas.microsoft.com/office/drawing/2014/chartex" xmlns:cx1="http://schemas.microsoft.com/office/drawing/2015/9/8/chartex" xmlns:cx2="http://schemas.microsoft.com/office/drawing/2015/10/21/chartex" xmlns:cx3="http://schemas.microsoft.com/office/drawing/2016/5/9/chartex" xmlns:cx4="http://schemas.microsoft.com/office/drawing/2016/5/10/chartex" xmlns:cx5="http://schemas.microsoft.com/office/drawing/2016/5/11/chartex" xmlns:cx6="http://schemas.microsoft.com/office/drawing/2016/5/12/chartex" xmlns:cx7="http://schemas.microsoft.com/office/drawing/2016/5/13/chartex" xmlns:cx8="http://schemas.microsoft.com/office/drawing/2016/5/14/chartex" xmlns:mc="http://schemas.openxmlformats.org/markup-compatibility/2006" xmlns:aink="http://schemas.microsoft.com/office/drawing/2016/ink" xmlns:am3d="http://schemas.microsoft.com/office/drawing/2017/model3d" xmlns:o="urn:schemas-microsoft-com:office:office" xmlns:r="http://schemas.openxmlformats.org/officeDocument/2006/relationships" xmlns:m="http://schemas.openxmlformats.org/officeDocument/2006/math" xmlns:v="urn:schemas-microsoft-com:vml" xmlns:wp14="http://schemas.microsoft.com/office/word/2010/wordprocessingDrawing" xmlns:wp="http://schemas.openxmlformats.org/drawingml/2006/wordprocessingDrawing" xmlns:w10="urn:schemas-microsoft-com:office:word" xmlns:w="http://schemas.openxmlformats.org/wordprocessingml/2006/main" xmlns:w14="http://schemas.microsoft.com/office/word/2010/wordml" xmlns:w15="http://schemas.microsoft.com/office/word/2012/wordml" xmlns:w16cid="http://schemas.microsoft.com/office/word/2016/wordml/cid" xmlns:w16se="http://schemas.microsoft.com/office/word/2015/wordml/symex" xmlns:wpg="http://schemas.microsoft.com/office/word/2010/wordprocessingGroup" xmlns:wpi="http://schemas.microsoft.com/office/word/2010/wordprocessingInk" xmlns:wne="http://schemas.microsoft.com/office/word/2006/wordml" xmlns:wps="http://schemas.microsoft.com/office/word/2010/wordprocessingShape" mc:Ignorable="w14 w15 w16se w16cid wp14">
   <w:endnote w:type="separator" w:id="-1">
     <w:p>
       <w:r>
@@ -19069,7 +19336,7 @@
 </file>
 
 <file path=word/footer1.xml><?xml version="1.0" encoding="utf-8"?>
-<w:ftr xmlns:wpc="http://schemas.microsoft.com/office/word/2010/wordprocessingCanvas" xmlns:cx="http://schemas.microsoft.com/office/drawing/2014/chartex" xmlns:mc="http://schemas.openxmlformats.org/markup-compatibility/2006" xmlns:o="urn:schemas-microsoft-com:office:office" xmlns:r="http://schemas.openxmlformats.org/officeDocument/2006/relationships" xmlns:m="http://schemas.openxmlformats.org/officeDocument/2006/math" xmlns:v="urn:schemas-microsoft-com:vml" xmlns:wp14="http://schemas.microsoft.com/office/word/2010/wordprocessingDrawing" xmlns:wp="http://schemas.openxmlformats.org/drawingml/2006/wordprocessingDrawing" xmlns:w10="urn:schemas-microsoft-com:office:word" xmlns:w="http://schemas.openxmlformats.org/wordprocessingml/2006/main" xmlns:w14="http://schemas.microsoft.com/office/word/2010/wordml" xmlns:w15="http://schemas.microsoft.com/office/word/2012/wordml" xmlns:w16se="http://schemas.microsoft.com/office/word/2015/wordml/symex" xmlns:wpg="http://schemas.microsoft.com/office/word/2010/wordprocessingGroup" xmlns:wpi="http://schemas.microsoft.com/office/word/2010/wordprocessingInk" xmlns:wne="http://schemas.microsoft.com/office/word/2006/wordml" xmlns:wps="http://schemas.microsoft.com/office/word/2010/wordprocessingShape" mc:Ignorable="w14 w15 w16se wp14">
+<w:ftr xmlns:wpc="http://schemas.microsoft.com/office/word/2010/wordprocessingCanvas" xmlns:cx="http://schemas.microsoft.com/office/drawing/2014/chartex" xmlns:cx1="http://schemas.microsoft.com/office/drawing/2015/9/8/chartex" xmlns:cx2="http://schemas.microsoft.com/office/drawing/2015/10/21/chartex" xmlns:cx3="http://schemas.microsoft.com/office/drawing/2016/5/9/chartex" xmlns:cx4="http://schemas.microsoft.com/office/drawing/2016/5/10/chartex" xmlns:cx5="http://schemas.microsoft.com/office/drawing/2016/5/11/chartex" xmlns:cx6="http://schemas.microsoft.com/office/drawing/2016/5/12/chartex" xmlns:cx7="http://schemas.microsoft.com/office/drawing/2016/5/13/chartex" xmlns:cx8="http://schemas.microsoft.com/office/drawing/2016/5/14/chartex" xmlns:mc="http://schemas.openxmlformats.org/markup-compatibility/2006" xmlns:aink="http://schemas.microsoft.com/office/drawing/2016/ink" xmlns:am3d="http://schemas.microsoft.com/office/drawing/2017/model3d" xmlns:o="urn:schemas-microsoft-com:office:office" xmlns:r="http://schemas.openxmlformats.org/officeDocument/2006/relationships" xmlns:m="http://schemas.openxmlformats.org/officeDocument/2006/math" xmlns:v="urn:schemas-microsoft-com:vml" xmlns:wp14="http://schemas.microsoft.com/office/word/2010/wordprocessingDrawing" xmlns:wp="http://schemas.openxmlformats.org/drawingml/2006/wordprocessingDrawing" xmlns:w10="urn:schemas-microsoft-com:office:word" xmlns:w="http://schemas.openxmlformats.org/wordprocessingml/2006/main" xmlns:w14="http://schemas.microsoft.com/office/word/2010/wordml" xmlns:w15="http://schemas.microsoft.com/office/word/2012/wordml" xmlns:w16cid="http://schemas.microsoft.com/office/word/2016/wordml/cid" xmlns:w16se="http://schemas.microsoft.com/office/word/2015/wordml/symex" xmlns:wpg="http://schemas.microsoft.com/office/word/2010/wordprocessingGroup" xmlns:wpi="http://schemas.microsoft.com/office/word/2010/wordprocessingInk" xmlns:wne="http://schemas.microsoft.com/office/word/2006/wordml" xmlns:wps="http://schemas.microsoft.com/office/word/2010/wordprocessingShape" mc:Ignorable="w14 w15 w16se w16cid wp14">
   <w:p>
     <w:pPr>
       <w:pStyle w:val="Footer"/>
@@ -19147,7 +19414,7 @@
 </file>
 
 <file path=word/footer2.xml><?xml version="1.0" encoding="utf-8"?>
-<w:ftr xmlns:wpc="http://schemas.microsoft.com/office/word/2010/wordprocessingCanvas" xmlns:cx="http://schemas.microsoft.com/office/drawing/2014/chartex" xmlns:mc="http://schemas.openxmlformats.org/markup-compatibility/2006" xmlns:o="urn:schemas-microsoft-com:office:office" xmlns:r="http://schemas.openxmlformats.org/officeDocument/2006/relationships" xmlns:m="http://schemas.openxmlformats.org/officeDocument/2006/math" xmlns:v="urn:schemas-microsoft-com:vml" xmlns:wp14="http://schemas.microsoft.com/office/word/2010/wordprocessingDrawing" xmlns:wp="http://schemas.openxmlformats.org/drawingml/2006/wordprocessingDrawing" xmlns:w10="urn:schemas-microsoft-com:office:word" xmlns:w="http://schemas.openxmlformats.org/wordprocessingml/2006/main" xmlns:w14="http://schemas.microsoft.com/office/word/2010/wordml" xmlns:w15="http://schemas.microsoft.com/office/word/2012/wordml" xmlns:w16se="http://schemas.microsoft.com/office/word/2015/wordml/symex" xmlns:wpg="http://schemas.microsoft.com/office/word/2010/wordprocessingGroup" xmlns:wpi="http://schemas.microsoft.com/office/word/2010/wordprocessingInk" xmlns:wne="http://schemas.microsoft.com/office/word/2006/wordml" xmlns:wps="http://schemas.microsoft.com/office/word/2010/wordprocessingShape" mc:Ignorable="w14 w15 w16se wp14">
+<w:ftr xmlns:wpc="http://schemas.microsoft.com/office/word/2010/wordprocessingCanvas" xmlns:cx="http://schemas.microsoft.com/office/drawing/2014/chartex" xmlns:cx1="http://schemas.microsoft.com/office/drawing/2015/9/8/chartex" xmlns:cx2="http://schemas.microsoft.com/office/drawing/2015/10/21/chartex" xmlns:cx3="http://schemas.microsoft.com/office/drawing/2016/5/9/chartex" xmlns:cx4="http://schemas.microsoft.com/office/drawing/2016/5/10/chartex" xmlns:cx5="http://schemas.microsoft.com/office/drawing/2016/5/11/chartex" xmlns:cx6="http://schemas.microsoft.com/office/drawing/2016/5/12/chartex" xmlns:cx7="http://schemas.microsoft.com/office/drawing/2016/5/13/chartex" xmlns:cx8="http://schemas.microsoft.com/office/drawing/2016/5/14/chartex" xmlns:mc="http://schemas.openxmlformats.org/markup-compatibility/2006" xmlns:aink="http://schemas.microsoft.com/office/drawing/2016/ink" xmlns:am3d="http://schemas.microsoft.com/office/drawing/2017/model3d" xmlns:o="urn:schemas-microsoft-com:office:office" xmlns:r="http://schemas.openxmlformats.org/officeDocument/2006/relationships" xmlns:m="http://schemas.openxmlformats.org/officeDocument/2006/math" xmlns:v="urn:schemas-microsoft-com:vml" xmlns:wp14="http://schemas.microsoft.com/office/word/2010/wordprocessingDrawing" xmlns:wp="http://schemas.openxmlformats.org/drawingml/2006/wordprocessingDrawing" xmlns:w10="urn:schemas-microsoft-com:office:word" xmlns:w="http://schemas.openxmlformats.org/wordprocessingml/2006/main" xmlns:w14="http://schemas.microsoft.com/office/word/2010/wordml" xmlns:w15="http://schemas.microsoft.com/office/word/2012/wordml" xmlns:w16cid="http://schemas.microsoft.com/office/word/2016/wordml/cid" xmlns:w16se="http://schemas.microsoft.com/office/word/2015/wordml/symex" xmlns:wpg="http://schemas.microsoft.com/office/word/2010/wordprocessingGroup" xmlns:wpi="http://schemas.microsoft.com/office/word/2010/wordprocessingInk" xmlns:wne="http://schemas.microsoft.com/office/word/2006/wordml" xmlns:wps="http://schemas.microsoft.com/office/word/2010/wordprocessingShape" mc:Ignorable="w14 w15 w16se w16cid wp14">
   <w:p>
     <w:pPr>
       <w:pStyle w:val="Footer"/>
@@ -19308,14 +19575,14 @@
 </file>
 
 <file path=word/footer3.xml><?xml version="1.0" encoding="utf-8"?>
-<w:ftr xmlns:wpc="http://schemas.microsoft.com/office/word/2010/wordprocessingCanvas" xmlns:cx="http://schemas.microsoft.com/office/drawing/2014/chartex" xmlns:mc="http://schemas.openxmlformats.org/markup-compatibility/2006" xmlns:o="urn:schemas-microsoft-com:office:office" xmlns:r="http://schemas.openxmlformats.org/officeDocument/2006/relationships" xmlns:m="http://schemas.openxmlformats.org/officeDocument/2006/math" xmlns:v="urn:schemas-microsoft-com:vml" xmlns:wp14="http://schemas.microsoft.com/office/word/2010/wordprocessingDrawing" xmlns:wp="http://schemas.openxmlformats.org/drawingml/2006/wordprocessingDrawing" xmlns:w10="urn:schemas-microsoft-com:office:word" xmlns:w="http://schemas.openxmlformats.org/wordprocessingml/2006/main" xmlns:w14="http://schemas.microsoft.com/office/word/2010/wordml" xmlns:w15="http://schemas.microsoft.com/office/word/2012/wordml" xmlns:w16se="http://schemas.microsoft.com/office/word/2015/wordml/symex" xmlns:wpg="http://schemas.microsoft.com/office/word/2010/wordprocessingGroup" xmlns:wpi="http://schemas.microsoft.com/office/word/2010/wordprocessingInk" xmlns:wne="http://schemas.microsoft.com/office/word/2006/wordml" xmlns:wps="http://schemas.microsoft.com/office/word/2010/wordprocessingShape" mc:Ignorable="w14 w15 w16se wp14">
+<w:ftr xmlns:wpc="http://schemas.microsoft.com/office/word/2010/wordprocessingCanvas" xmlns:cx="http://schemas.microsoft.com/office/drawing/2014/chartex" xmlns:cx1="http://schemas.microsoft.com/office/drawing/2015/9/8/chartex" xmlns:cx2="http://schemas.microsoft.com/office/drawing/2015/10/21/chartex" xmlns:cx3="http://schemas.microsoft.com/office/drawing/2016/5/9/chartex" xmlns:cx4="http://schemas.microsoft.com/office/drawing/2016/5/10/chartex" xmlns:cx5="http://schemas.microsoft.com/office/drawing/2016/5/11/chartex" xmlns:cx6="http://schemas.microsoft.com/office/drawing/2016/5/12/chartex" xmlns:cx7="http://schemas.microsoft.com/office/drawing/2016/5/13/chartex" xmlns:cx8="http://schemas.microsoft.com/office/drawing/2016/5/14/chartex" xmlns:mc="http://schemas.openxmlformats.org/markup-compatibility/2006" xmlns:aink="http://schemas.microsoft.com/office/drawing/2016/ink" xmlns:am3d="http://schemas.microsoft.com/office/drawing/2017/model3d" xmlns:o="urn:schemas-microsoft-com:office:office" xmlns:r="http://schemas.openxmlformats.org/officeDocument/2006/relationships" xmlns:m="http://schemas.openxmlformats.org/officeDocument/2006/math" xmlns:v="urn:schemas-microsoft-com:vml" xmlns:wp14="http://schemas.microsoft.com/office/word/2010/wordprocessingDrawing" xmlns:wp="http://schemas.openxmlformats.org/drawingml/2006/wordprocessingDrawing" xmlns:w10="urn:schemas-microsoft-com:office:word" xmlns:w="http://schemas.openxmlformats.org/wordprocessingml/2006/main" xmlns:w14="http://schemas.microsoft.com/office/word/2010/wordml" xmlns:w15="http://schemas.microsoft.com/office/word/2012/wordml" xmlns:w16cid="http://schemas.microsoft.com/office/word/2016/wordml/cid" xmlns:w16se="http://schemas.microsoft.com/office/word/2015/wordml/symex" xmlns:wpg="http://schemas.microsoft.com/office/word/2010/wordprocessingGroup" xmlns:wpi="http://schemas.microsoft.com/office/word/2010/wordprocessingInk" xmlns:wne="http://schemas.microsoft.com/office/word/2006/wordml" xmlns:wps="http://schemas.microsoft.com/office/word/2010/wordprocessingShape" mc:Ignorable="w14 w15 w16se w16cid wp14">
   <w:p/>
   <w:p/>
 </w:ftr>
 </file>
 
 <file path=word/footer4.xml><?xml version="1.0" encoding="utf-8"?>
-<w:ftr xmlns:wpc="http://schemas.microsoft.com/office/word/2010/wordprocessingCanvas" xmlns:cx="http://schemas.microsoft.com/office/drawing/2014/chartex" xmlns:mc="http://schemas.openxmlformats.org/markup-compatibility/2006" xmlns:o="urn:schemas-microsoft-com:office:office" xmlns:r="http://schemas.openxmlformats.org/officeDocument/2006/relationships" xmlns:m="http://schemas.openxmlformats.org/officeDocument/2006/math" xmlns:v="urn:schemas-microsoft-com:vml" xmlns:wp14="http://schemas.microsoft.com/office/word/2010/wordprocessingDrawing" xmlns:wp="http://schemas.openxmlformats.org/drawingml/2006/wordprocessingDrawing" xmlns:w10="urn:schemas-microsoft-com:office:word" xmlns:w="http://schemas.openxmlformats.org/wordprocessingml/2006/main" xmlns:w14="http://schemas.microsoft.com/office/word/2010/wordml" xmlns:w15="http://schemas.microsoft.com/office/word/2012/wordml" xmlns:w16se="http://schemas.microsoft.com/office/word/2015/wordml/symex" xmlns:wpg="http://schemas.microsoft.com/office/word/2010/wordprocessingGroup" xmlns:wpi="http://schemas.microsoft.com/office/word/2010/wordprocessingInk" xmlns:wne="http://schemas.microsoft.com/office/word/2006/wordml" xmlns:wps="http://schemas.microsoft.com/office/word/2010/wordprocessingShape" mc:Ignorable="w14 w15 w16se wp14">
+<w:ftr xmlns:wpc="http://schemas.microsoft.com/office/word/2010/wordprocessingCanvas" xmlns:cx="http://schemas.microsoft.com/office/drawing/2014/chartex" xmlns:cx1="http://schemas.microsoft.com/office/drawing/2015/9/8/chartex" xmlns:cx2="http://schemas.microsoft.com/office/drawing/2015/10/21/chartex" xmlns:cx3="http://schemas.microsoft.com/office/drawing/2016/5/9/chartex" xmlns:cx4="http://schemas.microsoft.com/office/drawing/2016/5/10/chartex" xmlns:cx5="http://schemas.microsoft.com/office/drawing/2016/5/11/chartex" xmlns:cx6="http://schemas.microsoft.com/office/drawing/2016/5/12/chartex" xmlns:cx7="http://schemas.microsoft.com/office/drawing/2016/5/13/chartex" xmlns:cx8="http://schemas.microsoft.com/office/drawing/2016/5/14/chartex" xmlns:mc="http://schemas.openxmlformats.org/markup-compatibility/2006" xmlns:aink="http://schemas.microsoft.com/office/drawing/2016/ink" xmlns:am3d="http://schemas.microsoft.com/office/drawing/2017/model3d" xmlns:o="urn:schemas-microsoft-com:office:office" xmlns:r="http://schemas.openxmlformats.org/officeDocument/2006/relationships" xmlns:m="http://schemas.openxmlformats.org/officeDocument/2006/math" xmlns:v="urn:schemas-microsoft-com:vml" xmlns:wp14="http://schemas.microsoft.com/office/word/2010/wordprocessingDrawing" xmlns:wp="http://schemas.openxmlformats.org/drawingml/2006/wordprocessingDrawing" xmlns:w10="urn:schemas-microsoft-com:office:word" xmlns:w="http://schemas.openxmlformats.org/wordprocessingml/2006/main" xmlns:w14="http://schemas.microsoft.com/office/word/2010/wordml" xmlns:w15="http://schemas.microsoft.com/office/word/2012/wordml" xmlns:w16cid="http://schemas.microsoft.com/office/word/2016/wordml/cid" xmlns:w16se="http://schemas.microsoft.com/office/word/2015/wordml/symex" xmlns:wpg="http://schemas.microsoft.com/office/word/2010/wordprocessingGroup" xmlns:wpi="http://schemas.microsoft.com/office/word/2010/wordprocessingInk" xmlns:wne="http://schemas.microsoft.com/office/word/2006/wordml" xmlns:wps="http://schemas.microsoft.com/office/word/2010/wordprocessingShape" mc:Ignorable="w14 w15 w16se w16cid wp14">
   <w:p>
     <w:pPr>
       <w:pStyle w:val="Footer"/>
@@ -19442,13 +19709,13 @@
 </file>
 
 <file path=word/footer5.xml><?xml version="1.0" encoding="utf-8"?>
-<w:ftr xmlns:wpc="http://schemas.microsoft.com/office/word/2010/wordprocessingCanvas" xmlns:cx="http://schemas.microsoft.com/office/drawing/2014/chartex" xmlns:mc="http://schemas.openxmlformats.org/markup-compatibility/2006" xmlns:o="urn:schemas-microsoft-com:office:office" xmlns:r="http://schemas.openxmlformats.org/officeDocument/2006/relationships" xmlns:m="http://schemas.openxmlformats.org/officeDocument/2006/math" xmlns:v="urn:schemas-microsoft-com:vml" xmlns:wp14="http://schemas.microsoft.com/office/word/2010/wordprocessingDrawing" xmlns:wp="http://schemas.openxmlformats.org/drawingml/2006/wordprocessingDrawing" xmlns:w10="urn:schemas-microsoft-com:office:word" xmlns:w="http://schemas.openxmlformats.org/wordprocessingml/2006/main" xmlns:w14="http://schemas.microsoft.com/office/word/2010/wordml" xmlns:w15="http://schemas.microsoft.com/office/word/2012/wordml" xmlns:w16se="http://schemas.microsoft.com/office/word/2015/wordml/symex" xmlns:wpg="http://schemas.microsoft.com/office/word/2010/wordprocessingGroup" xmlns:wpi="http://schemas.microsoft.com/office/word/2010/wordprocessingInk" xmlns:wne="http://schemas.microsoft.com/office/word/2006/wordml" xmlns:wps="http://schemas.microsoft.com/office/word/2010/wordprocessingShape" mc:Ignorable="w14 w15 w16se wp14">
+<w:ftr xmlns:wpc="http://schemas.microsoft.com/office/word/2010/wordprocessingCanvas" xmlns:cx="http://schemas.microsoft.com/office/drawing/2014/chartex" xmlns:cx1="http://schemas.microsoft.com/office/drawing/2015/9/8/chartex" xmlns:cx2="http://schemas.microsoft.com/office/drawing/2015/10/21/chartex" xmlns:cx3="http://schemas.microsoft.com/office/drawing/2016/5/9/chartex" xmlns:cx4="http://schemas.microsoft.com/office/drawing/2016/5/10/chartex" xmlns:cx5="http://schemas.microsoft.com/office/drawing/2016/5/11/chartex" xmlns:cx6="http://schemas.microsoft.com/office/drawing/2016/5/12/chartex" xmlns:cx7="http://schemas.microsoft.com/office/drawing/2016/5/13/chartex" xmlns:cx8="http://schemas.microsoft.com/office/drawing/2016/5/14/chartex" xmlns:mc="http://schemas.openxmlformats.org/markup-compatibility/2006" xmlns:aink="http://schemas.microsoft.com/office/drawing/2016/ink" xmlns:am3d="http://schemas.microsoft.com/office/drawing/2017/model3d" xmlns:o="urn:schemas-microsoft-com:office:office" xmlns:r="http://schemas.openxmlformats.org/officeDocument/2006/relationships" xmlns:m="http://schemas.openxmlformats.org/officeDocument/2006/math" xmlns:v="urn:schemas-microsoft-com:vml" xmlns:wp14="http://schemas.microsoft.com/office/word/2010/wordprocessingDrawing" xmlns:wp="http://schemas.openxmlformats.org/drawingml/2006/wordprocessingDrawing" xmlns:w10="urn:schemas-microsoft-com:office:word" xmlns:w="http://schemas.openxmlformats.org/wordprocessingml/2006/main" xmlns:w14="http://schemas.microsoft.com/office/word/2010/wordml" xmlns:w15="http://schemas.microsoft.com/office/word/2012/wordml" xmlns:w16cid="http://schemas.microsoft.com/office/word/2016/wordml/cid" xmlns:w16se="http://schemas.microsoft.com/office/word/2015/wordml/symex" xmlns:wpg="http://schemas.microsoft.com/office/word/2010/wordprocessingGroup" xmlns:wpi="http://schemas.microsoft.com/office/word/2010/wordprocessingInk" xmlns:wne="http://schemas.microsoft.com/office/word/2006/wordml" xmlns:wps="http://schemas.microsoft.com/office/word/2010/wordprocessingShape" mc:Ignorable="w14 w15 w16se w16cid wp14">
   <w:p/>
 </w:ftr>
 </file>
 
 <file path=word/footnotes.xml><?xml version="1.0" encoding="utf-8"?>
-<w:footnotes xmlns:wpc="http://schemas.microsoft.com/office/word/2010/wordprocessingCanvas" xmlns:cx="http://schemas.microsoft.com/office/drawing/2014/chartex" xmlns:mc="http://schemas.openxmlformats.org/markup-compatibility/2006" xmlns:o="urn:schemas-microsoft-com:office:office" xmlns:r="http://schemas.openxmlformats.org/officeDocument/2006/relationships" xmlns:m="http://schemas.openxmlformats.org/officeDocument/2006/math" xmlns:v="urn:schemas-microsoft-com:vml" xmlns:wp14="http://schemas.microsoft.com/office/word/2010/wordprocessingDrawing" xmlns:wp="http://schemas.openxmlformats.org/drawingml/2006/wordprocessingDrawing" xmlns:w10="urn:schemas-microsoft-com:office:word" xmlns:w="http://schemas.openxmlformats.org/wordprocessingml/2006/main" xmlns:w14="http://schemas.microsoft.com/office/word/2010/wordml" xmlns:w15="http://schemas.microsoft.com/office/word/2012/wordml" xmlns:w16se="http://schemas.microsoft.com/office/word/2015/wordml/symex" xmlns:wpg="http://schemas.microsoft.com/office/word/2010/wordprocessingGroup" xmlns:wpi="http://schemas.microsoft.com/office/word/2010/wordprocessingInk" xmlns:wne="http://schemas.microsoft.com/office/word/2006/wordml" xmlns:wps="http://schemas.microsoft.com/office/word/2010/wordprocessingShape" mc:Ignorable="w14 w15 w16se wp14">
+<w:footnotes xmlns:wpc="http://schemas.microsoft.com/office/word/2010/wordprocessingCanvas" xmlns:cx="http://schemas.microsoft.com/office/drawing/2014/chartex" xmlns:cx1="http://schemas.microsoft.com/office/drawing/2015/9/8/chartex" xmlns:cx2="http://schemas.microsoft.com/office/drawing/2015/10/21/chartex" xmlns:cx3="http://schemas.microsoft.com/office/drawing/2016/5/9/chartex" xmlns:cx4="http://schemas.microsoft.com/office/drawing/2016/5/10/chartex" xmlns:cx5="http://schemas.microsoft.com/office/drawing/2016/5/11/chartex" xmlns:cx6="http://schemas.microsoft.com/office/drawing/2016/5/12/chartex" xmlns:cx7="http://schemas.microsoft.com/office/drawing/2016/5/13/chartex" xmlns:cx8="http://schemas.microsoft.com/office/drawing/2016/5/14/chartex" xmlns:mc="http://schemas.openxmlformats.org/markup-compatibility/2006" xmlns:aink="http://schemas.microsoft.com/office/drawing/2016/ink" xmlns:am3d="http://schemas.microsoft.com/office/drawing/2017/model3d" xmlns:o="urn:schemas-microsoft-com:office:office" xmlns:r="http://schemas.openxmlformats.org/officeDocument/2006/relationships" xmlns:m="http://schemas.openxmlformats.org/officeDocument/2006/math" xmlns:v="urn:schemas-microsoft-com:vml" xmlns:wp14="http://schemas.microsoft.com/office/word/2010/wordprocessingDrawing" xmlns:wp="http://schemas.openxmlformats.org/drawingml/2006/wordprocessingDrawing" xmlns:w10="urn:schemas-microsoft-com:office:word" xmlns:w="http://schemas.openxmlformats.org/wordprocessingml/2006/main" xmlns:w14="http://schemas.microsoft.com/office/word/2010/wordml" xmlns:w15="http://schemas.microsoft.com/office/word/2012/wordml" xmlns:w16cid="http://schemas.microsoft.com/office/word/2016/wordml/cid" xmlns:w16se="http://schemas.microsoft.com/office/word/2015/wordml/symex" xmlns:wpg="http://schemas.microsoft.com/office/word/2010/wordprocessingGroup" xmlns:wpi="http://schemas.microsoft.com/office/word/2010/wordprocessingInk" xmlns:wne="http://schemas.microsoft.com/office/word/2006/wordml" xmlns:wps="http://schemas.microsoft.com/office/word/2010/wordprocessingShape" mc:Ignorable="w14 w15 w16se w16cid wp14">
   <w:footnote w:type="separator" w:id="-1">
     <w:p>
       <w:r>
@@ -19469,7 +19736,7 @@
 </file>
 
 <file path=word/header1.xml><?xml version="1.0" encoding="utf-8"?>
-<w:hdr xmlns:wpc="http://schemas.microsoft.com/office/word/2010/wordprocessingCanvas" xmlns:cx="http://schemas.microsoft.com/office/drawing/2014/chartex" xmlns:mc="http://schemas.openxmlformats.org/markup-compatibility/2006" xmlns:o="urn:schemas-microsoft-com:office:office" xmlns:r="http://schemas.openxmlformats.org/officeDocument/2006/relationships" xmlns:m="http://schemas.openxmlformats.org/officeDocument/2006/math" xmlns:v="urn:schemas-microsoft-com:vml" xmlns:wp14="http://schemas.microsoft.com/office/word/2010/wordprocessingDrawing" xmlns:wp="http://schemas.openxmlformats.org/drawingml/2006/wordprocessingDrawing" xmlns:w10="urn:schemas-microsoft-com:office:word" xmlns:w="http://schemas.openxmlformats.org/wordprocessingml/2006/main" xmlns:w14="http://schemas.microsoft.com/office/word/2010/wordml" xmlns:w15="http://schemas.microsoft.com/office/word/2012/wordml" xmlns:w16se="http://schemas.microsoft.com/office/word/2015/wordml/symex" xmlns:wpg="http://schemas.microsoft.com/office/word/2010/wordprocessingGroup" xmlns:wpi="http://schemas.microsoft.com/office/word/2010/wordprocessingInk" xmlns:wne="http://schemas.microsoft.com/office/word/2006/wordml" xmlns:wps="http://schemas.microsoft.com/office/word/2010/wordprocessingShape" mc:Ignorable="w14 w15 w16se wp14">
+<w:hdr xmlns:wpc="http://schemas.microsoft.com/office/word/2010/wordprocessingCanvas" xmlns:cx="http://schemas.microsoft.com/office/drawing/2014/chartex" xmlns:cx1="http://schemas.microsoft.com/office/drawing/2015/9/8/chartex" xmlns:cx2="http://schemas.microsoft.com/office/drawing/2015/10/21/chartex" xmlns:cx3="http://schemas.microsoft.com/office/drawing/2016/5/9/chartex" xmlns:cx4="http://schemas.microsoft.com/office/drawing/2016/5/10/chartex" xmlns:cx5="http://schemas.microsoft.com/office/drawing/2016/5/11/chartex" xmlns:cx6="http://schemas.microsoft.com/office/drawing/2016/5/12/chartex" xmlns:cx7="http://schemas.microsoft.com/office/drawing/2016/5/13/chartex" xmlns:cx8="http://schemas.microsoft.com/office/drawing/2016/5/14/chartex" xmlns:mc="http://schemas.openxmlformats.org/markup-compatibility/2006" xmlns:aink="http://schemas.microsoft.com/office/drawing/2016/ink" xmlns:am3d="http://schemas.microsoft.com/office/drawing/2017/model3d" xmlns:o="urn:schemas-microsoft-com:office:office" xmlns:r="http://schemas.openxmlformats.org/officeDocument/2006/relationships" xmlns:m="http://schemas.openxmlformats.org/officeDocument/2006/math" xmlns:v="urn:schemas-microsoft-com:vml" xmlns:wp14="http://schemas.microsoft.com/office/word/2010/wordprocessingDrawing" xmlns:wp="http://schemas.openxmlformats.org/drawingml/2006/wordprocessingDrawing" xmlns:w10="urn:schemas-microsoft-com:office:word" xmlns:w="http://schemas.openxmlformats.org/wordprocessingml/2006/main" xmlns:w14="http://schemas.microsoft.com/office/word/2010/wordml" xmlns:w15="http://schemas.microsoft.com/office/word/2012/wordml" xmlns:w16cid="http://schemas.microsoft.com/office/word/2016/wordml/cid" xmlns:w16se="http://schemas.microsoft.com/office/word/2015/wordml/symex" xmlns:wpg="http://schemas.microsoft.com/office/word/2010/wordprocessingGroup" xmlns:wpi="http://schemas.microsoft.com/office/word/2010/wordprocessingInk" xmlns:wne="http://schemas.microsoft.com/office/word/2006/wordml" xmlns:wps="http://schemas.microsoft.com/office/word/2010/wordprocessingShape" mc:Ignorable="w14 w15 w16se w16cid wp14">
   <w:p>
     <w:pPr>
       <w:pStyle w:val="Header"/>
@@ -19501,13 +19768,13 @@
 </file>
 
 <file path=word/header2.xml><?xml version="1.0" encoding="utf-8"?>
-<w:hdr xmlns:wpc="http://schemas.microsoft.com/office/word/2010/wordprocessingCanvas" xmlns:cx="http://schemas.microsoft.com/office/drawing/2014/chartex" xmlns:mc="http://schemas.openxmlformats.org/markup-compatibility/2006" xmlns:o="urn:schemas-microsoft-com:office:office" xmlns:r="http://schemas.openxmlformats.org/officeDocument/2006/relationships" xmlns:m="http://schemas.openxmlformats.org/officeDocument/2006/math" xmlns:v="urn:schemas-microsoft-com:vml" xmlns:wp14="http://schemas.microsoft.com/office/word/2010/wordprocessingDrawing" xmlns:wp="http://schemas.openxmlformats.org/drawingml/2006/wordprocessingDrawing" xmlns:w10="urn:schemas-microsoft-com:office:word" xmlns:w="http://schemas.openxmlformats.org/wordprocessingml/2006/main" xmlns:w14="http://schemas.microsoft.com/office/word/2010/wordml" xmlns:w15="http://schemas.microsoft.com/office/word/2012/wordml" xmlns:w16se="http://schemas.microsoft.com/office/word/2015/wordml/symex" xmlns:wpg="http://schemas.microsoft.com/office/word/2010/wordprocessingGroup" xmlns:wpi="http://schemas.microsoft.com/office/word/2010/wordprocessingInk" xmlns:wne="http://schemas.microsoft.com/office/word/2006/wordml" xmlns:wps="http://schemas.microsoft.com/office/word/2010/wordprocessingShape" mc:Ignorable="w14 w15 w16se wp14">
+<w:hdr xmlns:wpc="http://schemas.microsoft.com/office/word/2010/wordprocessingCanvas" xmlns:cx="http://schemas.microsoft.com/office/drawing/2014/chartex" xmlns:cx1="http://schemas.microsoft.com/office/drawing/2015/9/8/chartex" xmlns:cx2="http://schemas.microsoft.com/office/drawing/2015/10/21/chartex" xmlns:cx3="http://schemas.microsoft.com/office/drawing/2016/5/9/chartex" xmlns:cx4="http://schemas.microsoft.com/office/drawing/2016/5/10/chartex" xmlns:cx5="http://schemas.microsoft.com/office/drawing/2016/5/11/chartex" xmlns:cx6="http://schemas.microsoft.com/office/drawing/2016/5/12/chartex" xmlns:cx7="http://schemas.microsoft.com/office/drawing/2016/5/13/chartex" xmlns:cx8="http://schemas.microsoft.com/office/drawing/2016/5/14/chartex" xmlns:mc="http://schemas.openxmlformats.org/markup-compatibility/2006" xmlns:aink="http://schemas.microsoft.com/office/drawing/2016/ink" xmlns:am3d="http://schemas.microsoft.com/office/drawing/2017/model3d" xmlns:o="urn:schemas-microsoft-com:office:office" xmlns:r="http://schemas.openxmlformats.org/officeDocument/2006/relationships" xmlns:m="http://schemas.openxmlformats.org/officeDocument/2006/math" xmlns:v="urn:schemas-microsoft-com:vml" xmlns:wp14="http://schemas.microsoft.com/office/word/2010/wordprocessingDrawing" xmlns:wp="http://schemas.openxmlformats.org/drawingml/2006/wordprocessingDrawing" xmlns:w10="urn:schemas-microsoft-com:office:word" xmlns:w="http://schemas.openxmlformats.org/wordprocessingml/2006/main" xmlns:w14="http://schemas.microsoft.com/office/word/2010/wordml" xmlns:w15="http://schemas.microsoft.com/office/word/2012/wordml" xmlns:w16cid="http://schemas.microsoft.com/office/word/2016/wordml/cid" xmlns:w16se="http://schemas.microsoft.com/office/word/2015/wordml/symex" xmlns:wpg="http://schemas.microsoft.com/office/word/2010/wordprocessingGroup" xmlns:wpi="http://schemas.microsoft.com/office/word/2010/wordprocessingInk" xmlns:wne="http://schemas.microsoft.com/office/word/2006/wordml" xmlns:wps="http://schemas.microsoft.com/office/word/2010/wordprocessingShape" mc:Ignorable="w14 w15 w16se w16cid wp14">
   <w:p/>
 </w:hdr>
 </file>
 
 <file path=word/header3.xml><?xml version="1.0" encoding="utf-8"?>
-<w:hdr xmlns:wpc="http://schemas.microsoft.com/office/word/2010/wordprocessingCanvas" xmlns:cx="http://schemas.microsoft.com/office/drawing/2014/chartex" xmlns:mc="http://schemas.openxmlformats.org/markup-compatibility/2006" xmlns:o="urn:schemas-microsoft-com:office:office" xmlns:r="http://schemas.openxmlformats.org/officeDocument/2006/relationships" xmlns:m="http://schemas.openxmlformats.org/officeDocument/2006/math" xmlns:v="urn:schemas-microsoft-com:vml" xmlns:wp14="http://schemas.microsoft.com/office/word/2010/wordprocessingDrawing" xmlns:wp="http://schemas.openxmlformats.org/drawingml/2006/wordprocessingDrawing" xmlns:w10="urn:schemas-microsoft-com:office:word" xmlns:w="http://schemas.openxmlformats.org/wordprocessingml/2006/main" xmlns:w14="http://schemas.microsoft.com/office/word/2010/wordml" xmlns:w15="http://schemas.microsoft.com/office/word/2012/wordml" xmlns:w16se="http://schemas.microsoft.com/office/word/2015/wordml/symex" xmlns:wpg="http://schemas.microsoft.com/office/word/2010/wordprocessingGroup" xmlns:wpi="http://schemas.microsoft.com/office/word/2010/wordprocessingInk" xmlns:wne="http://schemas.microsoft.com/office/word/2006/wordml" xmlns:wps="http://schemas.microsoft.com/office/word/2010/wordprocessingShape" mc:Ignorable="w14 w15 w16se wp14">
+<w:hdr xmlns:wpc="http://schemas.microsoft.com/office/word/2010/wordprocessingCanvas" xmlns:cx="http://schemas.microsoft.com/office/drawing/2014/chartex" xmlns:cx1="http://schemas.microsoft.com/office/drawing/2015/9/8/chartex" xmlns:cx2="http://schemas.microsoft.com/office/drawing/2015/10/21/chartex" xmlns:cx3="http://schemas.microsoft.com/office/drawing/2016/5/9/chartex" xmlns:cx4="http://schemas.microsoft.com/office/drawing/2016/5/10/chartex" xmlns:cx5="http://schemas.microsoft.com/office/drawing/2016/5/11/chartex" xmlns:cx6="http://schemas.microsoft.com/office/drawing/2016/5/12/chartex" xmlns:cx7="http://schemas.microsoft.com/office/drawing/2016/5/13/chartex" xmlns:cx8="http://schemas.microsoft.com/office/drawing/2016/5/14/chartex" xmlns:mc="http://schemas.openxmlformats.org/markup-compatibility/2006" xmlns:aink="http://schemas.microsoft.com/office/drawing/2016/ink" xmlns:am3d="http://schemas.microsoft.com/office/drawing/2017/model3d" xmlns:o="urn:schemas-microsoft-com:office:office" xmlns:r="http://schemas.openxmlformats.org/officeDocument/2006/relationships" xmlns:m="http://schemas.openxmlformats.org/officeDocument/2006/math" xmlns:v="urn:schemas-microsoft-com:vml" xmlns:wp14="http://schemas.microsoft.com/office/word/2010/wordprocessingDrawing" xmlns:wp="http://schemas.openxmlformats.org/drawingml/2006/wordprocessingDrawing" xmlns:w10="urn:schemas-microsoft-com:office:word" xmlns:w="http://schemas.openxmlformats.org/wordprocessingml/2006/main" xmlns:w14="http://schemas.microsoft.com/office/word/2010/wordml" xmlns:w15="http://schemas.microsoft.com/office/word/2012/wordml" xmlns:w16cid="http://schemas.microsoft.com/office/word/2016/wordml/cid" xmlns:w16se="http://schemas.microsoft.com/office/word/2015/wordml/symex" xmlns:wpg="http://schemas.microsoft.com/office/word/2010/wordprocessingGroup" xmlns:wpi="http://schemas.microsoft.com/office/word/2010/wordprocessingInk" xmlns:wne="http://schemas.microsoft.com/office/word/2006/wordml" xmlns:wps="http://schemas.microsoft.com/office/word/2010/wordprocessingShape" mc:Ignorable="w14 w15 w16se w16cid wp14">
   <w:p>
     <w:pPr>
       <w:pStyle w:val="Header"/>
@@ -19654,7 +19921,7 @@
             </wp:anchor>
           </w:drawing>
         </mc:Choice>
-        <mc:Fallback xmlns:w16cid="http://schemas.microsoft.com/office/word/2016/wordml/cid" xmlns:am3d="http://schemas.microsoft.com/office/drawing/2017/model3d" xmlns:aink="http://schemas.microsoft.com/office/drawing/2016/ink" xmlns:cx8="http://schemas.microsoft.com/office/drawing/2016/5/14/chartex" xmlns:cx7="http://schemas.microsoft.com/office/drawing/2016/5/13/chartex" xmlns:cx6="http://schemas.microsoft.com/office/drawing/2016/5/12/chartex" xmlns:cx5="http://schemas.microsoft.com/office/drawing/2016/5/11/chartex" xmlns:cx4="http://schemas.microsoft.com/office/drawing/2016/5/10/chartex" xmlns:cx3="http://schemas.microsoft.com/office/drawing/2016/5/9/chartex" xmlns:cx2="http://schemas.microsoft.com/office/drawing/2015/10/21/chartex" xmlns:cx1="http://schemas.microsoft.com/office/drawing/2015/9/8/chartex">
+        <mc:Fallback>
           <w:pict>
             <v:shapetype w14:anchorId="2A850F9D" id="_x0000_t202" coordsize="21600,21600" o:spt="202" path="m,l,21600r21600,l21600,xe">
               <v:stroke joinstyle="miter"/>
@@ -19697,7 +19964,7 @@
                                   <pic:cNvPicPr/>
                                 </pic:nvPicPr>
                                 <pic:blipFill>
-                                  <a:blip r:embed="rId2">
+                                  <a:blip r:embed="rId1">
                                     <a:extLst>
                                       <a:ext uri="{28A0092B-C50C-407E-A947-70E740481C1C}">
                                         <a14:useLocalDpi xmlns:a14="http://schemas.microsoft.com/office/drawing/2010/main" val="0"/>
@@ -19762,13 +20029,13 @@
 </file>
 
 <file path=word/header4.xml><?xml version="1.0" encoding="utf-8"?>
-<w:hdr xmlns:wpc="http://schemas.microsoft.com/office/word/2010/wordprocessingCanvas" xmlns:cx="http://schemas.microsoft.com/office/drawing/2014/chartex" xmlns:mc="http://schemas.openxmlformats.org/markup-compatibility/2006" xmlns:o="urn:schemas-microsoft-com:office:office" xmlns:r="http://schemas.openxmlformats.org/officeDocument/2006/relationships" xmlns:m="http://schemas.openxmlformats.org/officeDocument/2006/math" xmlns:v="urn:schemas-microsoft-com:vml" xmlns:wp14="http://schemas.microsoft.com/office/word/2010/wordprocessingDrawing" xmlns:wp="http://schemas.openxmlformats.org/drawingml/2006/wordprocessingDrawing" xmlns:w10="urn:schemas-microsoft-com:office:word" xmlns:w="http://schemas.openxmlformats.org/wordprocessingml/2006/main" xmlns:w14="http://schemas.microsoft.com/office/word/2010/wordml" xmlns:w15="http://schemas.microsoft.com/office/word/2012/wordml" xmlns:w16se="http://schemas.microsoft.com/office/word/2015/wordml/symex" xmlns:wpg="http://schemas.microsoft.com/office/word/2010/wordprocessingGroup" xmlns:wpi="http://schemas.microsoft.com/office/word/2010/wordprocessingInk" xmlns:wne="http://schemas.microsoft.com/office/word/2006/wordml" xmlns:wps="http://schemas.microsoft.com/office/word/2010/wordprocessingShape" mc:Ignorable="w14 w15 w16se wp14">
+<w:hdr xmlns:wpc="http://schemas.microsoft.com/office/word/2010/wordprocessingCanvas" xmlns:cx="http://schemas.microsoft.com/office/drawing/2014/chartex" xmlns:cx1="http://schemas.microsoft.com/office/drawing/2015/9/8/chartex" xmlns:cx2="http://schemas.microsoft.com/office/drawing/2015/10/21/chartex" xmlns:cx3="http://schemas.microsoft.com/office/drawing/2016/5/9/chartex" xmlns:cx4="http://schemas.microsoft.com/office/drawing/2016/5/10/chartex" xmlns:cx5="http://schemas.microsoft.com/office/drawing/2016/5/11/chartex" xmlns:cx6="http://schemas.microsoft.com/office/drawing/2016/5/12/chartex" xmlns:cx7="http://schemas.microsoft.com/office/drawing/2016/5/13/chartex" xmlns:cx8="http://schemas.microsoft.com/office/drawing/2016/5/14/chartex" xmlns:mc="http://schemas.openxmlformats.org/markup-compatibility/2006" xmlns:aink="http://schemas.microsoft.com/office/drawing/2016/ink" xmlns:am3d="http://schemas.microsoft.com/office/drawing/2017/model3d" xmlns:o="urn:schemas-microsoft-com:office:office" xmlns:r="http://schemas.openxmlformats.org/officeDocument/2006/relationships" xmlns:m="http://schemas.openxmlformats.org/officeDocument/2006/math" xmlns:v="urn:schemas-microsoft-com:vml" xmlns:wp14="http://schemas.microsoft.com/office/word/2010/wordprocessingDrawing" xmlns:wp="http://schemas.openxmlformats.org/drawingml/2006/wordprocessingDrawing" xmlns:w10="urn:schemas-microsoft-com:office:word" xmlns:w="http://schemas.openxmlformats.org/wordprocessingml/2006/main" xmlns:w14="http://schemas.microsoft.com/office/word/2010/wordml" xmlns:w15="http://schemas.microsoft.com/office/word/2012/wordml" xmlns:w16cid="http://schemas.microsoft.com/office/word/2016/wordml/cid" xmlns:w16se="http://schemas.microsoft.com/office/word/2015/wordml/symex" xmlns:wpg="http://schemas.microsoft.com/office/word/2010/wordprocessingGroup" xmlns:wpi="http://schemas.microsoft.com/office/word/2010/wordprocessingInk" xmlns:wne="http://schemas.microsoft.com/office/word/2006/wordml" xmlns:wps="http://schemas.microsoft.com/office/word/2010/wordprocessingShape" mc:Ignorable="w14 w15 w16se w16cid wp14">
   <w:p/>
 </w:hdr>
 </file>
 
 <file path=word/numbering.xml><?xml version="1.0" encoding="utf-8"?>
-<w:numbering xmlns:wpc="http://schemas.microsoft.com/office/word/2010/wordprocessingCanvas" xmlns:cx="http://schemas.microsoft.com/office/drawing/2014/chartex" xmlns:mc="http://schemas.openxmlformats.org/markup-compatibility/2006" xmlns:o="urn:schemas-microsoft-com:office:office" xmlns:r="http://schemas.openxmlformats.org/officeDocument/2006/relationships" xmlns:m="http://schemas.openxmlformats.org/officeDocument/2006/math" xmlns:v="urn:schemas-microsoft-com:vml" xmlns:wp14="http://schemas.microsoft.com/office/word/2010/wordprocessingDrawing" xmlns:wp="http://schemas.openxmlformats.org/drawingml/2006/wordprocessingDrawing" xmlns:w10="urn:schemas-microsoft-com:office:word" xmlns:w="http://schemas.openxmlformats.org/wordprocessingml/2006/main" xmlns:w14="http://schemas.microsoft.com/office/word/2010/wordml" xmlns:w15="http://schemas.microsoft.com/office/word/2012/wordml" xmlns:w16se="http://schemas.microsoft.com/office/word/2015/wordml/symex" xmlns:wpg="http://schemas.microsoft.com/office/word/2010/wordprocessingGroup" xmlns:wpi="http://schemas.microsoft.com/office/word/2010/wordprocessingInk" xmlns:wne="http://schemas.microsoft.com/office/word/2006/wordml" xmlns:wps="http://schemas.microsoft.com/office/word/2010/wordprocessingShape" mc:Ignorable="w14 w15 w16se wp14">
+<w:numbering xmlns:wpc="http://schemas.microsoft.com/office/word/2010/wordprocessingCanvas" xmlns:cx="http://schemas.microsoft.com/office/drawing/2014/chartex" xmlns:cx1="http://schemas.microsoft.com/office/drawing/2015/9/8/chartex" xmlns:cx2="http://schemas.microsoft.com/office/drawing/2015/10/21/chartex" xmlns:cx3="http://schemas.microsoft.com/office/drawing/2016/5/9/chartex" xmlns:cx4="http://schemas.microsoft.com/office/drawing/2016/5/10/chartex" xmlns:cx5="http://schemas.microsoft.com/office/drawing/2016/5/11/chartex" xmlns:cx6="http://schemas.microsoft.com/office/drawing/2016/5/12/chartex" xmlns:cx7="http://schemas.microsoft.com/office/drawing/2016/5/13/chartex" xmlns:cx8="http://schemas.microsoft.com/office/drawing/2016/5/14/chartex" xmlns:mc="http://schemas.openxmlformats.org/markup-compatibility/2006" xmlns:aink="http://schemas.microsoft.com/office/drawing/2016/ink" xmlns:am3d="http://schemas.microsoft.com/office/drawing/2017/model3d" xmlns:o="urn:schemas-microsoft-com:office:office" xmlns:r="http://schemas.openxmlformats.org/officeDocument/2006/relationships" xmlns:m="http://schemas.openxmlformats.org/officeDocument/2006/math" xmlns:v="urn:schemas-microsoft-com:vml" xmlns:wp14="http://schemas.microsoft.com/office/word/2010/wordprocessingDrawing" xmlns:wp="http://schemas.openxmlformats.org/drawingml/2006/wordprocessingDrawing" xmlns:w10="urn:schemas-microsoft-com:office:word" xmlns:w="http://schemas.openxmlformats.org/wordprocessingml/2006/main" xmlns:w14="http://schemas.microsoft.com/office/word/2010/wordml" xmlns:w15="http://schemas.microsoft.com/office/word/2012/wordml" xmlns:w16cid="http://schemas.microsoft.com/office/word/2016/wordml/cid" xmlns:w16se="http://schemas.microsoft.com/office/word/2015/wordml/symex" xmlns:wpg="http://schemas.microsoft.com/office/word/2010/wordprocessingGroup" xmlns:wpi="http://schemas.microsoft.com/office/word/2010/wordprocessingInk" xmlns:wne="http://schemas.microsoft.com/office/word/2006/wordml" xmlns:wps="http://schemas.microsoft.com/office/word/2010/wordprocessingShape" mc:Ignorable="w14 w15 w16se w16cid wp14">
   <w:abstractNum w:abstractNumId="0" w15:restartNumberingAfterBreak="0">
     <w:nsid w:val="00000001"/>
     <w:multiLevelType w:val="multilevel"/>
@@ -21816,7 +22083,7 @@
 </file>
 
 <file path=word/styles.xml><?xml version="1.0" encoding="utf-8"?>
-<w:styles xmlns:mc="http://schemas.openxmlformats.org/markup-compatibility/2006" xmlns:r="http://schemas.openxmlformats.org/officeDocument/2006/relationships" xmlns:w="http://schemas.openxmlformats.org/wordprocessingml/2006/main" xmlns:w14="http://schemas.microsoft.com/office/word/2010/wordml" xmlns:w15="http://schemas.microsoft.com/office/word/2012/wordml" xmlns:w16se="http://schemas.microsoft.com/office/word/2015/wordml/symex" mc:Ignorable="w14 w15 w16se">
+<w:styles xmlns:mc="http://schemas.openxmlformats.org/markup-compatibility/2006" xmlns:r="http://schemas.openxmlformats.org/officeDocument/2006/relationships" xmlns:w="http://schemas.openxmlformats.org/wordprocessingml/2006/main" xmlns:w14="http://schemas.microsoft.com/office/word/2010/wordml" xmlns:w15="http://schemas.microsoft.com/office/word/2012/wordml" xmlns:w16cid="http://schemas.microsoft.com/office/word/2016/wordml/cid" xmlns:w16se="http://schemas.microsoft.com/office/word/2015/wordml/symex" mc:Ignorable="w14 w15 w16se w16cid">
   <w:docDefaults>
     <w:rPrDefault>
       <w:rPr>
@@ -21826,7 +22093,7 @@
     </w:rPrDefault>
     <w:pPrDefault/>
   </w:docDefaults>
-  <w:latentStyles w:defLockedState="0" w:defUIPriority="0" w:defSemiHidden="0" w:defUnhideWhenUsed="0" w:defQFormat="0" w:count="371">
+  <w:latentStyles w:defLockedState="0" w:defUIPriority="0" w:defSemiHidden="0" w:defUnhideWhenUsed="0" w:defQFormat="0" w:count="375">
     <w:lsdException w:name="Normal" w:qFormat="1"/>
     <w:lsdException w:name="heading 1" w:qFormat="1"/>
     <w:lsdException w:name="heading 2" w:qFormat="1"/>
@@ -21925,7 +22192,6 @@
     <w:lsdException w:name="HTML Sample" w:semiHidden="1" w:unhideWhenUsed="1"/>
     <w:lsdException w:name="HTML Typewriter" w:semiHidden="1" w:unhideWhenUsed="1"/>
     <w:lsdException w:name="HTML Variable" w:semiHidden="1" w:unhideWhenUsed="1"/>
-    <w:lsdException w:name="Normal Table" w:semiHidden="1" w:unhideWhenUsed="1"/>
     <w:lsdException w:name="annotation subject" w:semiHidden="1" w:unhideWhenUsed="1"/>
     <w:lsdException w:name="No List" w:semiHidden="1" w:unhideWhenUsed="1"/>
     <w:lsdException w:name="Outline List 1" w:semiHidden="1" w:unhideWhenUsed="1"/>
@@ -21969,10 +22235,8 @@
     <w:lsdException w:name="Table Elegant" w:semiHidden="1" w:unhideWhenUsed="1"/>
     <w:lsdException w:name="Table Professional" w:semiHidden="1" w:unhideWhenUsed="1"/>
     <w:lsdException w:name="Table Subtle 1" w:semiHidden="1" w:unhideWhenUsed="1"/>
-    <w:lsdException w:name="Table Subtle 2" w:semiHidden="1" w:unhideWhenUsed="1"/>
     <w:lsdException w:name="Table Web 1" w:semiHidden="1" w:unhideWhenUsed="1"/>
     <w:lsdException w:name="Table Web 2" w:semiHidden="1" w:unhideWhenUsed="1"/>
-    <w:lsdException w:name="Table Web 3" w:semiHidden="1" w:unhideWhenUsed="1"/>
     <w:lsdException w:name="Balloon Text" w:semiHidden="1" w:unhideWhenUsed="1"/>
     <w:lsdException w:name="Table Theme" w:semiHidden="1" w:unhideWhenUsed="1"/>
     <w:lsdException w:name="Placeholder Text" w:semiHidden="1" w:uiPriority="99"/>
@@ -22190,6 +22454,10 @@
     <w:lsdException w:name="List Table 5 Dark Accent 6" w:uiPriority="50"/>
     <w:lsdException w:name="List Table 6 Colorful Accent 6" w:uiPriority="51"/>
     <w:lsdException w:name="List Table 7 Colorful Accent 6" w:uiPriority="52"/>
+    <w:lsdException w:name="Mention" w:semiHidden="1" w:uiPriority="99" w:unhideWhenUsed="1"/>
+    <w:lsdException w:name="Smart Hyperlink" w:semiHidden="1" w:uiPriority="99" w:unhideWhenUsed="1"/>
+    <w:lsdException w:name="Hashtag" w:semiHidden="1" w:uiPriority="99" w:unhideWhenUsed="1"/>
+    <w:lsdException w:name="Unresolved Mention" w:semiHidden="1" w:uiPriority="99" w:unhideWhenUsed="1"/>
   </w:latentStyles>
   <w:style w:type="paragraph" w:default="1" w:styleId="Normal">
     <w:name w:val="Normal"/>
@@ -23626,7 +23894,7 @@
 </file>
 
 <file path=customXml/itemProps1.xml><?xml version="1.0" encoding="utf-8"?>
-<ds:datastoreItem xmlns:ds="http://schemas.openxmlformats.org/officeDocument/2006/customXml" ds:itemID="{A7F228D3-0E23-4DD7-92AA-C10A452B0023}">
+<ds:datastoreItem xmlns:ds="http://schemas.openxmlformats.org/officeDocument/2006/customXml" ds:itemID="{28F704C5-0C7A-48D2-96E5-739F92E24C28}">
   <ds:schemaRefs>
     <ds:schemaRef ds:uri="http://schemas.openxmlformats.org/officeDocument/2006/bibliography"/>
   </ds:schemaRefs>

</xml_diff>

<commit_message>
CEO Khang commit 2 : Function
</commit_message>
<xml_diff>
--- a/docs/MyProjectMgnt.docx
+++ b/docs/MyProjectMgnt.docx
@@ -148,8 +148,20 @@
           <w:sz w:val="58"/>
           <w:szCs w:val="48"/>
         </w:rPr>
-        <w:t>Báo Cáo Tổng Quan Dự Án</w:t>
-      </w:r>
+        <w:t>Báo Cáo Tổng Quan Dự Á</w:t>
+      </w:r>
+      <w:r>
+        <w:rPr>
+          <w:rFonts w:cs="Arial"/>
+          <w:b/>
+          <w:color w:val="951B13"/>
+          <w:sz w:val="58"/>
+          <w:szCs w:val="48"/>
+        </w:rPr>
+        <w:t>n</w:t>
+      </w:r>
+      <w:bookmarkStart w:id="0" w:name="_GoBack"/>
+      <w:bookmarkEnd w:id="0"/>
     </w:p>
     <w:p>
       <w:pPr>
@@ -5670,25 +5682,25 @@
       <w:pPr>
         <w:pStyle w:val="Heading1"/>
       </w:pPr>
-      <w:bookmarkStart w:id="0" w:name="_Toc25660378"/>
+      <w:bookmarkStart w:id="1" w:name="_Toc25660378"/>
       <w:r>
         <w:lastRenderedPageBreak/>
         <w:t>Giới thiệu dự án</w:t>
       </w:r>
-      <w:bookmarkEnd w:id="0"/>
+      <w:bookmarkEnd w:id="1"/>
     </w:p>
     <w:p>
       <w:pPr>
         <w:pStyle w:val="Heading2"/>
       </w:pPr>
-      <w:bookmarkStart w:id="1" w:name="_Toc25660379"/>
+      <w:bookmarkStart w:id="2" w:name="_Toc25660379"/>
       <w:r>
         <w:t xml:space="preserve">Mô tả </w:t>
       </w:r>
       <w:r>
         <w:t>dự án</w:t>
       </w:r>
-      <w:bookmarkEnd w:id="1"/>
+      <w:bookmarkEnd w:id="2"/>
     </w:p>
     <w:p>
       <w:pPr>
@@ -5716,11 +5728,11 @@
       <w:pPr>
         <w:pStyle w:val="Heading2"/>
       </w:pPr>
-      <w:bookmarkStart w:id="2" w:name="_Toc25660380"/>
+      <w:bookmarkStart w:id="3" w:name="_Toc25660380"/>
       <w:r>
         <w:t>Công cụ quản lý</w:t>
       </w:r>
-      <w:bookmarkEnd w:id="2"/>
+      <w:bookmarkEnd w:id="3"/>
     </w:p>
     <w:p>
       <w:pPr>
@@ -5832,21 +5844,21 @@
       <w:pPr>
         <w:pStyle w:val="Heading1"/>
       </w:pPr>
-      <w:bookmarkStart w:id="3" w:name="_Toc25660381"/>
+      <w:bookmarkStart w:id="4" w:name="_Toc25660381"/>
       <w:r>
         <w:t>Các nhân sự tham gia dự án</w:t>
       </w:r>
-      <w:bookmarkEnd w:id="3"/>
+      <w:bookmarkEnd w:id="4"/>
     </w:p>
     <w:p>
       <w:pPr>
         <w:pStyle w:val="Heading2"/>
       </w:pPr>
-      <w:bookmarkStart w:id="4" w:name="_Toc25660382"/>
+      <w:bookmarkStart w:id="5" w:name="_Toc25660382"/>
       <w:r>
         <w:t>Thông tin liên hệ phía khách hàng</w:t>
       </w:r>
-      <w:bookmarkEnd w:id="4"/>
+      <w:bookmarkEnd w:id="5"/>
     </w:p>
     <w:p>
       <w:pPr>
@@ -5925,11 +5937,11 @@
       <w:pPr>
         <w:pStyle w:val="Heading2"/>
       </w:pPr>
-      <w:bookmarkStart w:id="5" w:name="_Toc25660383"/>
+      <w:bookmarkStart w:id="6" w:name="_Toc25660383"/>
       <w:r>
         <w:t>Thông tin liên hệ phía công ty</w:t>
       </w:r>
-      <w:bookmarkEnd w:id="5"/>
+      <w:bookmarkEnd w:id="6"/>
     </w:p>
     <w:p>
       <w:pPr>
@@ -5994,11 +6006,11 @@
       <w:pPr>
         <w:pStyle w:val="Heading2"/>
       </w:pPr>
-      <w:bookmarkStart w:id="6" w:name="_Toc25660384"/>
+      <w:bookmarkStart w:id="7" w:name="_Toc25660384"/>
       <w:r>
         <w:t>Phân chia vai trò của thành viên dự án và khách hàng</w:t>
       </w:r>
-      <w:bookmarkEnd w:id="6"/>
+      <w:bookmarkEnd w:id="7"/>
     </w:p>
     <w:p>
       <w:pPr>
@@ -6936,22 +6948,22 @@
       <w:pPr>
         <w:pStyle w:val="Heading1"/>
       </w:pPr>
-      <w:bookmarkStart w:id="7" w:name="_Toc25660385"/>
+      <w:bookmarkStart w:id="8" w:name="_Toc25660385"/>
       <w:r>
         <w:lastRenderedPageBreak/>
         <w:t>Khảo sát dự án</w:t>
       </w:r>
-      <w:bookmarkEnd w:id="7"/>
+      <w:bookmarkEnd w:id="8"/>
     </w:p>
     <w:p>
       <w:pPr>
         <w:pStyle w:val="Heading2"/>
       </w:pPr>
-      <w:bookmarkStart w:id="8" w:name="_Toc25660386"/>
+      <w:bookmarkStart w:id="9" w:name="_Toc25660386"/>
       <w:r>
         <w:t>Yêu cầu khách hàng</w:t>
       </w:r>
-      <w:bookmarkEnd w:id="8"/>
+      <w:bookmarkEnd w:id="9"/>
     </w:p>
     <w:p>
       <w:pPr>
@@ -7537,7 +7549,7 @@
       <w:pPr>
         <w:pStyle w:val="Heading2"/>
       </w:pPr>
-      <w:bookmarkStart w:id="9" w:name="_Toc25660387"/>
+      <w:bookmarkStart w:id="10" w:name="_Toc25660387"/>
       <w:r>
         <w:t xml:space="preserve">Mô hình </w:t>
       </w:r>
@@ -7550,30 +7562,30 @@
       <w:r>
         <w:t xml:space="preserve"> – nghiệp vụ</w:t>
       </w:r>
-      <w:bookmarkEnd w:id="9"/>
+      <w:bookmarkEnd w:id="10"/>
     </w:p>
     <w:p>
       <w:pPr>
         <w:pStyle w:val="Heading2"/>
       </w:pPr>
-      <w:bookmarkStart w:id="10" w:name="_Toc25660388"/>
+      <w:bookmarkStart w:id="11" w:name="_Toc25660388"/>
       <w:r>
         <w:t>Mô hình hoạt động dự kiến sau khi áp dụng sản phẩm mới</w:t>
       </w:r>
-      <w:bookmarkEnd w:id="10"/>
+      <w:bookmarkEnd w:id="11"/>
     </w:p>
     <w:p>
       <w:pPr>
         <w:pStyle w:val="Heading2"/>
       </w:pPr>
-      <w:bookmarkStart w:id="11" w:name="_Toc25660389"/>
+      <w:bookmarkStart w:id="12" w:name="_Toc25660389"/>
       <w:r>
         <w:t>Phạm vi</w:t>
       </w:r>
       <w:r>
         <w:t xml:space="preserve"> dự án</w:t>
       </w:r>
-      <w:bookmarkEnd w:id="11"/>
+      <w:bookmarkEnd w:id="12"/>
     </w:p>
     <w:p>
       <w:pPr>
@@ -7707,11 +7719,11 @@
       <w:pPr>
         <w:pStyle w:val="Heading1"/>
       </w:pPr>
-      <w:bookmarkStart w:id="12" w:name="_Toc25660390"/>
+      <w:bookmarkStart w:id="13" w:name="_Toc25660390"/>
       <w:r>
         <w:t>Giao tiếp/Trao đổi thông tin</w:t>
       </w:r>
-      <w:bookmarkEnd w:id="12"/>
+      <w:bookmarkEnd w:id="13"/>
     </w:p>
     <w:p>
       <w:pPr>
@@ -7775,24 +7787,24 @@
       <w:pPr>
         <w:pStyle w:val="Heading1"/>
       </w:pPr>
-      <w:bookmarkStart w:id="13" w:name="_Toc25660391"/>
+      <w:bookmarkStart w:id="14" w:name="_Toc25660391"/>
       <w:r>
         <w:t>Ước lượng</w:t>
       </w:r>
       <w:r>
         <w:t xml:space="preserve"> chung</w:t>
       </w:r>
-      <w:bookmarkEnd w:id="13"/>
+      <w:bookmarkEnd w:id="14"/>
     </w:p>
     <w:p>
       <w:pPr>
         <w:pStyle w:val="Heading2"/>
       </w:pPr>
-      <w:bookmarkStart w:id="14" w:name="_Toc25660392"/>
+      <w:bookmarkStart w:id="15" w:name="_Toc25660392"/>
       <w:r>
         <w:t>Ước lượng tính năng</w:t>
       </w:r>
-      <w:bookmarkEnd w:id="14"/>
+      <w:bookmarkEnd w:id="15"/>
     </w:p>
     <w:p>
       <w:pPr>
@@ -8003,8 +8015,6 @@
         </w:rPr>
         <w:t>Lưu trữ giao dịch</w:t>
       </w:r>
-      <w:bookmarkStart w:id="15" w:name="_GoBack"/>
-      <w:bookmarkEnd w:id="15"/>
     </w:p>
     <w:p>
       <w:pPr>
@@ -10289,21 +10299,12 @@
                                         </w:rPr>
                                         <w:t xml:space="preserve">Viết tài </w:t>
                                       </w:r>
-                                      <w:proofErr w:type="gramStart"/>
                                       <w:r>
                                         <w:rPr>
                                           <w:rFonts w:cs="Times New Roman"/>
                                           <w:b/>
                                         </w:rPr>
-                                        <w:t>liệu  đặc</w:t>
-                                      </w:r>
-                                      <w:proofErr w:type="gramEnd"/>
-                                      <w:r>
-                                        <w:rPr>
-                                          <w:rFonts w:cs="Times New Roman"/>
-                                          <w:b/>
-                                        </w:rPr>
-                                        <w:t xml:space="preserve"> tả yêu cầu</w:t>
+                                        <w:t>liệu  đặc tả yêu cầu</w:t>
                                       </w:r>
                                     </w:p>
                                     <w:p>
@@ -13336,21 +13337,12 @@
                                   </w:rPr>
                                   <w:t xml:space="preserve">Viết tài </w:t>
                                 </w:r>
-                                <w:proofErr w:type="gramStart"/>
                                 <w:r>
                                   <w:rPr>
                                     <w:rFonts w:cs="Times New Roman"/>
                                     <w:b/>
                                   </w:rPr>
-                                  <w:t>liệu  đặc</w:t>
-                                </w:r>
-                                <w:proofErr w:type="gramEnd"/>
-                                <w:r>
-                                  <w:rPr>
-                                    <w:rFonts w:cs="Times New Roman"/>
-                                    <w:b/>
-                                  </w:rPr>
-                                  <w:t xml:space="preserve"> tả yêu cầu</w:t>
+                                  <w:t>liệu  đặc tả yêu cầu</w:t>
                                 </w:r>
                               </w:p>
                               <w:p>
@@ -18672,14 +18664,27 @@
       <w:r>
         <w:t xml:space="preserve">Hình </w:t>
       </w:r>
-      <w:fldSimple w:instr=" SEQ Hình \* ARABIC ">
-        <w:r>
-          <w:rPr>
-            <w:noProof/>
-          </w:rPr>
-          <w:t>1</w:t>
-        </w:r>
-      </w:fldSimple>
+      <w:r>
+        <w:fldChar w:fldCharType="begin"/>
+      </w:r>
+      <w:r>
+        <w:instrText xml:space="preserve"> SEQ Hình \* ARABIC </w:instrText>
+      </w:r>
+      <w:r>
+        <w:fldChar w:fldCharType="separate"/>
+      </w:r>
+      <w:r>
+        <w:rPr>
+          <w:noProof/>
+        </w:rPr>
+        <w:t>1</w:t>
+      </w:r>
+      <w:r>
+        <w:rPr>
+          <w:noProof/>
+        </w:rPr>
+        <w:fldChar w:fldCharType="end"/>
+      </w:r>
       <w:r>
         <w:t>: Giao diện sàn giao dịch</w:t>
       </w:r>
@@ -18769,14 +18774,27 @@
       <w:r>
         <w:t xml:space="preserve">Hình </w:t>
       </w:r>
-      <w:fldSimple w:instr=" SEQ Hình \* ARABIC ">
-        <w:r>
-          <w:rPr>
-            <w:noProof/>
-          </w:rPr>
-          <w:t>2</w:t>
-        </w:r>
-      </w:fldSimple>
+      <w:r>
+        <w:fldChar w:fldCharType="begin"/>
+      </w:r>
+      <w:r>
+        <w:instrText xml:space="preserve"> SEQ Hình \* ARABIC </w:instrText>
+      </w:r>
+      <w:r>
+        <w:fldChar w:fldCharType="separate"/>
+      </w:r>
+      <w:r>
+        <w:rPr>
+          <w:noProof/>
+        </w:rPr>
+        <w:t>2</w:t>
+      </w:r>
+      <w:r>
+        <w:rPr>
+          <w:noProof/>
+        </w:rPr>
+        <w:fldChar w:fldCharType="end"/>
+      </w:r>
       <w:r>
         <w:t>: Cơ sở dữ liệu sàn giao dịch</w:t>
       </w:r>
@@ -22192,6 +22210,7 @@
     <w:lsdException w:name="HTML Sample" w:semiHidden="1" w:unhideWhenUsed="1"/>
     <w:lsdException w:name="HTML Typewriter" w:semiHidden="1" w:unhideWhenUsed="1"/>
     <w:lsdException w:name="HTML Variable" w:semiHidden="1" w:unhideWhenUsed="1"/>
+    <w:lsdException w:name="Normal Table" w:semiHidden="1" w:unhideWhenUsed="1"/>
     <w:lsdException w:name="annotation subject" w:semiHidden="1" w:unhideWhenUsed="1"/>
     <w:lsdException w:name="No List" w:semiHidden="1" w:unhideWhenUsed="1"/>
     <w:lsdException w:name="Outline List 1" w:semiHidden="1" w:unhideWhenUsed="1"/>
@@ -22235,8 +22254,10 @@
     <w:lsdException w:name="Table Elegant" w:semiHidden="1" w:unhideWhenUsed="1"/>
     <w:lsdException w:name="Table Professional" w:semiHidden="1" w:unhideWhenUsed="1"/>
     <w:lsdException w:name="Table Subtle 1" w:semiHidden="1" w:unhideWhenUsed="1"/>
+    <w:lsdException w:name="Table Subtle 2" w:semiHidden="1" w:unhideWhenUsed="1"/>
     <w:lsdException w:name="Table Web 1" w:semiHidden="1" w:unhideWhenUsed="1"/>
     <w:lsdException w:name="Table Web 2" w:semiHidden="1" w:unhideWhenUsed="1"/>
+    <w:lsdException w:name="Table Web 3" w:semiHidden="1" w:unhideWhenUsed="1"/>
     <w:lsdException w:name="Balloon Text" w:semiHidden="1" w:unhideWhenUsed="1"/>
     <w:lsdException w:name="Table Theme" w:semiHidden="1" w:unhideWhenUsed="1"/>
     <w:lsdException w:name="Placeholder Text" w:semiHidden="1" w:uiPriority="99"/>
@@ -23894,7 +23915,7 @@
 </file>
 
 <file path=customXml/itemProps1.xml><?xml version="1.0" encoding="utf-8"?>
-<ds:datastoreItem xmlns:ds="http://schemas.openxmlformats.org/officeDocument/2006/customXml" ds:itemID="{28F704C5-0C7A-48D2-96E5-739F92E24C28}">
+<ds:datastoreItem xmlns:ds="http://schemas.openxmlformats.org/officeDocument/2006/customXml" ds:itemID="{BFB7F43D-5EE1-4B6F-B03C-7EB595170E03}">
   <ds:schemaRefs>
     <ds:schemaRef ds:uri="http://schemas.openxmlformats.org/officeDocument/2006/bibliography"/>
   </ds:schemaRefs>

</xml_diff>

<commit_message>
CEO Khang commit 5 : Organization
</commit_message>
<xml_diff>
--- a/docs/MyProjectMgnt.docx
+++ b/docs/MyProjectMgnt.docx
@@ -160,8 +160,6 @@
         </w:rPr>
         <w:t>n</w:t>
       </w:r>
-      <w:bookmarkStart w:id="0" w:name="_GoBack"/>
-      <w:bookmarkEnd w:id="0"/>
     </w:p>
     <w:p>
       <w:pPr>
@@ -3200,8 +3198,13 @@
         <w:t xml:space="preserve">Nhóm 4 </w:t>
       </w:r>
       <w:r>
-        <w:t>sinh viên</w:t>
-      </w:r>
+        <w:t>sinh viê</w:t>
+      </w:r>
+      <w:r>
+        <w:t>n</w:t>
+      </w:r>
+      <w:bookmarkStart w:id="0" w:name="_GoBack"/>
+      <w:bookmarkEnd w:id="0"/>
     </w:p>
     <w:p>
       <w:pPr>
@@ -10297,14 +10300,7 @@
                                           <w:rFonts w:cs="Times New Roman"/>
                                           <w:b/>
                                         </w:rPr>
-                                        <w:t xml:space="preserve">Viết tài </w:t>
-                                      </w:r>
-                                      <w:r>
-                                        <w:rPr>
-                                          <w:rFonts w:cs="Times New Roman"/>
-                                          <w:b/>
-                                        </w:rPr>
-                                        <w:t>liệu  đặc tả yêu cầu</w:t>
+                                        <w:t>Viết tài liệu  đặc tả yêu cầu</w:t>
                                       </w:r>
                                     </w:p>
                                     <w:p>
@@ -13335,14 +13331,7 @@
                                     <w:rFonts w:cs="Times New Roman"/>
                                     <w:b/>
                                   </w:rPr>
-                                  <w:t xml:space="preserve">Viết tài </w:t>
-                                </w:r>
-                                <w:r>
-                                  <w:rPr>
-                                    <w:rFonts w:cs="Times New Roman"/>
-                                    <w:b/>
-                                  </w:rPr>
-                                  <w:t>liệu  đặc tả yêu cầu</w:t>
+                                  <w:t>Viết tài liệu  đặc tả yêu cầu</w:t>
                                 </w:r>
                               </w:p>
                               <w:p>
@@ -18664,27 +18653,14 @@
       <w:r>
         <w:t xml:space="preserve">Hình </w:t>
       </w:r>
-      <w:r>
-        <w:fldChar w:fldCharType="begin"/>
-      </w:r>
-      <w:r>
-        <w:instrText xml:space="preserve"> SEQ Hình \* ARABIC </w:instrText>
-      </w:r>
-      <w:r>
-        <w:fldChar w:fldCharType="separate"/>
-      </w:r>
-      <w:r>
-        <w:rPr>
-          <w:noProof/>
-        </w:rPr>
-        <w:t>1</w:t>
-      </w:r>
-      <w:r>
-        <w:rPr>
-          <w:noProof/>
-        </w:rPr>
-        <w:fldChar w:fldCharType="end"/>
-      </w:r>
+      <w:fldSimple w:instr=" SEQ Hình \* ARABIC ">
+        <w:r>
+          <w:rPr>
+            <w:noProof/>
+          </w:rPr>
+          <w:t>1</w:t>
+        </w:r>
+      </w:fldSimple>
       <w:r>
         <w:t>: Giao diện sàn giao dịch</w:t>
       </w:r>
@@ -18774,27 +18750,14 @@
       <w:r>
         <w:t xml:space="preserve">Hình </w:t>
       </w:r>
-      <w:r>
-        <w:fldChar w:fldCharType="begin"/>
-      </w:r>
-      <w:r>
-        <w:instrText xml:space="preserve"> SEQ Hình \* ARABIC </w:instrText>
-      </w:r>
-      <w:r>
-        <w:fldChar w:fldCharType="separate"/>
-      </w:r>
-      <w:r>
-        <w:rPr>
-          <w:noProof/>
-        </w:rPr>
-        <w:t>2</w:t>
-      </w:r>
-      <w:r>
-        <w:rPr>
-          <w:noProof/>
-        </w:rPr>
-        <w:fldChar w:fldCharType="end"/>
-      </w:r>
+      <w:fldSimple w:instr=" SEQ Hình \* ARABIC ">
+        <w:r>
+          <w:rPr>
+            <w:noProof/>
+          </w:rPr>
+          <w:t>2</w:t>
+        </w:r>
+      </w:fldSimple>
       <w:r>
         <w:t>: Cơ sở dữ liệu sàn giao dịch</w:t>
       </w:r>
@@ -23915,7 +23878,7 @@
 </file>
 
 <file path=customXml/itemProps1.xml><?xml version="1.0" encoding="utf-8"?>
-<ds:datastoreItem xmlns:ds="http://schemas.openxmlformats.org/officeDocument/2006/customXml" ds:itemID="{3B476487-EA9D-4015-A185-5E9344533919}">
+<ds:datastoreItem xmlns:ds="http://schemas.openxmlformats.org/officeDocument/2006/customXml" ds:itemID="{30A98002-2539-4523-8920-3F1625CD874A}">
   <ds:schemaRefs>
     <ds:schemaRef ds:uri="http://schemas.openxmlformats.org/officeDocument/2006/bibliography"/>
   </ds:schemaRefs>

</xml_diff>

<commit_message>
CEO Khang commit 7
</commit_message>
<xml_diff>
--- a/docs/MyProjectMgnt.docx
+++ b/docs/MyProjectMgnt.docx
@@ -3203,8 +3203,6 @@
       <w:r>
         <w:t>n</w:t>
       </w:r>
-      <w:bookmarkStart w:id="0" w:name="_GoBack"/>
-      <w:bookmarkEnd w:id="0"/>
     </w:p>
     <w:p>
       <w:pPr>
@@ -3245,7 +3243,15 @@
     </w:p>
     <w:p>
       <w:r>
-        <w:t>Quản lý mã nguồn, tài liệu đều dựa trên Git.</w:t>
+        <w:t>Quản lý mã nguồn, tài liệu đều dựa trên Gi</w:t>
+      </w:r>
+      <w:r>
+        <w:t>t</w:t>
+      </w:r>
+      <w:bookmarkStart w:id="0" w:name="_GoBack"/>
+      <w:bookmarkEnd w:id="0"/>
+      <w:r>
+        <w:t>.</w:t>
       </w:r>
     </w:p>
     <w:p>
@@ -23878,7 +23884,7 @@
 </file>
 
 <file path=customXml/itemProps1.xml><?xml version="1.0" encoding="utf-8"?>
-<ds:datastoreItem xmlns:ds="http://schemas.openxmlformats.org/officeDocument/2006/customXml" ds:itemID="{30A98002-2539-4523-8920-3F1625CD874A}">
+<ds:datastoreItem xmlns:ds="http://schemas.openxmlformats.org/officeDocument/2006/customXml" ds:itemID="{C75C36F3-2E6B-4DD3-A1F4-8C6A50D6FB61}">
   <ds:schemaRefs>
     <ds:schemaRef ds:uri="http://schemas.openxmlformats.org/officeDocument/2006/bibliography"/>
   </ds:schemaRefs>

</xml_diff>

<commit_message>
CEO Khang commit 9
</commit_message>
<xml_diff>
--- a/docs/MyProjectMgnt.docx
+++ b/docs/MyProjectMgnt.docx
@@ -3248,8 +3248,6 @@
       <w:r>
         <w:t>t</w:t>
       </w:r>
-      <w:bookmarkStart w:id="0" w:name="_GoBack"/>
-      <w:bookmarkEnd w:id="0"/>
       <w:r>
         <w:t>.</w:t>
       </w:r>
@@ -3284,7 +3282,15 @@
         <w:t>Tạo một Repository chung cho cả nhóm</w:t>
       </w:r>
       <w:r>
-        <w:t xml:space="preserve"> chứa toàn bộ chương trình</w:t>
+        <w:t xml:space="preserve"> chứa toàn bộ </w:t>
+      </w:r>
+      <w:r>
+        <w:t>c</w:t>
+      </w:r>
+      <w:bookmarkStart w:id="0" w:name="_GoBack"/>
+      <w:bookmarkEnd w:id="0"/>
+      <w:r>
+        <w:t>hương trình</w:t>
       </w:r>
     </w:p>
     <w:p>
@@ -23884,7 +23890,7 @@
 </file>
 
 <file path=customXml/itemProps1.xml><?xml version="1.0" encoding="utf-8"?>
-<ds:datastoreItem xmlns:ds="http://schemas.openxmlformats.org/officeDocument/2006/customXml" ds:itemID="{B34B19AF-EBBA-45BB-8A2B-6BC8C3BB628E}">
+<ds:datastoreItem xmlns:ds="http://schemas.openxmlformats.org/officeDocument/2006/customXml" ds:itemID="{57F90330-E7AC-4BCB-9707-461DC0C3DC64}">
   <ds:schemaRefs>
     <ds:schemaRef ds:uri="http://schemas.openxmlformats.org/officeDocument/2006/bibliography"/>
   </ds:schemaRefs>

</xml_diff>

<commit_message>
CEO Khang commit 10
</commit_message>
<xml_diff>
--- a/docs/MyProjectMgnt.docx
+++ b/docs/MyProjectMgnt.docx
@@ -3267,7 +3267,15 @@
         <w:t>Mỗi SV đều phải có t</w:t>
       </w:r>
       <w:r>
-        <w:t>ài khoản GitHub cá nhân.</w:t>
+        <w:t>ài khoản GitHub cá nhâ</w:t>
+      </w:r>
+      <w:r>
+        <w:t>n</w:t>
+      </w:r>
+      <w:bookmarkStart w:id="0" w:name="_GoBack"/>
+      <w:bookmarkEnd w:id="0"/>
+      <w:r>
+        <w:t>.</w:t>
       </w:r>
     </w:p>
     <w:p>
@@ -3287,8 +3295,6 @@
       <w:r>
         <w:t>c</w:t>
       </w:r>
-      <w:bookmarkStart w:id="0" w:name="_GoBack"/>
-      <w:bookmarkEnd w:id="0"/>
       <w:r>
         <w:t>hương trình</w:t>
       </w:r>
@@ -23890,7 +23896,7 @@
 </file>
 
 <file path=customXml/itemProps1.xml><?xml version="1.0" encoding="utf-8"?>
-<ds:datastoreItem xmlns:ds="http://schemas.openxmlformats.org/officeDocument/2006/customXml" ds:itemID="{57F90330-E7AC-4BCB-9707-461DC0C3DC64}">
+<ds:datastoreItem xmlns:ds="http://schemas.openxmlformats.org/officeDocument/2006/customXml" ds:itemID="{93D6AFEF-348D-4C09-BEE7-7CE3444E4070}">
   <ds:schemaRefs>
     <ds:schemaRef ds:uri="http://schemas.openxmlformats.org/officeDocument/2006/bibliography"/>
   </ds:schemaRefs>

</xml_diff>

<commit_message>
CEO Khang commit : Integrated model
</commit_message>
<xml_diff>
--- a/docs/MyProjectMgnt.docx
+++ b/docs/MyProjectMgnt.docx
@@ -1,6 +1,6 @@
 
 <file path=word/document.xml><?xml version="1.0" encoding="utf-8"?>
-<w:document xmlns:wpc="http://schemas.microsoft.com/office/word/2010/wordprocessingCanvas" xmlns:cx="http://schemas.microsoft.com/office/drawing/2014/chartex" xmlns:mc="http://schemas.openxmlformats.org/markup-compatibility/2006" xmlns:o="urn:schemas-microsoft-com:office:office" xmlns:r="http://schemas.openxmlformats.org/officeDocument/2006/relationships" xmlns:m="http://schemas.openxmlformats.org/officeDocument/2006/math" xmlns:v="urn:schemas-microsoft-com:vml" xmlns:wp14="http://schemas.microsoft.com/office/word/2010/wordprocessingDrawing" xmlns:wp="http://schemas.openxmlformats.org/drawingml/2006/wordprocessingDrawing" xmlns:w10="urn:schemas-microsoft-com:office:word" xmlns:w="http://schemas.openxmlformats.org/wordprocessingml/2006/main" xmlns:w14="http://schemas.microsoft.com/office/word/2010/wordml" xmlns:w15="http://schemas.microsoft.com/office/word/2012/wordml" xmlns:w16se="http://schemas.microsoft.com/office/word/2015/wordml/symex" xmlns:wpg="http://schemas.microsoft.com/office/word/2010/wordprocessingGroup" xmlns:wpi="http://schemas.microsoft.com/office/word/2010/wordprocessingInk" xmlns:wne="http://schemas.microsoft.com/office/word/2006/wordml" xmlns:wps="http://schemas.microsoft.com/office/word/2010/wordprocessingShape" mc:Ignorable="w14 w15 w16se wp14">
+<w:document xmlns:wpc="http://schemas.microsoft.com/office/word/2010/wordprocessingCanvas" xmlns:cx="http://schemas.microsoft.com/office/drawing/2014/chartex" xmlns:cx1="http://schemas.microsoft.com/office/drawing/2015/9/8/chartex" xmlns:cx2="http://schemas.microsoft.com/office/drawing/2015/10/21/chartex" xmlns:cx3="http://schemas.microsoft.com/office/drawing/2016/5/9/chartex" xmlns:cx4="http://schemas.microsoft.com/office/drawing/2016/5/10/chartex" xmlns:cx5="http://schemas.microsoft.com/office/drawing/2016/5/11/chartex" xmlns:cx6="http://schemas.microsoft.com/office/drawing/2016/5/12/chartex" xmlns:cx7="http://schemas.microsoft.com/office/drawing/2016/5/13/chartex" xmlns:cx8="http://schemas.microsoft.com/office/drawing/2016/5/14/chartex" xmlns:mc="http://schemas.openxmlformats.org/markup-compatibility/2006" xmlns:aink="http://schemas.microsoft.com/office/drawing/2016/ink" xmlns:am3d="http://schemas.microsoft.com/office/drawing/2017/model3d" xmlns:o="urn:schemas-microsoft-com:office:office" xmlns:r="http://schemas.openxmlformats.org/officeDocument/2006/relationships" xmlns:m="http://schemas.openxmlformats.org/officeDocument/2006/math" xmlns:v="urn:schemas-microsoft-com:vml" xmlns:wp14="http://schemas.microsoft.com/office/word/2010/wordprocessingDrawing" xmlns:wp="http://schemas.openxmlformats.org/drawingml/2006/wordprocessingDrawing" xmlns:w10="urn:schemas-microsoft-com:office:word" xmlns:w="http://schemas.openxmlformats.org/wordprocessingml/2006/main" xmlns:w14="http://schemas.microsoft.com/office/word/2010/wordml" xmlns:w15="http://schemas.microsoft.com/office/word/2012/wordml" xmlns:w16cid="http://schemas.microsoft.com/office/word/2016/wordml/cid" xmlns:w16se="http://schemas.microsoft.com/office/word/2015/wordml/symex" xmlns:wpg="http://schemas.microsoft.com/office/word/2010/wordprocessingGroup" xmlns:wpi="http://schemas.microsoft.com/office/word/2010/wordprocessingInk" xmlns:wne="http://schemas.microsoft.com/office/word/2006/wordml" xmlns:wps="http://schemas.microsoft.com/office/word/2010/wordprocessingShape" mc:Ignorable="w14 w15 w16se w16cid wp14">
   <w:background w:color="FFFFFF"/>
   <w:body>
     <w:p>
@@ -3455,6 +3455,7 @@
           <w:color w:val="FF0000"/>
         </w:rPr>
       </w:pPr>
+      <w:proofErr w:type="gramStart"/>
       <w:r>
         <w:rPr>
           <w:b/>
@@ -3463,7 +3464,11 @@
         <w:t>references </w:t>
       </w:r>
       <w:r>
-        <w:t>: thư</w:t>
+        <w:t>:</w:t>
+      </w:r>
+      <w:proofErr w:type="gramEnd"/>
+      <w:r>
+        <w:t xml:space="preserve"> thư</w:t>
       </w:r>
       <w:r>
         <w:t xml:space="preserve"> mục chứa </w:t>
@@ -3717,13 +3722,23 @@
           <w:lang w:val="fr-FR"/>
         </w:rPr>
       </w:pPr>
+      <w:proofErr w:type="gramStart"/>
       <w:r>
         <w:rPr>
           <w:b/>
           <w:bCs/>
           <w:lang w:val="fr-FR"/>
         </w:rPr>
-        <w:t xml:space="preserve">sources: </w:t>
+        <w:t>sources:</w:t>
+      </w:r>
+      <w:proofErr w:type="gramEnd"/>
+      <w:r>
+        <w:rPr>
+          <w:b/>
+          <w:bCs/>
+          <w:lang w:val="fr-FR"/>
+        </w:rPr>
+        <w:t xml:space="preserve"> </w:t>
       </w:r>
       <w:r>
         <w:rPr>
@@ -4115,10 +4130,18 @@
         </w:numPr>
       </w:pPr>
       <w:r>
-        <w:t>Ở mỗi cột,</w:t>
-      </w:r>
-      <w:r>
-        <w:t xml:space="preserve">  yêu cầu t</w:t>
+        <w:t xml:space="preserve">Ở mỗi </w:t>
+      </w:r>
+      <w:proofErr w:type="gramStart"/>
+      <w:r>
+        <w:t>cột,</w:t>
+      </w:r>
+      <w:r>
+        <w:t xml:space="preserve">  yêu</w:t>
+      </w:r>
+      <w:proofErr w:type="gramEnd"/>
+      <w:r>
+        <w:t xml:space="preserve"> cầu t</w:t>
       </w:r>
       <w:r>
         <w:t>ạo ra</w:t>
@@ -4299,7 +4322,7 @@
               </wp:inline>
             </w:drawing>
           </mc:Choice>
-          <mc:Fallback xmlns:w16cid="http://schemas.microsoft.com/office/word/2016/wordml/cid" xmlns:am3d="http://schemas.microsoft.com/office/drawing/2017/model3d" xmlns:aink="http://schemas.microsoft.com/office/drawing/2016/ink" xmlns:cx8="http://schemas.microsoft.com/office/drawing/2016/5/14/chartex" xmlns:cx7="http://schemas.microsoft.com/office/drawing/2016/5/13/chartex" xmlns:cx6="http://schemas.microsoft.com/office/drawing/2016/5/12/chartex" xmlns:cx5="http://schemas.microsoft.com/office/drawing/2016/5/11/chartex" xmlns:cx4="http://schemas.microsoft.com/office/drawing/2016/5/10/chartex" xmlns:cx3="http://schemas.microsoft.com/office/drawing/2016/5/9/chartex" xmlns:cx2="http://schemas.microsoft.com/office/drawing/2015/10/21/chartex" xmlns:cx1="http://schemas.microsoft.com/office/drawing/2015/9/8/chartex">
+          <mc:Fallback>
             <w:pict>
               <v:group w14:anchorId="456B0A6C" id="Canvas 5" o:spid="_x0000_s1026" editas="canvas" style="width:210.35pt;height:92.05pt;mso-position-horizontal-relative:char;mso-position-vertical-relative:line" coordsize="26714,11684" o:gfxdata="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">
                 <v:shapetype id="_x0000_t75" coordsize="21600,21600" o:spt="75" o:preferrelative="t" path="m@4@5l@4@11@9@11@9@5xe" filled="f" stroked="f">
@@ -5115,7 +5138,15 @@
               <w:cnfStyle w:val="000000000000" w:firstRow="0" w:lastRow="0" w:firstColumn="0" w:lastColumn="0" w:oddVBand="0" w:evenVBand="0" w:oddHBand="0" w:evenHBand="0" w:firstRowFirstColumn="0" w:firstRowLastColumn="0" w:lastRowFirstColumn="0" w:lastRowLastColumn="0"/>
             </w:pPr>
             <w:r>
-              <w:t>Văn Tài, An Khang</w:t>
+              <w:t xml:space="preserve">Văn Tài, </w:t>
+            </w:r>
+            <w:proofErr w:type="gramStart"/>
+            <w:r>
+              <w:t>An</w:t>
+            </w:r>
+            <w:proofErr w:type="gramEnd"/>
+            <w:r>
+              <w:t xml:space="preserve"> Khang</w:t>
             </w:r>
           </w:p>
         </w:tc>
@@ -5183,7 +5214,15 @@
               <w:cnfStyle w:val="000000000000" w:firstRow="0" w:lastRow="0" w:firstColumn="0" w:lastColumn="0" w:oddVBand="0" w:evenVBand="0" w:oddHBand="0" w:evenHBand="0" w:firstRowFirstColumn="0" w:firstRowLastColumn="0" w:lastRowFirstColumn="0" w:lastRowLastColumn="0"/>
             </w:pPr>
             <w:r>
-              <w:t>Văn Tài, An Khang</w:t>
+              <w:t xml:space="preserve">Văn Tài, </w:t>
+            </w:r>
+            <w:proofErr w:type="gramStart"/>
+            <w:r>
+              <w:t>An</w:t>
+            </w:r>
+            <w:proofErr w:type="gramEnd"/>
+            <w:r>
+              <w:t xml:space="preserve"> Khang</w:t>
             </w:r>
           </w:p>
         </w:tc>
@@ -5251,7 +5290,15 @@
               <w:cnfStyle w:val="000000000000" w:firstRow="0" w:lastRow="0" w:firstColumn="0" w:lastColumn="0" w:oddVBand="0" w:evenVBand="0" w:oddHBand="0" w:evenHBand="0" w:firstRowFirstColumn="0" w:firstRowLastColumn="0" w:lastRowFirstColumn="0" w:lastRowLastColumn="0"/>
             </w:pPr>
             <w:r>
-              <w:t>Văn Tài, An Khang</w:t>
+              <w:t xml:space="preserve">Văn Tài, </w:t>
+            </w:r>
+            <w:proofErr w:type="gramStart"/>
+            <w:r>
+              <w:t>An</w:t>
+            </w:r>
+            <w:proofErr w:type="gramEnd"/>
+            <w:r>
+              <w:t xml:space="preserve"> Khang</w:t>
             </w:r>
           </w:p>
         </w:tc>
@@ -10275,7 +10322,23 @@
                                           <w:rFonts w:cs="Times New Roman"/>
                                           <w:b/>
                                         </w:rPr>
-                                        <w:t>Viết tài liệu  đặc tả yêu cầu</w:t>
+                                        <w:t xml:space="preserve">Viết tài </w:t>
+                                      </w:r>
+                                      <w:proofErr w:type="gramStart"/>
+                                      <w:r>
+                                        <w:rPr>
+                                          <w:rFonts w:cs="Times New Roman"/>
+                                          <w:b/>
+                                        </w:rPr>
+                                        <w:t>liệu  đặc</w:t>
+                                      </w:r>
+                                      <w:proofErr w:type="gramEnd"/>
+                                      <w:r>
+                                        <w:rPr>
+                                          <w:rFonts w:cs="Times New Roman"/>
+                                          <w:b/>
+                                        </w:rPr>
+                                        <w:t xml:space="preserve"> tả yêu cầu</w:t>
                                       </w:r>
                                     </w:p>
                                     <w:p>
@@ -12611,7 +12674,7 @@
           </mc:Choice>
           <mc:Fallback>
             <w:pict>
-              <v:group w14:anchorId="64346448" id="Group 193" o:spid="_x0000_s1026" style="position:absolute;margin-left:445.95pt;margin-top:.65pt;width:497.15pt;height:673.85pt;z-index:251659264;mso-position-horizontal:right;mso-position-horizontal-relative:margin" coordorigin="812,1964" coordsize="10500,12035" o:gfxdata="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">
+              <v:group w14:anchorId="64346448" id="Group 193" o:spid="_x0000_s1026" style="position:absolute;margin-left:445.95pt;margin-top:.65pt;width:497.15pt;height:673.85pt;z-index:251659264;mso-position-horizontal:right;mso-position-horizontal-relative:margin" coordorigin="812,1964" coordsize="10500,12035" o:gfxdata="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">
                 <v:shapetype id="_x0000_t32" coordsize="21600,21600" o:spt="32" o:oned="t" path="m,l21600,21600e" filled="f">
                   <v:path arrowok="t" fillok="f" o:connecttype="none"/>
                   <o:lock v:ext="edit" shapetype="t"/>
@@ -13313,7 +13376,23 @@
                                     <w:rFonts w:cs="Times New Roman"/>
                                     <w:b/>
                                   </w:rPr>
-                                  <w:t>Viết tài liệu  đặc tả yêu cầu</w:t>
+                                  <w:t xml:space="preserve">Viết tài </w:t>
+                                </w:r>
+                                <w:proofErr w:type="gramStart"/>
+                                <w:r>
+                                  <w:rPr>
+                                    <w:rFonts w:cs="Times New Roman"/>
+                                    <w:b/>
+                                  </w:rPr>
+                                  <w:t>liệu  đặc</w:t>
+                                </w:r>
+                                <w:proofErr w:type="gramEnd"/>
+                                <w:r>
+                                  <w:rPr>
+                                    <w:rFonts w:cs="Times New Roman"/>
+                                    <w:b/>
+                                  </w:rPr>
+                                  <w:t xml:space="preserve"> tả yêu cầu</w:t>
                                 </w:r>
                               </w:p>
                               <w:p>
@@ -14160,7 +14239,23 @@
           <w:i/>
           <w:iCs/>
         </w:rPr>
-        <w:t>7 tháng(180</w:t>
+        <w:t xml:space="preserve">7 </w:t>
+      </w:r>
+      <w:proofErr w:type="gramStart"/>
+      <w:r>
+        <w:rPr>
+          <w:i/>
+          <w:iCs/>
+        </w:rPr>
+        <w:t>tháng(</w:t>
+      </w:r>
+      <w:proofErr w:type="gramEnd"/>
+      <w:r>
+        <w:rPr>
+          <w:i/>
+          <w:iCs/>
+        </w:rPr>
+        <w:t>180</w:t>
       </w:r>
       <w:r>
         <w:rPr>
@@ -15018,7 +15113,29 @@
                 <w:sz w:val="24"/>
                 <w:szCs w:val="24"/>
               </w:rPr>
-              <w:t>Khi thực hiện kế hoạch  có nhiều phát sinh so với dự kiến</w:t>
+              <w:t xml:space="preserve">Khi thực hiện kế </w:t>
+            </w:r>
+            <w:proofErr w:type="gramStart"/>
+            <w:r>
+              <w:rPr>
+                <w:rFonts w:cs="Tahoma"/>
+                <w:color w:val="000000"/>
+                <w:spacing w:val="-1"/>
+                <w:sz w:val="24"/>
+                <w:szCs w:val="24"/>
+              </w:rPr>
+              <w:t>hoạch  có</w:t>
+            </w:r>
+            <w:proofErr w:type="gramEnd"/>
+            <w:r>
+              <w:rPr>
+                <w:rFonts w:cs="Tahoma"/>
+                <w:color w:val="000000"/>
+                <w:spacing w:val="-1"/>
+                <w:sz w:val="24"/>
+                <w:szCs w:val="24"/>
+              </w:rPr>
+              <w:t xml:space="preserve"> nhiều phát sinh so với dự kiến</w:t>
             </w:r>
           </w:p>
         </w:tc>
@@ -15205,7 +15322,29 @@
                 <w:sz w:val="24"/>
                 <w:szCs w:val="24"/>
               </w:rPr>
-              <w:t>Khi thực hiện kế  hoạch có nhiều phát sinh so với dự kiến.</w:t>
+              <w:t xml:space="preserve">Khi thực hiện </w:t>
+            </w:r>
+            <w:proofErr w:type="gramStart"/>
+            <w:r>
+              <w:rPr>
+                <w:rFonts w:cs="Tahoma"/>
+                <w:color w:val="000000"/>
+                <w:spacing w:val="-1"/>
+                <w:sz w:val="24"/>
+                <w:szCs w:val="24"/>
+              </w:rPr>
+              <w:t>kế  hoạch</w:t>
+            </w:r>
+            <w:proofErr w:type="gramEnd"/>
+            <w:r>
+              <w:rPr>
+                <w:rFonts w:cs="Tahoma"/>
+                <w:color w:val="000000"/>
+                <w:spacing w:val="-1"/>
+                <w:sz w:val="24"/>
+                <w:szCs w:val="24"/>
+              </w:rPr>
+              <w:t xml:space="preserve"> có nhiều phát sinh so với dự kiến.</w:t>
             </w:r>
           </w:p>
         </w:tc>
@@ -15653,7 +15792,29 @@
                 <w:sz w:val="24"/>
                 <w:szCs w:val="24"/>
               </w:rPr>
-              <w:t>Liên tục điều chỉnh kế hoạch cả về thời gian thực hiện và tiến trình các công việc cần thực hiện (sắp xếp một cách khoa học các công việc cần làm) để phù hợp  với những phát sinh.</w:t>
+              <w:t xml:space="preserve">Liên tục điều chỉnh kế hoạch cả về thời gian thực hiện và tiến trình các công việc cần thực hiện (sắp xếp một cách khoa học các công việc cần làm) để phù </w:t>
+            </w:r>
+            <w:proofErr w:type="gramStart"/>
+            <w:r>
+              <w:rPr>
+                <w:rFonts w:cs="Tahoma"/>
+                <w:color w:val="000000"/>
+                <w:spacing w:val="-1"/>
+                <w:sz w:val="24"/>
+                <w:szCs w:val="24"/>
+              </w:rPr>
+              <w:t>hợp  với</w:t>
+            </w:r>
+            <w:proofErr w:type="gramEnd"/>
+            <w:r>
+              <w:rPr>
+                <w:rFonts w:cs="Tahoma"/>
+                <w:color w:val="000000"/>
+                <w:spacing w:val="-1"/>
+                <w:sz w:val="24"/>
+                <w:szCs w:val="24"/>
+              </w:rPr>
+              <w:t xml:space="preserve"> những phát sinh.</w:t>
             </w:r>
           </w:p>
         </w:tc>
@@ -16894,7 +17055,6 @@
                 <w:sz w:val="24"/>
                 <w:szCs w:val="24"/>
               </w:rPr>
-              <w:lastRenderedPageBreak/>
               <w:t>Không lấy được các dự liệu mẫu cũng như các mẫu biểu cần thiết liên quan đến</w:t>
             </w:r>
           </w:p>
@@ -17103,7 +17263,29 @@
                 <w:sz w:val="24"/>
                 <w:szCs w:val="24"/>
               </w:rPr>
-              <w:t>những mẫu biểu cần thiết,những yêu cầu dự liệu mẫu để có thể test thử các chức năng của hệ thống.</w:t>
+              <w:t xml:space="preserve">những mẫu biểu cần </w:t>
+            </w:r>
+            <w:proofErr w:type="gramStart"/>
+            <w:r>
+              <w:rPr>
+                <w:rFonts w:cs="Tahoma"/>
+                <w:color w:val="000000"/>
+                <w:spacing w:val="-2"/>
+                <w:sz w:val="24"/>
+                <w:szCs w:val="24"/>
+              </w:rPr>
+              <w:t>thiết,những</w:t>
+            </w:r>
+            <w:proofErr w:type="gramEnd"/>
+            <w:r>
+              <w:rPr>
+                <w:rFonts w:cs="Tahoma"/>
+                <w:color w:val="000000"/>
+                <w:spacing w:val="-2"/>
+                <w:sz w:val="24"/>
+                <w:szCs w:val="24"/>
+              </w:rPr>
+              <w:t xml:space="preserve"> yêu cầu dự liệu mẫu để có thể test thử các chức năng của hệ thống.</w:t>
             </w:r>
           </w:p>
         </w:tc>
@@ -17594,7 +17776,29 @@
                 <w:sz w:val="24"/>
                 <w:szCs w:val="24"/>
               </w:rPr>
-              <w:t xml:space="preserve">phiên bản(phiên bản sau được bổ </w:t>
+              <w:t xml:space="preserve">phiên </w:t>
+            </w:r>
+            <w:proofErr w:type="gramStart"/>
+            <w:r>
+              <w:rPr>
+                <w:rFonts w:cs="Tahoma"/>
+                <w:color w:val="000000"/>
+                <w:spacing w:val="-2"/>
+                <w:sz w:val="24"/>
+                <w:szCs w:val="24"/>
+              </w:rPr>
+              <w:t>bản(</w:t>
+            </w:r>
+            <w:proofErr w:type="gramEnd"/>
+            <w:r>
+              <w:rPr>
+                <w:rFonts w:cs="Tahoma"/>
+                <w:color w:val="000000"/>
+                <w:spacing w:val="-2"/>
+                <w:sz w:val="24"/>
+                <w:szCs w:val="24"/>
+              </w:rPr>
+              <w:t xml:space="preserve">phiên bản sau được bổ </w:t>
             </w:r>
             <w:r>
               <w:rPr>
@@ -18157,24 +18361,44 @@
         <w:rPr>
           <w:i/>
         </w:rPr>
-        <w:t>phát triển  +  Chi phí kiểm thử</w:t>
-      </w:r>
+        <w:t xml:space="preserve">phát </w:t>
+      </w:r>
+      <w:proofErr w:type="gramStart"/>
       <w:r>
         <w:rPr>
           <w:i/>
         </w:rPr>
+        <w:t>triển  +</w:t>
+      </w:r>
+      <w:proofErr w:type="gramEnd"/>
+      <w:r>
+        <w:rPr>
+          <w:i/>
+        </w:rPr>
+        <w:t xml:space="preserve">  Chi phí kiểm thử</w:t>
+      </w:r>
+      <w:r>
+        <w:rPr>
+          <w:i/>
+        </w:rPr>
         <w:t xml:space="preserve">: </w:t>
       </w:r>
       <w:r>
         <w:rPr>
           <w:i/>
         </w:rPr>
-        <w:t>190</w:t>
+        <w:t>4</w:t>
       </w:r>
       <w:r>
         <w:rPr>
           <w:i/>
         </w:rPr>
+        <w:t>90</w:t>
+      </w:r>
+      <w:r>
+        <w:rPr>
+          <w:i/>
+        </w:rPr>
         <w:t xml:space="preserve"> triệu</w:t>
       </w:r>
     </w:p>
@@ -18206,6 +18430,12 @@
         <w:rPr>
           <w:i/>
         </w:rPr>
+        <w:t>2</w:t>
+      </w:r>
+      <w:r>
+        <w:rPr>
+          <w:i/>
+        </w:rPr>
         <w:t>70</w:t>
       </w:r>
       <w:r>
@@ -18231,24 +18461,38 @@
         <w:rPr>
           <w:i/>
         </w:rPr>
-        <w:t>: 40</w:t>
+        <w:t xml:space="preserve">: </w:t>
       </w:r>
       <w:r>
         <w:rPr>
           <w:i/>
         </w:rPr>
+        <w:t>1</w:t>
+      </w:r>
+      <w:r>
+        <w:rPr>
+          <w:i/>
+        </w:rPr>
+        <w:t>40</w:t>
+      </w:r>
+      <w:r>
+        <w:rPr>
+          <w:i/>
+        </w:rPr>
         <w:t xml:space="preserve"> triệu</w:t>
       </w:r>
+      <w:bookmarkStart w:id="19" w:name="_GoBack"/>
+      <w:bookmarkEnd w:id="19"/>
     </w:p>
     <w:p>
       <w:pPr>
         <w:pStyle w:val="Heading1"/>
       </w:pPr>
-      <w:bookmarkStart w:id="19" w:name="_Toc25660397"/>
+      <w:bookmarkStart w:id="20" w:name="_Toc25660397"/>
       <w:r>
         <w:t>Ước lượng chất lượng</w:t>
       </w:r>
-      <w:bookmarkEnd w:id="19"/>
+      <w:bookmarkEnd w:id="20"/>
     </w:p>
     <w:p>
       <w:pPr>
@@ -18285,18 +18529,32 @@
         <w:rPr>
           <w:i/>
         </w:rPr>
-        <w:t xml:space="preserve">Ước lượng số testcase </w:t>
-      </w:r>
+        <w:t xml:space="preserve">Ước lượng số </w:t>
+      </w:r>
+      <w:proofErr w:type="gramStart"/>
       <w:r>
         <w:rPr>
           <w:i/>
         </w:rPr>
-        <w:t>: 500</w:t>
+        <w:t xml:space="preserve">testcase </w:t>
       </w:r>
       <w:r>
         <w:rPr>
           <w:i/>
         </w:rPr>
+        <w:t>:</w:t>
+      </w:r>
+      <w:proofErr w:type="gramEnd"/>
+      <w:r>
+        <w:rPr>
+          <w:i/>
+        </w:rPr>
+        <w:t xml:space="preserve"> 500</w:t>
+      </w:r>
+      <w:r>
+        <w:rPr>
+          <w:i/>
+        </w:rPr>
         <w:t>0</w:t>
       </w:r>
     </w:p>
@@ -18310,12 +18568,19 @@
         <w:rPr>
           <w:i/>
         </w:rPr>
-        <w:t>Qui định số dòng comment trên mỗi K</w:t>
-      </w:r>
+        <w:t xml:space="preserve">Qui định số dòng comment trên mỗi </w:t>
+      </w:r>
+      <w:proofErr w:type="gramStart"/>
       <w:r>
         <w:rPr>
           <w:i/>
         </w:rPr>
+        <w:t>K</w:t>
+      </w:r>
+      <w:r>
+        <w:rPr>
+          <w:i/>
+        </w:rPr>
         <w:t>l</w:t>
       </w:r>
       <w:r>
@@ -18328,7 +18593,14 @@
         <w:rPr>
           <w:i/>
         </w:rPr>
-        <w:t> : 20</w:t>
+        <w:t> :</w:t>
+      </w:r>
+      <w:proofErr w:type="gramEnd"/>
+      <w:r>
+        <w:rPr>
+          <w:i/>
+        </w:rPr>
+        <w:t xml:space="preserve"> 20</w:t>
       </w:r>
       <w:r>
         <w:rPr>
@@ -18370,12 +18642,12 @@
       <w:pPr>
         <w:pStyle w:val="Heading1"/>
       </w:pPr>
-      <w:bookmarkStart w:id="20" w:name="_Toc25660398"/>
+      <w:bookmarkStart w:id="21" w:name="_Toc25660398"/>
       <w:r>
         <w:lastRenderedPageBreak/>
         <w:t>Phân tích thiết kế</w:t>
       </w:r>
-      <w:bookmarkEnd w:id="20"/>
+      <w:bookmarkEnd w:id="21"/>
       <w:r>
         <w:t xml:space="preserve"> </w:t>
       </w:r>
@@ -18387,14 +18659,75 @@
           <w:lang w:eastAsia="en-US" w:bidi="ar-SA"/>
         </w:rPr>
       </w:pPr>
-      <w:bookmarkStart w:id="21" w:name="_Toc25660399"/>
+      <w:bookmarkStart w:id="22" w:name="_Toc25660399"/>
       <w:r>
         <w:rPr>
           <w:lang w:eastAsia="en-US" w:bidi="ar-SA"/>
         </w:rPr>
         <w:t>Mô hình tích hợp phần cứng/phần mềm</w:t>
       </w:r>
-      <w:bookmarkEnd w:id="21"/>
+      <w:bookmarkEnd w:id="22"/>
+    </w:p>
+    <w:p>
+      <w:pPr>
+        <w:rPr>
+          <w:lang w:eastAsia="en-US" w:bidi="ar-SA"/>
+        </w:rPr>
+      </w:pPr>
+      <w:r>
+        <w:rPr>
+          <w:noProof/>
+          <w:lang w:eastAsia="en-US" w:bidi="ar-SA"/>
+        </w:rPr>
+        <w:drawing>
+          <wp:inline distT="0" distB="0" distL="0" distR="0" wp14:anchorId="5C0899C7" wp14:editId="0E35DBC7">
+            <wp:extent cx="5572125" cy="2790825"/>
+            <wp:effectExtent l="0" t="0" r="9525" b="9525"/>
+            <wp:docPr id="12" name="Picture 12"/>
+            <wp:cNvGraphicFramePr>
+              <a:graphicFrameLocks xmlns:a="http://schemas.openxmlformats.org/drawingml/2006/main" noChangeAspect="1"/>
+            </wp:cNvGraphicFramePr>
+            <a:graphic xmlns:a="http://schemas.openxmlformats.org/drawingml/2006/main">
+              <a:graphicData uri="http://schemas.openxmlformats.org/drawingml/2006/picture">
+                <pic:pic xmlns:pic="http://schemas.openxmlformats.org/drawingml/2006/picture">
+                  <pic:nvPicPr>
+                    <pic:cNvPr id="0" name="Picture 1"/>
+                    <pic:cNvPicPr>
+                      <a:picLocks noChangeAspect="1" noChangeArrowheads="1"/>
+                    </pic:cNvPicPr>
+                  </pic:nvPicPr>
+                  <pic:blipFill>
+                    <a:blip r:embed="rId18">
+                      <a:extLst>
+                        <a:ext uri="{28A0092B-C50C-407E-A947-70E740481C1C}">
+                          <a14:useLocalDpi xmlns:a14="http://schemas.microsoft.com/office/drawing/2010/main" val="0"/>
+                        </a:ext>
+                      </a:extLst>
+                    </a:blip>
+                    <a:srcRect/>
+                    <a:stretch>
+                      <a:fillRect/>
+                    </a:stretch>
+                  </pic:blipFill>
+                  <pic:spPr bwMode="auto">
+                    <a:xfrm>
+                      <a:off x="0" y="0"/>
+                      <a:ext cx="5572125" cy="2790825"/>
+                    </a:xfrm>
+                    <a:prstGeom prst="rect">
+                      <a:avLst/>
+                    </a:prstGeom>
+                    <a:noFill/>
+                    <a:ln>
+                      <a:noFill/>
+                    </a:ln>
+                  </pic:spPr>
+                </pic:pic>
+              </a:graphicData>
+            </a:graphic>
+          </wp:inline>
+        </w:drawing>
+      </w:r>
     </w:p>
     <w:p>
       <w:pPr>
@@ -18403,14 +18736,14 @@
           <w:lang w:eastAsia="en-US" w:bidi="ar-SA"/>
         </w:rPr>
       </w:pPr>
-      <w:bookmarkStart w:id="22" w:name="_Toc25660400"/>
+      <w:bookmarkStart w:id="23" w:name="_Toc25660400"/>
       <w:r>
         <w:rPr>
           <w:lang w:eastAsia="en-US" w:bidi="ar-SA"/>
         </w:rPr>
         <w:t>Giao diện</w:t>
       </w:r>
-      <w:bookmarkEnd w:id="22"/>
+      <w:bookmarkEnd w:id="23"/>
     </w:p>
     <w:p>
       <w:pPr>
@@ -18437,7 +18770,7 @@
                     <pic:cNvPicPr/>
                   </pic:nvPicPr>
                   <pic:blipFill>
-                    <a:blip r:embed="rId18"/>
+                    <a:blip r:embed="rId19"/>
                     <a:stretch>
                       <a:fillRect/>
                     </a:stretch>
@@ -18468,14 +18801,27 @@
       <w:r>
         <w:t xml:space="preserve">Hình </w:t>
       </w:r>
-      <w:fldSimple w:instr=" SEQ Hình \* ARABIC ">
-        <w:r>
-          <w:rPr>
-            <w:noProof/>
-          </w:rPr>
-          <w:t>1</w:t>
-        </w:r>
-      </w:fldSimple>
+      <w:r>
+        <w:fldChar w:fldCharType="begin"/>
+      </w:r>
+      <w:r>
+        <w:instrText xml:space="preserve"> SEQ Hình \* ARABIC </w:instrText>
+      </w:r>
+      <w:r>
+        <w:fldChar w:fldCharType="separate"/>
+      </w:r>
+      <w:r>
+        <w:rPr>
+          <w:noProof/>
+        </w:rPr>
+        <w:t>1</w:t>
+      </w:r>
+      <w:r>
+        <w:rPr>
+          <w:noProof/>
+        </w:rPr>
+        <w:fldChar w:fldCharType="end"/>
+      </w:r>
       <w:r>
         <w:t>: Giao diện sàn giao dịch</w:t>
       </w:r>
@@ -18487,14 +18833,15 @@
           <w:lang w:eastAsia="en-US" w:bidi="ar-SA"/>
         </w:rPr>
       </w:pPr>
-      <w:bookmarkStart w:id="23" w:name="_Toc25660401"/>
+      <w:bookmarkStart w:id="24" w:name="_Toc25660401"/>
       <w:r>
         <w:rPr>
           <w:lang w:eastAsia="en-US" w:bidi="ar-SA"/>
         </w:rPr>
+        <w:lastRenderedPageBreak/>
         <w:t>Cơ sở dữ liệu</w:t>
       </w:r>
-      <w:bookmarkEnd w:id="23"/>
+      <w:bookmarkEnd w:id="24"/>
     </w:p>
     <w:p>
       <w:pPr>
@@ -18523,7 +18870,7 @@
                     </pic:cNvPicPr>
                   </pic:nvPicPr>
                   <pic:blipFill>
-                    <a:blip r:embed="rId19" cstate="print">
+                    <a:blip r:embed="rId20" cstate="print">
                       <a:extLst>
                         <a:ext uri="{28A0092B-C50C-407E-A947-70E740481C1C}">
                           <a14:useLocalDpi xmlns:a14="http://schemas.microsoft.com/office/drawing/2010/main" val="0"/>
@@ -18565,14 +18912,27 @@
       <w:r>
         <w:t xml:space="preserve">Hình </w:t>
       </w:r>
-      <w:fldSimple w:instr=" SEQ Hình \* ARABIC ">
-        <w:r>
-          <w:rPr>
-            <w:noProof/>
-          </w:rPr>
-          <w:t>2</w:t>
-        </w:r>
-      </w:fldSimple>
+      <w:r>
+        <w:fldChar w:fldCharType="begin"/>
+      </w:r>
+      <w:r>
+        <w:instrText xml:space="preserve"> SEQ Hình \* ARABIC </w:instrText>
+      </w:r>
+      <w:r>
+        <w:fldChar w:fldCharType="separate"/>
+      </w:r>
+      <w:r>
+        <w:rPr>
+          <w:noProof/>
+        </w:rPr>
+        <w:t>2</w:t>
+      </w:r>
+      <w:r>
+        <w:rPr>
+          <w:noProof/>
+        </w:rPr>
+        <w:fldChar w:fldCharType="end"/>
+      </w:r>
       <w:r>
         <w:t>: Cơ sở dữ liệu sàn giao dịch</w:t>
       </w:r>
@@ -18584,15 +18944,14 @@
           <w:lang w:eastAsia="en-US" w:bidi="ar-SA"/>
         </w:rPr>
       </w:pPr>
-      <w:bookmarkStart w:id="24" w:name="_Toc25660402"/>
+      <w:bookmarkStart w:id="25" w:name="_Toc25660402"/>
       <w:r>
         <w:rPr>
           <w:lang w:eastAsia="en-US" w:bidi="ar-SA"/>
         </w:rPr>
-        <w:lastRenderedPageBreak/>
         <w:t>Mạng</w:t>
       </w:r>
-      <w:bookmarkEnd w:id="24"/>
+      <w:bookmarkEnd w:id="25"/>
     </w:p>
     <w:p>
       <w:pPr>
@@ -18621,7 +18980,7 @@
                     <pic:cNvPicPr/>
                   </pic:nvPicPr>
                   <pic:blipFill>
-                    <a:blip r:embed="rId20">
+                    <a:blip r:embed="rId21">
                       <a:extLst>
                         <a:ext uri="{28A0092B-C50C-407E-A947-70E740481C1C}">
                           <a14:useLocalDpi xmlns:a14="http://schemas.microsoft.com/office/drawing/2010/main" val="0"/>
@@ -18654,7 +19013,6 @@
           <w:lang w:eastAsia="en-US" w:bidi="ar-SA"/>
         </w:rPr>
       </w:pPr>
-      <w:bookmarkStart w:id="25" w:name="_GoBack"/>
       <w:r>
         <w:rPr>
           <w:noProof/>
@@ -18677,7 +19035,7 @@
                     <pic:cNvPicPr/>
                   </pic:nvPicPr>
                   <pic:blipFill>
-                    <a:blip r:embed="rId21">
+                    <a:blip r:embed="rId22">
                       <a:extLst>
                         <a:ext uri="{28A0092B-C50C-407E-A947-70E740481C1C}">
                           <a14:useLocalDpi xmlns:a14="http://schemas.microsoft.com/office/drawing/2010/main" val="0"/>
@@ -18703,7 +19061,6 @@
           </wp:inline>
         </w:drawing>
       </w:r>
-      <w:bookmarkEnd w:id="25"/>
     </w:p>
     <w:p>
       <w:pPr>
@@ -19152,10 +19509,18 @@
         <w:t>ành, chưa hoàn thành,</w:t>
       </w:r>
       <w:r>
-        <w:t xml:space="preserve"> muộn…</w:t>
-      </w:r>
-      <w:r>
-        <w:t xml:space="preserve"> : 36 task đã hoàn thành, 0 task chưa hoàn thành, 0 task muộn</w:t>
+        <w:t xml:space="preserve"> muộn</w:t>
+      </w:r>
+      <w:proofErr w:type="gramStart"/>
+      <w:r>
+        <w:t>…</w:t>
+      </w:r>
+      <w:r>
+        <w:t xml:space="preserve"> :</w:t>
+      </w:r>
+      <w:proofErr w:type="gramEnd"/>
+      <w:r>
+        <w:t xml:space="preserve"> 36 task đã hoàn thành, 0 task chưa hoàn thành, 0 task muộn</w:t>
       </w:r>
     </w:p>
     <w:p>
@@ -19194,7 +19559,7 @@
       </w:pPr>
     </w:p>
     <w:p>
-      <w:hyperlink r:id="rId22" w:history="1">
+      <w:hyperlink r:id="rId23" w:history="1">
         <w:r>
           <w:rPr>
             <w:rStyle w:val="Hyperlink"/>
@@ -19210,7 +19575,7 @@
           <w:lang w:eastAsia="en-US" w:bidi="ar-SA"/>
         </w:rPr>
       </w:pPr>
-      <w:hyperlink r:id="rId23" w:history="1">
+      <w:hyperlink r:id="rId24" w:history="1">
         <w:r>
           <w:rPr>
             <w:rStyle w:val="Hyperlink"/>
@@ -19221,12 +19586,12 @@
     </w:p>
     <w:p/>
     <w:sectPr>
-      <w:headerReference w:type="even" r:id="rId24"/>
-      <w:headerReference w:type="default" r:id="rId25"/>
-      <w:footerReference w:type="even" r:id="rId26"/>
-      <w:footerReference w:type="default" r:id="rId27"/>
-      <w:headerReference w:type="first" r:id="rId28"/>
-      <w:footerReference w:type="first" r:id="rId29"/>
+      <w:headerReference w:type="even" r:id="rId25"/>
+      <w:headerReference w:type="default" r:id="rId26"/>
+      <w:footerReference w:type="even" r:id="rId27"/>
+      <w:footerReference w:type="default" r:id="rId28"/>
+      <w:headerReference w:type="first" r:id="rId29"/>
+      <w:footerReference w:type="first" r:id="rId30"/>
       <w:footnotePr>
         <w:pos w:val="beneathText"/>
       </w:footnotePr>
@@ -19240,7 +19605,7 @@
 </file>
 
 <file path=word/endnotes.xml><?xml version="1.0" encoding="utf-8"?>
-<w:endnotes xmlns:wpc="http://schemas.microsoft.com/office/word/2010/wordprocessingCanvas" xmlns:cx="http://schemas.microsoft.com/office/drawing/2014/chartex" xmlns:mc="http://schemas.openxmlformats.org/markup-compatibility/2006" xmlns:o="urn:schemas-microsoft-com:office:office" xmlns:r="http://schemas.openxmlformats.org/officeDocument/2006/relationships" xmlns:m="http://schemas.openxmlformats.org/officeDocument/2006/math" xmlns:v="urn:schemas-microsoft-com:vml" xmlns:wp14="http://schemas.microsoft.com/office/word/2010/wordprocessingDrawing" xmlns:wp="http://schemas.openxmlformats.org/drawingml/2006/wordprocessingDrawing" xmlns:w10="urn:schemas-microsoft-com:office:word" xmlns:w="http://schemas.openxmlformats.org/wordprocessingml/2006/main" xmlns:w14="http://schemas.microsoft.com/office/word/2010/wordml" xmlns:w15="http://schemas.microsoft.com/office/word/2012/wordml" xmlns:w16se="http://schemas.microsoft.com/office/word/2015/wordml/symex" xmlns:wpg="http://schemas.microsoft.com/office/word/2010/wordprocessingGroup" xmlns:wpi="http://schemas.microsoft.com/office/word/2010/wordprocessingInk" xmlns:wne="http://schemas.microsoft.com/office/word/2006/wordml" xmlns:wps="http://schemas.microsoft.com/office/word/2010/wordprocessingShape" mc:Ignorable="w14 w15 w16se wp14">
+<w:endnotes xmlns:wpc="http://schemas.microsoft.com/office/word/2010/wordprocessingCanvas" xmlns:cx="http://schemas.microsoft.com/office/drawing/2014/chartex" xmlns:cx1="http://schemas.microsoft.com/office/drawing/2015/9/8/chartex" xmlns:cx2="http://schemas.microsoft.com/office/drawing/2015/10/21/chartex" xmlns:cx3="http://schemas.microsoft.com/office/drawing/2016/5/9/chartex" xmlns:cx4="http://schemas.microsoft.com/office/drawing/2016/5/10/chartex" xmlns:cx5="http://schemas.microsoft.com/office/drawing/2016/5/11/chartex" xmlns:cx6="http://schemas.microsoft.com/office/drawing/2016/5/12/chartex" xmlns:cx7="http://schemas.microsoft.com/office/drawing/2016/5/13/chartex" xmlns:cx8="http://schemas.microsoft.com/office/drawing/2016/5/14/chartex" xmlns:mc="http://schemas.openxmlformats.org/markup-compatibility/2006" xmlns:aink="http://schemas.microsoft.com/office/drawing/2016/ink" xmlns:am3d="http://schemas.microsoft.com/office/drawing/2017/model3d" xmlns:o="urn:schemas-microsoft-com:office:office" xmlns:r="http://schemas.openxmlformats.org/officeDocument/2006/relationships" xmlns:m="http://schemas.openxmlformats.org/officeDocument/2006/math" xmlns:v="urn:schemas-microsoft-com:vml" xmlns:wp14="http://schemas.microsoft.com/office/word/2010/wordprocessingDrawing" xmlns:wp="http://schemas.openxmlformats.org/drawingml/2006/wordprocessingDrawing" xmlns:w10="urn:schemas-microsoft-com:office:word" xmlns:w="http://schemas.openxmlformats.org/wordprocessingml/2006/main" xmlns:w14="http://schemas.microsoft.com/office/word/2010/wordml" xmlns:w15="http://schemas.microsoft.com/office/word/2012/wordml" xmlns:w16cid="http://schemas.microsoft.com/office/word/2016/wordml/cid" xmlns:w16se="http://schemas.microsoft.com/office/word/2015/wordml/symex" xmlns:wpg="http://schemas.microsoft.com/office/word/2010/wordprocessingGroup" xmlns:wpi="http://schemas.microsoft.com/office/word/2010/wordprocessingInk" xmlns:wne="http://schemas.microsoft.com/office/word/2006/wordml" xmlns:wps="http://schemas.microsoft.com/office/word/2010/wordprocessingShape" mc:Ignorable="w14 w15 w16se w16cid wp14">
   <w:endnote w:type="separator" w:id="-1">
     <w:p>
       <w:r>
@@ -19261,7 +19626,7 @@
 </file>
 
 <file path=word/footer1.xml><?xml version="1.0" encoding="utf-8"?>
-<w:ftr xmlns:wpc="http://schemas.microsoft.com/office/word/2010/wordprocessingCanvas" xmlns:cx="http://schemas.microsoft.com/office/drawing/2014/chartex" xmlns:mc="http://schemas.openxmlformats.org/markup-compatibility/2006" xmlns:o="urn:schemas-microsoft-com:office:office" xmlns:r="http://schemas.openxmlformats.org/officeDocument/2006/relationships" xmlns:m="http://schemas.openxmlformats.org/officeDocument/2006/math" xmlns:v="urn:schemas-microsoft-com:vml" xmlns:wp14="http://schemas.microsoft.com/office/word/2010/wordprocessingDrawing" xmlns:wp="http://schemas.openxmlformats.org/drawingml/2006/wordprocessingDrawing" xmlns:w10="urn:schemas-microsoft-com:office:word" xmlns:w="http://schemas.openxmlformats.org/wordprocessingml/2006/main" xmlns:w14="http://schemas.microsoft.com/office/word/2010/wordml" xmlns:w15="http://schemas.microsoft.com/office/word/2012/wordml" xmlns:w16se="http://schemas.microsoft.com/office/word/2015/wordml/symex" xmlns:wpg="http://schemas.microsoft.com/office/word/2010/wordprocessingGroup" xmlns:wpi="http://schemas.microsoft.com/office/word/2010/wordprocessingInk" xmlns:wne="http://schemas.microsoft.com/office/word/2006/wordml" xmlns:wps="http://schemas.microsoft.com/office/word/2010/wordprocessingShape" mc:Ignorable="w14 w15 w16se wp14">
+<w:ftr xmlns:wpc="http://schemas.microsoft.com/office/word/2010/wordprocessingCanvas" xmlns:cx="http://schemas.microsoft.com/office/drawing/2014/chartex" xmlns:cx1="http://schemas.microsoft.com/office/drawing/2015/9/8/chartex" xmlns:cx2="http://schemas.microsoft.com/office/drawing/2015/10/21/chartex" xmlns:cx3="http://schemas.microsoft.com/office/drawing/2016/5/9/chartex" xmlns:cx4="http://schemas.microsoft.com/office/drawing/2016/5/10/chartex" xmlns:cx5="http://schemas.microsoft.com/office/drawing/2016/5/11/chartex" xmlns:cx6="http://schemas.microsoft.com/office/drawing/2016/5/12/chartex" xmlns:cx7="http://schemas.microsoft.com/office/drawing/2016/5/13/chartex" xmlns:cx8="http://schemas.microsoft.com/office/drawing/2016/5/14/chartex" xmlns:mc="http://schemas.openxmlformats.org/markup-compatibility/2006" xmlns:aink="http://schemas.microsoft.com/office/drawing/2016/ink" xmlns:am3d="http://schemas.microsoft.com/office/drawing/2017/model3d" xmlns:o="urn:schemas-microsoft-com:office:office" xmlns:r="http://schemas.openxmlformats.org/officeDocument/2006/relationships" xmlns:m="http://schemas.openxmlformats.org/officeDocument/2006/math" xmlns:v="urn:schemas-microsoft-com:vml" xmlns:wp14="http://schemas.microsoft.com/office/word/2010/wordprocessingDrawing" xmlns:wp="http://schemas.openxmlformats.org/drawingml/2006/wordprocessingDrawing" xmlns:w10="urn:schemas-microsoft-com:office:word" xmlns:w="http://schemas.openxmlformats.org/wordprocessingml/2006/main" xmlns:w14="http://schemas.microsoft.com/office/word/2010/wordml" xmlns:w15="http://schemas.microsoft.com/office/word/2012/wordml" xmlns:w16cid="http://schemas.microsoft.com/office/word/2016/wordml/cid" xmlns:w16se="http://schemas.microsoft.com/office/word/2015/wordml/symex" xmlns:wpg="http://schemas.microsoft.com/office/word/2010/wordprocessingGroup" xmlns:wpi="http://schemas.microsoft.com/office/word/2010/wordprocessingInk" xmlns:wne="http://schemas.microsoft.com/office/word/2006/wordml" xmlns:wps="http://schemas.microsoft.com/office/word/2010/wordprocessingShape" mc:Ignorable="w14 w15 w16se w16cid wp14">
   <w:p>
     <w:pPr>
       <w:pStyle w:val="Footer"/>
@@ -19388,7 +19753,7 @@
 </file>
 
 <file path=word/footer2.xml><?xml version="1.0" encoding="utf-8"?>
-<w:ftr xmlns:wpc="http://schemas.microsoft.com/office/word/2010/wordprocessingCanvas" xmlns:cx="http://schemas.microsoft.com/office/drawing/2014/chartex" xmlns:mc="http://schemas.openxmlformats.org/markup-compatibility/2006" xmlns:o="urn:schemas-microsoft-com:office:office" xmlns:r="http://schemas.openxmlformats.org/officeDocument/2006/relationships" xmlns:m="http://schemas.openxmlformats.org/officeDocument/2006/math" xmlns:v="urn:schemas-microsoft-com:vml" xmlns:wp14="http://schemas.microsoft.com/office/word/2010/wordprocessingDrawing" xmlns:wp="http://schemas.openxmlformats.org/drawingml/2006/wordprocessingDrawing" xmlns:w10="urn:schemas-microsoft-com:office:word" xmlns:w="http://schemas.openxmlformats.org/wordprocessingml/2006/main" xmlns:w14="http://schemas.microsoft.com/office/word/2010/wordml" xmlns:w15="http://schemas.microsoft.com/office/word/2012/wordml" xmlns:w16se="http://schemas.microsoft.com/office/word/2015/wordml/symex" xmlns:wpg="http://schemas.microsoft.com/office/word/2010/wordprocessingGroup" xmlns:wpi="http://schemas.microsoft.com/office/word/2010/wordprocessingInk" xmlns:wne="http://schemas.microsoft.com/office/word/2006/wordml" xmlns:wps="http://schemas.microsoft.com/office/word/2010/wordprocessingShape" mc:Ignorable="w14 w15 w16se wp14">
+<w:ftr xmlns:wpc="http://schemas.microsoft.com/office/word/2010/wordprocessingCanvas" xmlns:cx="http://schemas.microsoft.com/office/drawing/2014/chartex" xmlns:cx1="http://schemas.microsoft.com/office/drawing/2015/9/8/chartex" xmlns:cx2="http://schemas.microsoft.com/office/drawing/2015/10/21/chartex" xmlns:cx3="http://schemas.microsoft.com/office/drawing/2016/5/9/chartex" xmlns:cx4="http://schemas.microsoft.com/office/drawing/2016/5/10/chartex" xmlns:cx5="http://schemas.microsoft.com/office/drawing/2016/5/11/chartex" xmlns:cx6="http://schemas.microsoft.com/office/drawing/2016/5/12/chartex" xmlns:cx7="http://schemas.microsoft.com/office/drawing/2016/5/13/chartex" xmlns:cx8="http://schemas.microsoft.com/office/drawing/2016/5/14/chartex" xmlns:mc="http://schemas.openxmlformats.org/markup-compatibility/2006" xmlns:aink="http://schemas.microsoft.com/office/drawing/2016/ink" xmlns:am3d="http://schemas.microsoft.com/office/drawing/2017/model3d" xmlns:o="urn:schemas-microsoft-com:office:office" xmlns:r="http://schemas.openxmlformats.org/officeDocument/2006/relationships" xmlns:m="http://schemas.openxmlformats.org/officeDocument/2006/math" xmlns:v="urn:schemas-microsoft-com:vml" xmlns:wp14="http://schemas.microsoft.com/office/word/2010/wordprocessingDrawing" xmlns:wp="http://schemas.openxmlformats.org/drawingml/2006/wordprocessingDrawing" xmlns:w10="urn:schemas-microsoft-com:office:word" xmlns:w="http://schemas.openxmlformats.org/wordprocessingml/2006/main" xmlns:w14="http://schemas.microsoft.com/office/word/2010/wordml" xmlns:w15="http://schemas.microsoft.com/office/word/2012/wordml" xmlns:w16cid="http://schemas.microsoft.com/office/word/2016/wordml/cid" xmlns:w16se="http://schemas.microsoft.com/office/word/2015/wordml/symex" xmlns:wpg="http://schemas.microsoft.com/office/word/2010/wordprocessingGroup" xmlns:wpi="http://schemas.microsoft.com/office/word/2010/wordprocessingInk" xmlns:wne="http://schemas.microsoft.com/office/word/2006/wordml" xmlns:wps="http://schemas.microsoft.com/office/word/2010/wordprocessingShape" mc:Ignorable="w14 w15 w16se w16cid wp14">
   <w:p>
     <w:pPr>
       <w:pStyle w:val="Footer"/>
@@ -19556,14 +19921,14 @@
 </file>
 
 <file path=word/footer3.xml><?xml version="1.0" encoding="utf-8"?>
-<w:ftr xmlns:wpc="http://schemas.microsoft.com/office/word/2010/wordprocessingCanvas" xmlns:cx="http://schemas.microsoft.com/office/drawing/2014/chartex" xmlns:mc="http://schemas.openxmlformats.org/markup-compatibility/2006" xmlns:o="urn:schemas-microsoft-com:office:office" xmlns:r="http://schemas.openxmlformats.org/officeDocument/2006/relationships" xmlns:m="http://schemas.openxmlformats.org/officeDocument/2006/math" xmlns:v="urn:schemas-microsoft-com:vml" xmlns:wp14="http://schemas.microsoft.com/office/word/2010/wordprocessingDrawing" xmlns:wp="http://schemas.openxmlformats.org/drawingml/2006/wordprocessingDrawing" xmlns:w10="urn:schemas-microsoft-com:office:word" xmlns:w="http://schemas.openxmlformats.org/wordprocessingml/2006/main" xmlns:w14="http://schemas.microsoft.com/office/word/2010/wordml" xmlns:w15="http://schemas.microsoft.com/office/word/2012/wordml" xmlns:w16se="http://schemas.microsoft.com/office/word/2015/wordml/symex" xmlns:wpg="http://schemas.microsoft.com/office/word/2010/wordprocessingGroup" xmlns:wpi="http://schemas.microsoft.com/office/word/2010/wordprocessingInk" xmlns:wne="http://schemas.microsoft.com/office/word/2006/wordml" xmlns:wps="http://schemas.microsoft.com/office/word/2010/wordprocessingShape" mc:Ignorable="w14 w15 w16se wp14">
+<w:ftr xmlns:wpc="http://schemas.microsoft.com/office/word/2010/wordprocessingCanvas" xmlns:cx="http://schemas.microsoft.com/office/drawing/2014/chartex" xmlns:cx1="http://schemas.microsoft.com/office/drawing/2015/9/8/chartex" xmlns:cx2="http://schemas.microsoft.com/office/drawing/2015/10/21/chartex" xmlns:cx3="http://schemas.microsoft.com/office/drawing/2016/5/9/chartex" xmlns:cx4="http://schemas.microsoft.com/office/drawing/2016/5/10/chartex" xmlns:cx5="http://schemas.microsoft.com/office/drawing/2016/5/11/chartex" xmlns:cx6="http://schemas.microsoft.com/office/drawing/2016/5/12/chartex" xmlns:cx7="http://schemas.microsoft.com/office/drawing/2016/5/13/chartex" xmlns:cx8="http://schemas.microsoft.com/office/drawing/2016/5/14/chartex" xmlns:mc="http://schemas.openxmlformats.org/markup-compatibility/2006" xmlns:aink="http://schemas.microsoft.com/office/drawing/2016/ink" xmlns:am3d="http://schemas.microsoft.com/office/drawing/2017/model3d" xmlns:o="urn:schemas-microsoft-com:office:office" xmlns:r="http://schemas.openxmlformats.org/officeDocument/2006/relationships" xmlns:m="http://schemas.openxmlformats.org/officeDocument/2006/math" xmlns:v="urn:schemas-microsoft-com:vml" xmlns:wp14="http://schemas.microsoft.com/office/word/2010/wordprocessingDrawing" xmlns:wp="http://schemas.openxmlformats.org/drawingml/2006/wordprocessingDrawing" xmlns:w10="urn:schemas-microsoft-com:office:word" xmlns:w="http://schemas.openxmlformats.org/wordprocessingml/2006/main" xmlns:w14="http://schemas.microsoft.com/office/word/2010/wordml" xmlns:w15="http://schemas.microsoft.com/office/word/2012/wordml" xmlns:w16cid="http://schemas.microsoft.com/office/word/2016/wordml/cid" xmlns:w16se="http://schemas.microsoft.com/office/word/2015/wordml/symex" xmlns:wpg="http://schemas.microsoft.com/office/word/2010/wordprocessingGroup" xmlns:wpi="http://schemas.microsoft.com/office/word/2010/wordprocessingInk" xmlns:wne="http://schemas.microsoft.com/office/word/2006/wordml" xmlns:wps="http://schemas.microsoft.com/office/word/2010/wordprocessingShape" mc:Ignorable="w14 w15 w16se w16cid wp14">
   <w:p/>
   <w:p/>
 </w:ftr>
 </file>
 
 <file path=word/footer4.xml><?xml version="1.0" encoding="utf-8"?>
-<w:ftr xmlns:wpc="http://schemas.microsoft.com/office/word/2010/wordprocessingCanvas" xmlns:cx="http://schemas.microsoft.com/office/drawing/2014/chartex" xmlns:mc="http://schemas.openxmlformats.org/markup-compatibility/2006" xmlns:o="urn:schemas-microsoft-com:office:office" xmlns:r="http://schemas.openxmlformats.org/officeDocument/2006/relationships" xmlns:m="http://schemas.openxmlformats.org/officeDocument/2006/math" xmlns:v="urn:schemas-microsoft-com:vml" xmlns:wp14="http://schemas.microsoft.com/office/word/2010/wordprocessingDrawing" xmlns:wp="http://schemas.openxmlformats.org/drawingml/2006/wordprocessingDrawing" xmlns:w10="urn:schemas-microsoft-com:office:word" xmlns:w="http://schemas.openxmlformats.org/wordprocessingml/2006/main" xmlns:w14="http://schemas.microsoft.com/office/word/2010/wordml" xmlns:w15="http://schemas.microsoft.com/office/word/2012/wordml" xmlns:w16se="http://schemas.microsoft.com/office/word/2015/wordml/symex" xmlns:wpg="http://schemas.microsoft.com/office/word/2010/wordprocessingGroup" xmlns:wpi="http://schemas.microsoft.com/office/word/2010/wordprocessingInk" xmlns:wne="http://schemas.microsoft.com/office/word/2006/wordml" xmlns:wps="http://schemas.microsoft.com/office/word/2010/wordprocessingShape" mc:Ignorable="w14 w15 w16se wp14">
+<w:ftr xmlns:wpc="http://schemas.microsoft.com/office/word/2010/wordprocessingCanvas" xmlns:cx="http://schemas.microsoft.com/office/drawing/2014/chartex" xmlns:cx1="http://schemas.microsoft.com/office/drawing/2015/9/8/chartex" xmlns:cx2="http://schemas.microsoft.com/office/drawing/2015/10/21/chartex" xmlns:cx3="http://schemas.microsoft.com/office/drawing/2016/5/9/chartex" xmlns:cx4="http://schemas.microsoft.com/office/drawing/2016/5/10/chartex" xmlns:cx5="http://schemas.microsoft.com/office/drawing/2016/5/11/chartex" xmlns:cx6="http://schemas.microsoft.com/office/drawing/2016/5/12/chartex" xmlns:cx7="http://schemas.microsoft.com/office/drawing/2016/5/13/chartex" xmlns:cx8="http://schemas.microsoft.com/office/drawing/2016/5/14/chartex" xmlns:mc="http://schemas.openxmlformats.org/markup-compatibility/2006" xmlns:aink="http://schemas.microsoft.com/office/drawing/2016/ink" xmlns:am3d="http://schemas.microsoft.com/office/drawing/2017/model3d" xmlns:o="urn:schemas-microsoft-com:office:office" xmlns:r="http://schemas.openxmlformats.org/officeDocument/2006/relationships" xmlns:m="http://schemas.openxmlformats.org/officeDocument/2006/math" xmlns:v="urn:schemas-microsoft-com:vml" xmlns:wp14="http://schemas.microsoft.com/office/word/2010/wordprocessingDrawing" xmlns:wp="http://schemas.openxmlformats.org/drawingml/2006/wordprocessingDrawing" xmlns:w10="urn:schemas-microsoft-com:office:word" xmlns:w="http://schemas.openxmlformats.org/wordprocessingml/2006/main" xmlns:w14="http://schemas.microsoft.com/office/word/2010/wordml" xmlns:w15="http://schemas.microsoft.com/office/word/2012/wordml" xmlns:w16cid="http://schemas.microsoft.com/office/word/2016/wordml/cid" xmlns:w16se="http://schemas.microsoft.com/office/word/2015/wordml/symex" xmlns:wpg="http://schemas.microsoft.com/office/word/2010/wordprocessingGroup" xmlns:wpi="http://schemas.microsoft.com/office/word/2010/wordprocessingInk" xmlns:wne="http://schemas.microsoft.com/office/word/2006/wordml" xmlns:wps="http://schemas.microsoft.com/office/word/2010/wordprocessingShape" mc:Ignorable="w14 w15 w16se w16cid wp14">
   <w:p>
     <w:pPr>
       <w:pStyle w:val="Footer"/>
@@ -19690,13 +20055,13 @@
 </file>
 
 <file path=word/footer5.xml><?xml version="1.0" encoding="utf-8"?>
-<w:ftr xmlns:wpc="http://schemas.microsoft.com/office/word/2010/wordprocessingCanvas" xmlns:cx="http://schemas.microsoft.com/office/drawing/2014/chartex" xmlns:mc="http://schemas.openxmlformats.org/markup-compatibility/2006" xmlns:o="urn:schemas-microsoft-com:office:office" xmlns:r="http://schemas.openxmlformats.org/officeDocument/2006/relationships" xmlns:m="http://schemas.openxmlformats.org/officeDocument/2006/math" xmlns:v="urn:schemas-microsoft-com:vml" xmlns:wp14="http://schemas.microsoft.com/office/word/2010/wordprocessingDrawing" xmlns:wp="http://schemas.openxmlformats.org/drawingml/2006/wordprocessingDrawing" xmlns:w10="urn:schemas-microsoft-com:office:word" xmlns:w="http://schemas.openxmlformats.org/wordprocessingml/2006/main" xmlns:w14="http://schemas.microsoft.com/office/word/2010/wordml" xmlns:w15="http://schemas.microsoft.com/office/word/2012/wordml" xmlns:w16se="http://schemas.microsoft.com/office/word/2015/wordml/symex" xmlns:wpg="http://schemas.microsoft.com/office/word/2010/wordprocessingGroup" xmlns:wpi="http://schemas.microsoft.com/office/word/2010/wordprocessingInk" xmlns:wne="http://schemas.microsoft.com/office/word/2006/wordml" xmlns:wps="http://schemas.microsoft.com/office/word/2010/wordprocessingShape" mc:Ignorable="w14 w15 w16se wp14">
+<w:ftr xmlns:wpc="http://schemas.microsoft.com/office/word/2010/wordprocessingCanvas" xmlns:cx="http://schemas.microsoft.com/office/drawing/2014/chartex" xmlns:cx1="http://schemas.microsoft.com/office/drawing/2015/9/8/chartex" xmlns:cx2="http://schemas.microsoft.com/office/drawing/2015/10/21/chartex" xmlns:cx3="http://schemas.microsoft.com/office/drawing/2016/5/9/chartex" xmlns:cx4="http://schemas.microsoft.com/office/drawing/2016/5/10/chartex" xmlns:cx5="http://schemas.microsoft.com/office/drawing/2016/5/11/chartex" xmlns:cx6="http://schemas.microsoft.com/office/drawing/2016/5/12/chartex" xmlns:cx7="http://schemas.microsoft.com/office/drawing/2016/5/13/chartex" xmlns:cx8="http://schemas.microsoft.com/office/drawing/2016/5/14/chartex" xmlns:mc="http://schemas.openxmlformats.org/markup-compatibility/2006" xmlns:aink="http://schemas.microsoft.com/office/drawing/2016/ink" xmlns:am3d="http://schemas.microsoft.com/office/drawing/2017/model3d" xmlns:o="urn:schemas-microsoft-com:office:office" xmlns:r="http://schemas.openxmlformats.org/officeDocument/2006/relationships" xmlns:m="http://schemas.openxmlformats.org/officeDocument/2006/math" xmlns:v="urn:schemas-microsoft-com:vml" xmlns:wp14="http://schemas.microsoft.com/office/word/2010/wordprocessingDrawing" xmlns:wp="http://schemas.openxmlformats.org/drawingml/2006/wordprocessingDrawing" xmlns:w10="urn:schemas-microsoft-com:office:word" xmlns:w="http://schemas.openxmlformats.org/wordprocessingml/2006/main" xmlns:w14="http://schemas.microsoft.com/office/word/2010/wordml" xmlns:w15="http://schemas.microsoft.com/office/word/2012/wordml" xmlns:w16cid="http://schemas.microsoft.com/office/word/2016/wordml/cid" xmlns:w16se="http://schemas.microsoft.com/office/word/2015/wordml/symex" xmlns:wpg="http://schemas.microsoft.com/office/word/2010/wordprocessingGroup" xmlns:wpi="http://schemas.microsoft.com/office/word/2010/wordprocessingInk" xmlns:wne="http://schemas.microsoft.com/office/word/2006/wordml" xmlns:wps="http://schemas.microsoft.com/office/word/2010/wordprocessingShape" mc:Ignorable="w14 w15 w16se w16cid wp14">
   <w:p/>
 </w:ftr>
 </file>
 
 <file path=word/footnotes.xml><?xml version="1.0" encoding="utf-8"?>
-<w:footnotes xmlns:wpc="http://schemas.microsoft.com/office/word/2010/wordprocessingCanvas" xmlns:cx="http://schemas.microsoft.com/office/drawing/2014/chartex" xmlns:mc="http://schemas.openxmlformats.org/markup-compatibility/2006" xmlns:o="urn:schemas-microsoft-com:office:office" xmlns:r="http://schemas.openxmlformats.org/officeDocument/2006/relationships" xmlns:m="http://schemas.openxmlformats.org/officeDocument/2006/math" xmlns:v="urn:schemas-microsoft-com:vml" xmlns:wp14="http://schemas.microsoft.com/office/word/2010/wordprocessingDrawing" xmlns:wp="http://schemas.openxmlformats.org/drawingml/2006/wordprocessingDrawing" xmlns:w10="urn:schemas-microsoft-com:office:word" xmlns:w="http://schemas.openxmlformats.org/wordprocessingml/2006/main" xmlns:w14="http://schemas.microsoft.com/office/word/2010/wordml" xmlns:w15="http://schemas.microsoft.com/office/word/2012/wordml" xmlns:w16se="http://schemas.microsoft.com/office/word/2015/wordml/symex" xmlns:wpg="http://schemas.microsoft.com/office/word/2010/wordprocessingGroup" xmlns:wpi="http://schemas.microsoft.com/office/word/2010/wordprocessingInk" xmlns:wne="http://schemas.microsoft.com/office/word/2006/wordml" xmlns:wps="http://schemas.microsoft.com/office/word/2010/wordprocessingShape" mc:Ignorable="w14 w15 w16se wp14">
+<w:footnotes xmlns:wpc="http://schemas.microsoft.com/office/word/2010/wordprocessingCanvas" xmlns:cx="http://schemas.microsoft.com/office/drawing/2014/chartex" xmlns:cx1="http://schemas.microsoft.com/office/drawing/2015/9/8/chartex" xmlns:cx2="http://schemas.microsoft.com/office/drawing/2015/10/21/chartex" xmlns:cx3="http://schemas.microsoft.com/office/drawing/2016/5/9/chartex" xmlns:cx4="http://schemas.microsoft.com/office/drawing/2016/5/10/chartex" xmlns:cx5="http://schemas.microsoft.com/office/drawing/2016/5/11/chartex" xmlns:cx6="http://schemas.microsoft.com/office/drawing/2016/5/12/chartex" xmlns:cx7="http://schemas.microsoft.com/office/drawing/2016/5/13/chartex" xmlns:cx8="http://schemas.microsoft.com/office/drawing/2016/5/14/chartex" xmlns:mc="http://schemas.openxmlformats.org/markup-compatibility/2006" xmlns:aink="http://schemas.microsoft.com/office/drawing/2016/ink" xmlns:am3d="http://schemas.microsoft.com/office/drawing/2017/model3d" xmlns:o="urn:schemas-microsoft-com:office:office" xmlns:r="http://schemas.openxmlformats.org/officeDocument/2006/relationships" xmlns:m="http://schemas.openxmlformats.org/officeDocument/2006/math" xmlns:v="urn:schemas-microsoft-com:vml" xmlns:wp14="http://schemas.microsoft.com/office/word/2010/wordprocessingDrawing" xmlns:wp="http://schemas.openxmlformats.org/drawingml/2006/wordprocessingDrawing" xmlns:w10="urn:schemas-microsoft-com:office:word" xmlns:w="http://schemas.openxmlformats.org/wordprocessingml/2006/main" xmlns:w14="http://schemas.microsoft.com/office/word/2010/wordml" xmlns:w15="http://schemas.microsoft.com/office/word/2012/wordml" xmlns:w16cid="http://schemas.microsoft.com/office/word/2016/wordml/cid" xmlns:w16se="http://schemas.microsoft.com/office/word/2015/wordml/symex" xmlns:wpg="http://schemas.microsoft.com/office/word/2010/wordprocessingGroup" xmlns:wpi="http://schemas.microsoft.com/office/word/2010/wordprocessingInk" xmlns:wne="http://schemas.microsoft.com/office/word/2006/wordml" xmlns:wps="http://schemas.microsoft.com/office/word/2010/wordprocessingShape" mc:Ignorable="w14 w15 w16se w16cid wp14">
   <w:footnote w:type="separator" w:id="-1">
     <w:p>
       <w:r>
@@ -19717,7 +20082,7 @@
 </file>
 
 <file path=word/header1.xml><?xml version="1.0" encoding="utf-8"?>
-<w:hdr xmlns:wpc="http://schemas.microsoft.com/office/word/2010/wordprocessingCanvas" xmlns:cx="http://schemas.microsoft.com/office/drawing/2014/chartex" xmlns:mc="http://schemas.openxmlformats.org/markup-compatibility/2006" xmlns:o="urn:schemas-microsoft-com:office:office" xmlns:r="http://schemas.openxmlformats.org/officeDocument/2006/relationships" xmlns:m="http://schemas.openxmlformats.org/officeDocument/2006/math" xmlns:v="urn:schemas-microsoft-com:vml" xmlns:wp14="http://schemas.microsoft.com/office/word/2010/wordprocessingDrawing" xmlns:wp="http://schemas.openxmlformats.org/drawingml/2006/wordprocessingDrawing" xmlns:w10="urn:schemas-microsoft-com:office:word" xmlns:w="http://schemas.openxmlformats.org/wordprocessingml/2006/main" xmlns:w14="http://schemas.microsoft.com/office/word/2010/wordml" xmlns:w15="http://schemas.microsoft.com/office/word/2012/wordml" xmlns:w16se="http://schemas.microsoft.com/office/word/2015/wordml/symex" xmlns:wpg="http://schemas.microsoft.com/office/word/2010/wordprocessingGroup" xmlns:wpi="http://schemas.microsoft.com/office/word/2010/wordprocessingInk" xmlns:wne="http://schemas.microsoft.com/office/word/2006/wordml" xmlns:wps="http://schemas.microsoft.com/office/word/2010/wordprocessingShape" mc:Ignorable="w14 w15 w16se wp14">
+<w:hdr xmlns:wpc="http://schemas.microsoft.com/office/word/2010/wordprocessingCanvas" xmlns:cx="http://schemas.microsoft.com/office/drawing/2014/chartex" xmlns:cx1="http://schemas.microsoft.com/office/drawing/2015/9/8/chartex" xmlns:cx2="http://schemas.microsoft.com/office/drawing/2015/10/21/chartex" xmlns:cx3="http://schemas.microsoft.com/office/drawing/2016/5/9/chartex" xmlns:cx4="http://schemas.microsoft.com/office/drawing/2016/5/10/chartex" xmlns:cx5="http://schemas.microsoft.com/office/drawing/2016/5/11/chartex" xmlns:cx6="http://schemas.microsoft.com/office/drawing/2016/5/12/chartex" xmlns:cx7="http://schemas.microsoft.com/office/drawing/2016/5/13/chartex" xmlns:cx8="http://schemas.microsoft.com/office/drawing/2016/5/14/chartex" xmlns:mc="http://schemas.openxmlformats.org/markup-compatibility/2006" xmlns:aink="http://schemas.microsoft.com/office/drawing/2016/ink" xmlns:am3d="http://schemas.microsoft.com/office/drawing/2017/model3d" xmlns:o="urn:schemas-microsoft-com:office:office" xmlns:r="http://schemas.openxmlformats.org/officeDocument/2006/relationships" xmlns:m="http://schemas.openxmlformats.org/officeDocument/2006/math" xmlns:v="urn:schemas-microsoft-com:vml" xmlns:wp14="http://schemas.microsoft.com/office/word/2010/wordprocessingDrawing" xmlns:wp="http://schemas.openxmlformats.org/drawingml/2006/wordprocessingDrawing" xmlns:w10="urn:schemas-microsoft-com:office:word" xmlns:w="http://schemas.openxmlformats.org/wordprocessingml/2006/main" xmlns:w14="http://schemas.microsoft.com/office/word/2010/wordml" xmlns:w15="http://schemas.microsoft.com/office/word/2012/wordml" xmlns:w16cid="http://schemas.microsoft.com/office/word/2016/wordml/cid" xmlns:w16se="http://schemas.microsoft.com/office/word/2015/wordml/symex" xmlns:wpg="http://schemas.microsoft.com/office/word/2010/wordprocessingGroup" xmlns:wpi="http://schemas.microsoft.com/office/word/2010/wordprocessingInk" xmlns:wne="http://schemas.microsoft.com/office/word/2006/wordml" xmlns:wps="http://schemas.microsoft.com/office/word/2010/wordprocessingShape" mc:Ignorable="w14 w15 w16se w16cid wp14">
   <w:p>
     <w:pPr>
       <w:pStyle w:val="Header"/>
@@ -19764,13 +20129,13 @@
 </file>
 
 <file path=word/header2.xml><?xml version="1.0" encoding="utf-8"?>
-<w:hdr xmlns:wpc="http://schemas.microsoft.com/office/word/2010/wordprocessingCanvas" xmlns:cx="http://schemas.microsoft.com/office/drawing/2014/chartex" xmlns:mc="http://schemas.openxmlformats.org/markup-compatibility/2006" xmlns:o="urn:schemas-microsoft-com:office:office" xmlns:r="http://schemas.openxmlformats.org/officeDocument/2006/relationships" xmlns:m="http://schemas.openxmlformats.org/officeDocument/2006/math" xmlns:v="urn:schemas-microsoft-com:vml" xmlns:wp14="http://schemas.microsoft.com/office/word/2010/wordprocessingDrawing" xmlns:wp="http://schemas.openxmlformats.org/drawingml/2006/wordprocessingDrawing" xmlns:w10="urn:schemas-microsoft-com:office:word" xmlns:w="http://schemas.openxmlformats.org/wordprocessingml/2006/main" xmlns:w14="http://schemas.microsoft.com/office/word/2010/wordml" xmlns:w15="http://schemas.microsoft.com/office/word/2012/wordml" xmlns:w16se="http://schemas.microsoft.com/office/word/2015/wordml/symex" xmlns:wpg="http://schemas.microsoft.com/office/word/2010/wordprocessingGroup" xmlns:wpi="http://schemas.microsoft.com/office/word/2010/wordprocessingInk" xmlns:wne="http://schemas.microsoft.com/office/word/2006/wordml" xmlns:wps="http://schemas.microsoft.com/office/word/2010/wordprocessingShape" mc:Ignorable="w14 w15 w16se wp14">
+<w:hdr xmlns:wpc="http://schemas.microsoft.com/office/word/2010/wordprocessingCanvas" xmlns:cx="http://schemas.microsoft.com/office/drawing/2014/chartex" xmlns:cx1="http://schemas.microsoft.com/office/drawing/2015/9/8/chartex" xmlns:cx2="http://schemas.microsoft.com/office/drawing/2015/10/21/chartex" xmlns:cx3="http://schemas.microsoft.com/office/drawing/2016/5/9/chartex" xmlns:cx4="http://schemas.microsoft.com/office/drawing/2016/5/10/chartex" xmlns:cx5="http://schemas.microsoft.com/office/drawing/2016/5/11/chartex" xmlns:cx6="http://schemas.microsoft.com/office/drawing/2016/5/12/chartex" xmlns:cx7="http://schemas.microsoft.com/office/drawing/2016/5/13/chartex" xmlns:cx8="http://schemas.microsoft.com/office/drawing/2016/5/14/chartex" xmlns:mc="http://schemas.openxmlformats.org/markup-compatibility/2006" xmlns:aink="http://schemas.microsoft.com/office/drawing/2016/ink" xmlns:am3d="http://schemas.microsoft.com/office/drawing/2017/model3d" xmlns:o="urn:schemas-microsoft-com:office:office" xmlns:r="http://schemas.openxmlformats.org/officeDocument/2006/relationships" xmlns:m="http://schemas.openxmlformats.org/officeDocument/2006/math" xmlns:v="urn:schemas-microsoft-com:vml" xmlns:wp14="http://schemas.microsoft.com/office/word/2010/wordprocessingDrawing" xmlns:wp="http://schemas.openxmlformats.org/drawingml/2006/wordprocessingDrawing" xmlns:w10="urn:schemas-microsoft-com:office:word" xmlns:w="http://schemas.openxmlformats.org/wordprocessingml/2006/main" xmlns:w14="http://schemas.microsoft.com/office/word/2010/wordml" xmlns:w15="http://schemas.microsoft.com/office/word/2012/wordml" xmlns:w16cid="http://schemas.microsoft.com/office/word/2016/wordml/cid" xmlns:w16se="http://schemas.microsoft.com/office/word/2015/wordml/symex" xmlns:wpg="http://schemas.microsoft.com/office/word/2010/wordprocessingGroup" xmlns:wpi="http://schemas.microsoft.com/office/word/2010/wordprocessingInk" xmlns:wne="http://schemas.microsoft.com/office/word/2006/wordml" xmlns:wps="http://schemas.microsoft.com/office/word/2010/wordprocessingShape" mc:Ignorable="w14 w15 w16se w16cid wp14">
   <w:p/>
 </w:hdr>
 </file>
 
 <file path=word/header3.xml><?xml version="1.0" encoding="utf-8"?>
-<w:hdr xmlns:wpc="http://schemas.microsoft.com/office/word/2010/wordprocessingCanvas" xmlns:cx="http://schemas.microsoft.com/office/drawing/2014/chartex" xmlns:mc="http://schemas.openxmlformats.org/markup-compatibility/2006" xmlns:o="urn:schemas-microsoft-com:office:office" xmlns:r="http://schemas.openxmlformats.org/officeDocument/2006/relationships" xmlns:m="http://schemas.openxmlformats.org/officeDocument/2006/math" xmlns:v="urn:schemas-microsoft-com:vml" xmlns:wp14="http://schemas.microsoft.com/office/word/2010/wordprocessingDrawing" xmlns:wp="http://schemas.openxmlformats.org/drawingml/2006/wordprocessingDrawing" xmlns:w10="urn:schemas-microsoft-com:office:word" xmlns:w="http://schemas.openxmlformats.org/wordprocessingml/2006/main" xmlns:w14="http://schemas.microsoft.com/office/word/2010/wordml" xmlns:w15="http://schemas.microsoft.com/office/word/2012/wordml" xmlns:w16se="http://schemas.microsoft.com/office/word/2015/wordml/symex" xmlns:wpg="http://schemas.microsoft.com/office/word/2010/wordprocessingGroup" xmlns:wpi="http://schemas.microsoft.com/office/word/2010/wordprocessingInk" xmlns:wne="http://schemas.microsoft.com/office/word/2006/wordml" xmlns:wps="http://schemas.microsoft.com/office/word/2010/wordprocessingShape" mc:Ignorable="w14 w15 w16se wp14">
+<w:hdr xmlns:wpc="http://schemas.microsoft.com/office/word/2010/wordprocessingCanvas" xmlns:cx="http://schemas.microsoft.com/office/drawing/2014/chartex" xmlns:cx1="http://schemas.microsoft.com/office/drawing/2015/9/8/chartex" xmlns:cx2="http://schemas.microsoft.com/office/drawing/2015/10/21/chartex" xmlns:cx3="http://schemas.microsoft.com/office/drawing/2016/5/9/chartex" xmlns:cx4="http://schemas.microsoft.com/office/drawing/2016/5/10/chartex" xmlns:cx5="http://schemas.microsoft.com/office/drawing/2016/5/11/chartex" xmlns:cx6="http://schemas.microsoft.com/office/drawing/2016/5/12/chartex" xmlns:cx7="http://schemas.microsoft.com/office/drawing/2016/5/13/chartex" xmlns:cx8="http://schemas.microsoft.com/office/drawing/2016/5/14/chartex" xmlns:mc="http://schemas.openxmlformats.org/markup-compatibility/2006" xmlns:aink="http://schemas.microsoft.com/office/drawing/2016/ink" xmlns:am3d="http://schemas.microsoft.com/office/drawing/2017/model3d" xmlns:o="urn:schemas-microsoft-com:office:office" xmlns:r="http://schemas.openxmlformats.org/officeDocument/2006/relationships" xmlns:m="http://schemas.openxmlformats.org/officeDocument/2006/math" xmlns:v="urn:schemas-microsoft-com:vml" xmlns:wp14="http://schemas.microsoft.com/office/word/2010/wordprocessingDrawing" xmlns:wp="http://schemas.openxmlformats.org/drawingml/2006/wordprocessingDrawing" xmlns:w10="urn:schemas-microsoft-com:office:word" xmlns:w="http://schemas.openxmlformats.org/wordprocessingml/2006/main" xmlns:w14="http://schemas.microsoft.com/office/word/2010/wordml" xmlns:w15="http://schemas.microsoft.com/office/word/2012/wordml" xmlns:w16cid="http://schemas.microsoft.com/office/word/2016/wordml/cid" xmlns:w16se="http://schemas.microsoft.com/office/word/2015/wordml/symex" xmlns:wpg="http://schemas.microsoft.com/office/word/2010/wordprocessingGroup" xmlns:wpi="http://schemas.microsoft.com/office/word/2010/wordprocessingInk" xmlns:wne="http://schemas.microsoft.com/office/word/2006/wordml" xmlns:wps="http://schemas.microsoft.com/office/word/2010/wordprocessingShape" mc:Ignorable="w14 w15 w16se w16cid wp14">
   <w:p>
     <w:pPr>
       <w:pStyle w:val="Header"/>
@@ -19917,7 +20282,7 @@
             </wp:anchor>
           </w:drawing>
         </mc:Choice>
-        <mc:Fallback xmlns:w16cid="http://schemas.microsoft.com/office/word/2016/wordml/cid" xmlns:am3d="http://schemas.microsoft.com/office/drawing/2017/model3d" xmlns:aink="http://schemas.microsoft.com/office/drawing/2016/ink" xmlns:cx8="http://schemas.microsoft.com/office/drawing/2016/5/14/chartex" xmlns:cx7="http://schemas.microsoft.com/office/drawing/2016/5/13/chartex" xmlns:cx6="http://schemas.microsoft.com/office/drawing/2016/5/12/chartex" xmlns:cx5="http://schemas.microsoft.com/office/drawing/2016/5/11/chartex" xmlns:cx4="http://schemas.microsoft.com/office/drawing/2016/5/10/chartex" xmlns:cx3="http://schemas.microsoft.com/office/drawing/2016/5/9/chartex" xmlns:cx2="http://schemas.microsoft.com/office/drawing/2015/10/21/chartex" xmlns:cx1="http://schemas.microsoft.com/office/drawing/2015/9/8/chartex">
+        <mc:Fallback>
           <w:pict>
             <v:shapetype w14:anchorId="2A850F9D" id="_x0000_t202" coordsize="21600,21600" o:spt="202" path="m,l,21600r21600,l21600,xe">
               <v:stroke joinstyle="miter"/>
@@ -19960,7 +20325,7 @@
                                   <pic:cNvPicPr/>
                                 </pic:nvPicPr>
                                 <pic:blipFill>
-                                  <a:blip r:embed="rId2">
+                                  <a:blip r:embed="rId1">
                                     <a:extLst>
                                       <a:ext uri="{28A0092B-C50C-407E-A947-70E740481C1C}">
                                         <a14:useLocalDpi xmlns:a14="http://schemas.microsoft.com/office/drawing/2010/main" val="0"/>
@@ -20025,13 +20390,13 @@
 </file>
 
 <file path=word/header4.xml><?xml version="1.0" encoding="utf-8"?>
-<w:hdr xmlns:wpc="http://schemas.microsoft.com/office/word/2010/wordprocessingCanvas" xmlns:cx="http://schemas.microsoft.com/office/drawing/2014/chartex" xmlns:mc="http://schemas.openxmlformats.org/markup-compatibility/2006" xmlns:o="urn:schemas-microsoft-com:office:office" xmlns:r="http://schemas.openxmlformats.org/officeDocument/2006/relationships" xmlns:m="http://schemas.openxmlformats.org/officeDocument/2006/math" xmlns:v="urn:schemas-microsoft-com:vml" xmlns:wp14="http://schemas.microsoft.com/office/word/2010/wordprocessingDrawing" xmlns:wp="http://schemas.openxmlformats.org/drawingml/2006/wordprocessingDrawing" xmlns:w10="urn:schemas-microsoft-com:office:word" xmlns:w="http://schemas.openxmlformats.org/wordprocessingml/2006/main" xmlns:w14="http://schemas.microsoft.com/office/word/2010/wordml" xmlns:w15="http://schemas.microsoft.com/office/word/2012/wordml" xmlns:w16se="http://schemas.microsoft.com/office/word/2015/wordml/symex" xmlns:wpg="http://schemas.microsoft.com/office/word/2010/wordprocessingGroup" xmlns:wpi="http://schemas.microsoft.com/office/word/2010/wordprocessingInk" xmlns:wne="http://schemas.microsoft.com/office/word/2006/wordml" xmlns:wps="http://schemas.microsoft.com/office/word/2010/wordprocessingShape" mc:Ignorable="w14 w15 w16se wp14">
+<w:hdr xmlns:wpc="http://schemas.microsoft.com/office/word/2010/wordprocessingCanvas" xmlns:cx="http://schemas.microsoft.com/office/drawing/2014/chartex" xmlns:cx1="http://schemas.microsoft.com/office/drawing/2015/9/8/chartex" xmlns:cx2="http://schemas.microsoft.com/office/drawing/2015/10/21/chartex" xmlns:cx3="http://schemas.microsoft.com/office/drawing/2016/5/9/chartex" xmlns:cx4="http://schemas.microsoft.com/office/drawing/2016/5/10/chartex" xmlns:cx5="http://schemas.microsoft.com/office/drawing/2016/5/11/chartex" xmlns:cx6="http://schemas.microsoft.com/office/drawing/2016/5/12/chartex" xmlns:cx7="http://schemas.microsoft.com/office/drawing/2016/5/13/chartex" xmlns:cx8="http://schemas.microsoft.com/office/drawing/2016/5/14/chartex" xmlns:mc="http://schemas.openxmlformats.org/markup-compatibility/2006" xmlns:aink="http://schemas.microsoft.com/office/drawing/2016/ink" xmlns:am3d="http://schemas.microsoft.com/office/drawing/2017/model3d" xmlns:o="urn:schemas-microsoft-com:office:office" xmlns:r="http://schemas.openxmlformats.org/officeDocument/2006/relationships" xmlns:m="http://schemas.openxmlformats.org/officeDocument/2006/math" xmlns:v="urn:schemas-microsoft-com:vml" xmlns:wp14="http://schemas.microsoft.com/office/word/2010/wordprocessingDrawing" xmlns:wp="http://schemas.openxmlformats.org/drawingml/2006/wordprocessingDrawing" xmlns:w10="urn:schemas-microsoft-com:office:word" xmlns:w="http://schemas.openxmlformats.org/wordprocessingml/2006/main" xmlns:w14="http://schemas.microsoft.com/office/word/2010/wordml" xmlns:w15="http://schemas.microsoft.com/office/word/2012/wordml" xmlns:w16cid="http://schemas.microsoft.com/office/word/2016/wordml/cid" xmlns:w16se="http://schemas.microsoft.com/office/word/2015/wordml/symex" xmlns:wpg="http://schemas.microsoft.com/office/word/2010/wordprocessingGroup" xmlns:wpi="http://schemas.microsoft.com/office/word/2010/wordprocessingInk" xmlns:wne="http://schemas.microsoft.com/office/word/2006/wordml" xmlns:wps="http://schemas.microsoft.com/office/word/2010/wordprocessingShape" mc:Ignorable="w14 w15 w16se w16cid wp14">
   <w:p/>
 </w:hdr>
 </file>
 
 <file path=word/numbering.xml><?xml version="1.0" encoding="utf-8"?>
-<w:numbering xmlns:wpc="http://schemas.microsoft.com/office/word/2010/wordprocessingCanvas" xmlns:cx="http://schemas.microsoft.com/office/drawing/2014/chartex" xmlns:mc="http://schemas.openxmlformats.org/markup-compatibility/2006" xmlns:o="urn:schemas-microsoft-com:office:office" xmlns:r="http://schemas.openxmlformats.org/officeDocument/2006/relationships" xmlns:m="http://schemas.openxmlformats.org/officeDocument/2006/math" xmlns:v="urn:schemas-microsoft-com:vml" xmlns:wp14="http://schemas.microsoft.com/office/word/2010/wordprocessingDrawing" xmlns:wp="http://schemas.openxmlformats.org/drawingml/2006/wordprocessingDrawing" xmlns:w10="urn:schemas-microsoft-com:office:word" xmlns:w="http://schemas.openxmlformats.org/wordprocessingml/2006/main" xmlns:w14="http://schemas.microsoft.com/office/word/2010/wordml" xmlns:w15="http://schemas.microsoft.com/office/word/2012/wordml" xmlns:w16se="http://schemas.microsoft.com/office/word/2015/wordml/symex" xmlns:wpg="http://schemas.microsoft.com/office/word/2010/wordprocessingGroup" xmlns:wpi="http://schemas.microsoft.com/office/word/2010/wordprocessingInk" xmlns:wne="http://schemas.microsoft.com/office/word/2006/wordml" xmlns:wps="http://schemas.microsoft.com/office/word/2010/wordprocessingShape" mc:Ignorable="w14 w15 w16se wp14">
+<w:numbering xmlns:wpc="http://schemas.microsoft.com/office/word/2010/wordprocessingCanvas" xmlns:cx="http://schemas.microsoft.com/office/drawing/2014/chartex" xmlns:cx1="http://schemas.microsoft.com/office/drawing/2015/9/8/chartex" xmlns:cx2="http://schemas.microsoft.com/office/drawing/2015/10/21/chartex" xmlns:cx3="http://schemas.microsoft.com/office/drawing/2016/5/9/chartex" xmlns:cx4="http://schemas.microsoft.com/office/drawing/2016/5/10/chartex" xmlns:cx5="http://schemas.microsoft.com/office/drawing/2016/5/11/chartex" xmlns:cx6="http://schemas.microsoft.com/office/drawing/2016/5/12/chartex" xmlns:cx7="http://schemas.microsoft.com/office/drawing/2016/5/13/chartex" xmlns:cx8="http://schemas.microsoft.com/office/drawing/2016/5/14/chartex" xmlns:mc="http://schemas.openxmlformats.org/markup-compatibility/2006" xmlns:aink="http://schemas.microsoft.com/office/drawing/2016/ink" xmlns:am3d="http://schemas.microsoft.com/office/drawing/2017/model3d" xmlns:o="urn:schemas-microsoft-com:office:office" xmlns:r="http://schemas.openxmlformats.org/officeDocument/2006/relationships" xmlns:m="http://schemas.openxmlformats.org/officeDocument/2006/math" xmlns:v="urn:schemas-microsoft-com:vml" xmlns:wp14="http://schemas.microsoft.com/office/word/2010/wordprocessingDrawing" xmlns:wp="http://schemas.openxmlformats.org/drawingml/2006/wordprocessingDrawing" xmlns:w10="urn:schemas-microsoft-com:office:word" xmlns:w="http://schemas.openxmlformats.org/wordprocessingml/2006/main" xmlns:w14="http://schemas.microsoft.com/office/word/2010/wordml" xmlns:w15="http://schemas.microsoft.com/office/word/2012/wordml" xmlns:w16cid="http://schemas.microsoft.com/office/word/2016/wordml/cid" xmlns:w16se="http://schemas.microsoft.com/office/word/2015/wordml/symex" xmlns:wpg="http://schemas.microsoft.com/office/word/2010/wordprocessingGroup" xmlns:wpi="http://schemas.microsoft.com/office/word/2010/wordprocessingInk" xmlns:wne="http://schemas.microsoft.com/office/word/2006/wordml" xmlns:wps="http://schemas.microsoft.com/office/word/2010/wordprocessingShape" mc:Ignorable="w14 w15 w16se w16cid wp14">
   <w:abstractNum w:abstractNumId="0" w15:restartNumberingAfterBreak="0">
     <w:nsid w:val="00000001"/>
     <w:multiLevelType w:val="multilevel"/>
@@ -22079,7 +22444,7 @@
 </file>
 
 <file path=word/styles.xml><?xml version="1.0" encoding="utf-8"?>
-<w:styles xmlns:mc="http://schemas.openxmlformats.org/markup-compatibility/2006" xmlns:r="http://schemas.openxmlformats.org/officeDocument/2006/relationships" xmlns:w="http://schemas.openxmlformats.org/wordprocessingml/2006/main" xmlns:w14="http://schemas.microsoft.com/office/word/2010/wordml" xmlns:w15="http://schemas.microsoft.com/office/word/2012/wordml" xmlns:w16se="http://schemas.microsoft.com/office/word/2015/wordml/symex" mc:Ignorable="w14 w15 w16se">
+<w:styles xmlns:mc="http://schemas.openxmlformats.org/markup-compatibility/2006" xmlns:r="http://schemas.openxmlformats.org/officeDocument/2006/relationships" xmlns:w="http://schemas.openxmlformats.org/wordprocessingml/2006/main" xmlns:w14="http://schemas.microsoft.com/office/word/2010/wordml" xmlns:w15="http://schemas.microsoft.com/office/word/2012/wordml" xmlns:w16cid="http://schemas.microsoft.com/office/word/2016/wordml/cid" xmlns:w16se="http://schemas.microsoft.com/office/word/2015/wordml/symex" mc:Ignorable="w14 w15 w16se w16cid">
   <w:docDefaults>
     <w:rPrDefault>
       <w:rPr>
@@ -22089,7 +22454,7 @@
     </w:rPrDefault>
     <w:pPrDefault/>
   </w:docDefaults>
-  <w:latentStyles w:defLockedState="0" w:defUIPriority="0" w:defSemiHidden="0" w:defUnhideWhenUsed="0" w:defQFormat="0" w:count="371">
+  <w:latentStyles w:defLockedState="0" w:defUIPriority="0" w:defSemiHidden="0" w:defUnhideWhenUsed="0" w:defQFormat="0" w:count="375">
     <w:lsdException w:name="Normal" w:qFormat="1"/>
     <w:lsdException w:name="heading 1" w:qFormat="1"/>
     <w:lsdException w:name="heading 2" w:qFormat="1"/>
@@ -22188,7 +22553,6 @@
     <w:lsdException w:name="HTML Sample" w:semiHidden="1" w:unhideWhenUsed="1"/>
     <w:lsdException w:name="HTML Typewriter" w:semiHidden="1" w:unhideWhenUsed="1"/>
     <w:lsdException w:name="HTML Variable" w:semiHidden="1" w:unhideWhenUsed="1"/>
-    <w:lsdException w:name="Normal Table" w:semiHidden="1" w:unhideWhenUsed="1"/>
     <w:lsdException w:name="annotation subject" w:semiHidden="1" w:unhideWhenUsed="1"/>
     <w:lsdException w:name="No List" w:semiHidden="1" w:unhideWhenUsed="1"/>
     <w:lsdException w:name="Outline List 1" w:semiHidden="1" w:unhideWhenUsed="1"/>
@@ -22232,10 +22596,8 @@
     <w:lsdException w:name="Table Elegant" w:semiHidden="1" w:unhideWhenUsed="1"/>
     <w:lsdException w:name="Table Professional" w:semiHidden="1" w:unhideWhenUsed="1"/>
     <w:lsdException w:name="Table Subtle 1" w:semiHidden="1" w:unhideWhenUsed="1"/>
-    <w:lsdException w:name="Table Subtle 2" w:semiHidden="1" w:unhideWhenUsed="1"/>
     <w:lsdException w:name="Table Web 1" w:semiHidden="1" w:unhideWhenUsed="1"/>
     <w:lsdException w:name="Table Web 2" w:semiHidden="1" w:unhideWhenUsed="1"/>
-    <w:lsdException w:name="Table Web 3" w:semiHidden="1" w:unhideWhenUsed="1"/>
     <w:lsdException w:name="Balloon Text" w:semiHidden="1" w:unhideWhenUsed="1"/>
     <w:lsdException w:name="Table Theme" w:semiHidden="1" w:unhideWhenUsed="1"/>
     <w:lsdException w:name="Placeholder Text" w:semiHidden="1" w:uiPriority="99"/>
@@ -22453,6 +22815,10 @@
     <w:lsdException w:name="List Table 5 Dark Accent 6" w:uiPriority="50"/>
     <w:lsdException w:name="List Table 6 Colorful Accent 6" w:uiPriority="51"/>
     <w:lsdException w:name="List Table 7 Colorful Accent 6" w:uiPriority="52"/>
+    <w:lsdException w:name="Mention" w:semiHidden="1" w:uiPriority="99" w:unhideWhenUsed="1"/>
+    <w:lsdException w:name="Smart Hyperlink" w:semiHidden="1" w:uiPriority="99" w:unhideWhenUsed="1"/>
+    <w:lsdException w:name="Hashtag" w:semiHidden="1" w:uiPriority="99" w:unhideWhenUsed="1"/>
+    <w:lsdException w:name="Unresolved Mention" w:semiHidden="1" w:uiPriority="99" w:unhideWhenUsed="1"/>
   </w:latentStyles>
   <w:style w:type="paragraph" w:default="1" w:styleId="Normal">
     <w:name w:val="Normal"/>
@@ -23889,7 +24255,7 @@
 </file>
 
 <file path=customXml/itemProps1.xml><?xml version="1.0" encoding="utf-8"?>
-<ds:datastoreItem xmlns:ds="http://schemas.openxmlformats.org/officeDocument/2006/customXml" ds:itemID="{ED7CF5C5-5D6F-4111-9617-6E87ED80B3E2}">
+<ds:datastoreItem xmlns:ds="http://schemas.openxmlformats.org/officeDocument/2006/customXml" ds:itemID="{7F5A1D60-4DF3-41C6-8C4F-8CD699EB2D04}">
   <ds:schemaRefs>
     <ds:schemaRef ds:uri="http://schemas.openxmlformats.org/officeDocument/2006/bibliography"/>
   </ds:schemaRefs>

</xml_diff>